<commit_message>
Update Report, TaskList. Delete trivial files.
</commit_message>
<xml_diff>
--- a/8. Group-Information/TaskList.docx
+++ b/8. Group-Information/TaskList.docx
@@ -143,6 +143,8 @@
         </w:rPr>
         <w:t>Chọn tập dữ liệu ảnh RGB-D thử nghiệm.</w:t>
       </w:r>
+      <w:bookmarkStart w:id="0" w:name="_GoBack"/>
+      <w:bookmarkEnd w:id="0"/>
     </w:p>
     <w:p>
       <w:pPr>
@@ -4505,11 +4507,11 @@
       <w:tblGrid>
         <w:gridCol w:w="2150"/>
         <w:gridCol w:w="2219"/>
+        <w:gridCol w:w="1268"/>
+        <w:gridCol w:w="883"/>
+        <w:gridCol w:w="1385"/>
+        <w:gridCol w:w="766"/>
         <w:gridCol w:w="2151"/>
-        <w:gridCol w:w="392"/>
-        <w:gridCol w:w="1759"/>
-        <w:gridCol w:w="509"/>
-        <w:gridCol w:w="1642"/>
       </w:tblGrid>
       <w:tr>
         <w:trPr>
@@ -4558,6 +4560,7 @@
         <w:tc>
           <w:tcPr>
             <w:tcW w:w="2151" w:type="dxa"/>
+            <w:gridSpan w:val="2"/>
             <w:tcBorders>
               <w:top w:val="single" w:sz="4" w:space="0" w:color="0070C0"/>
               <w:left w:val="single" w:sz="4" w:space="0" w:color="0070C0"/>
@@ -4599,7 +4602,6 @@
         <w:tc>
           <w:tcPr>
             <w:tcW w:w="2151" w:type="dxa"/>
-            <w:gridSpan w:val="2"/>
             <w:tcBorders>
               <w:top w:val="single" w:sz="4" w:space="0" w:color="0070C0"/>
               <w:left w:val="single" w:sz="4" w:space="0" w:color="0070C0"/>
@@ -4625,8 +4627,8 @@
         <w:tc>
           <w:tcPr>
             <w:cnfStyle w:val="001000000000" w:firstRow="0" w:lastRow="0" w:firstColumn="1" w:lastColumn="0" w:oddVBand="0" w:evenVBand="0" w:oddHBand="0" w:evenHBand="0" w:firstRowFirstColumn="0" w:firstRowLastColumn="0" w:lastRowFirstColumn="0" w:lastRowLastColumn="0"/>
-            <w:tcW w:w="6912" w:type="dxa"/>
-            <w:gridSpan w:val="4"/>
+            <w:tcW w:w="5637" w:type="dxa"/>
+            <w:gridSpan w:val="3"/>
             <w:tcBorders>
               <w:top w:val="single" w:sz="4" w:space="0" w:color="0070C0"/>
             </w:tcBorders>
@@ -4655,6 +4657,7 @@
             <w:tcBorders>
               <w:top w:val="single" w:sz="4" w:space="0" w:color="0070C0"/>
             </w:tcBorders>
+            <w:vAlign w:val="center"/>
           </w:tcPr>
           <w:p>
             <w:pPr>
@@ -4676,10 +4679,12 @@
         </w:tc>
         <w:tc>
           <w:tcPr>
-            <w:tcW w:w="1642" w:type="dxa"/>
+            <w:tcW w:w="2917" w:type="dxa"/>
+            <w:gridSpan w:val="2"/>
             <w:tcBorders>
               <w:top w:val="single" w:sz="4" w:space="0" w:color="0070C0"/>
             </w:tcBorders>
+            <w:vAlign w:val="center"/>
           </w:tcPr>
           <w:p>
             <w:pPr>
@@ -4704,8 +4709,8 @@
         <w:tc>
           <w:tcPr>
             <w:cnfStyle w:val="001000000000" w:firstRow="0" w:lastRow="0" w:firstColumn="1" w:lastColumn="0" w:oddVBand="0" w:evenVBand="0" w:oddHBand="0" w:evenHBand="0" w:firstRowFirstColumn="0" w:firstRowLastColumn="0" w:lastRowFirstColumn="0" w:lastRowLastColumn="0"/>
-            <w:tcW w:w="6912" w:type="dxa"/>
-            <w:gridSpan w:val="4"/>
+            <w:tcW w:w="5637" w:type="dxa"/>
+            <w:gridSpan w:val="3"/>
           </w:tcPr>
           <w:p>
             <w:pPr>
@@ -4716,13 +4721,13 @@
               </w:numPr>
               <w:rPr>
                 <w:b w:val="0"/>
-                <w:sz w:val="22"/>
-              </w:rPr>
-            </w:pPr>
-            <w:r>
-              <w:rPr>
-                <w:b w:val="0"/>
-                <w:sz w:val="22"/>
+                <w:szCs w:val="24"/>
+              </w:rPr>
+            </w:pPr>
+            <w:r>
+              <w:rPr>
+                <w:b w:val="0"/>
+                <w:szCs w:val="24"/>
               </w:rPr>
               <w:t>Giới thiệu</w:t>
             </w:r>
@@ -4736,13 +4741,13 @@
               </w:numPr>
               <w:rPr>
                 <w:b w:val="0"/>
-                <w:sz w:val="22"/>
-              </w:rPr>
-            </w:pPr>
-            <w:r>
-              <w:rPr>
-                <w:b w:val="0"/>
-                <w:sz w:val="22"/>
+                <w:szCs w:val="24"/>
+              </w:rPr>
+            </w:pPr>
+            <w:r>
+              <w:rPr>
+                <w:b w:val="0"/>
+                <w:szCs w:val="24"/>
               </w:rPr>
               <w:t>Tổng quan về wavelet</w:t>
             </w:r>
@@ -4756,13 +4761,13 @@
               </w:numPr>
               <w:rPr>
                 <w:b w:val="0"/>
-                <w:sz w:val="22"/>
-              </w:rPr>
-            </w:pPr>
-            <w:r>
-              <w:rPr>
-                <w:b w:val="0"/>
-                <w:sz w:val="22"/>
+                <w:szCs w:val="24"/>
+              </w:rPr>
+            </w:pPr>
+            <w:r>
+              <w:rPr>
+                <w:b w:val="0"/>
+                <w:szCs w:val="24"/>
               </w:rPr>
               <w:t>Một số loại wavelet</w:t>
             </w:r>
@@ -4779,12 +4784,12 @@
               <w:jc w:val="center"/>
               <w:cnfStyle w:val="000000000000" w:firstRow="0" w:lastRow="0" w:firstColumn="0" w:lastColumn="0" w:oddVBand="0" w:evenVBand="0" w:oddHBand="0" w:evenHBand="0" w:firstRowFirstColumn="0" w:firstRowLastColumn="0" w:lastRowFirstColumn="0" w:lastRowLastColumn="0"/>
               <w:rPr>
-                <w:sz w:val="22"/>
-              </w:rPr>
-            </w:pPr>
-            <w:r>
-              <w:rPr>
-                <w:sz w:val="22"/>
+                <w:szCs w:val="24"/>
+              </w:rPr>
+            </w:pPr>
+            <w:r>
+              <w:rPr>
+                <w:szCs w:val="24"/>
               </w:rPr>
               <w:t>Toàn</w:t>
             </w:r>
@@ -4792,7 +4797,8 @@
         </w:tc>
         <w:tc>
           <w:tcPr>
-            <w:tcW w:w="1642" w:type="dxa"/>
+            <w:tcW w:w="2917" w:type="dxa"/>
+            <w:gridSpan w:val="2"/>
             <w:vAlign w:val="center"/>
           </w:tcPr>
           <w:p>
@@ -4800,24 +4806,24 @@
               <w:jc w:val="center"/>
               <w:cnfStyle w:val="000000000000" w:firstRow="0" w:lastRow="0" w:firstColumn="0" w:lastColumn="0" w:oddVBand="0" w:evenVBand="0" w:oddHBand="0" w:evenHBand="0" w:firstRowFirstColumn="0" w:firstRowLastColumn="0" w:lastRowFirstColumn="0" w:lastRowLastColumn="0"/>
               <w:rPr>
-                <w:sz w:val="22"/>
-              </w:rPr>
-            </w:pPr>
-            <w:r>
-              <w:rPr>
-                <w:sz w:val="22"/>
+                <w:szCs w:val="24"/>
+              </w:rPr>
+            </w:pPr>
+            <w:r>
+              <w:rPr>
+                <w:szCs w:val="24"/>
               </w:rPr>
               <w:t>22/</w:t>
             </w:r>
             <w:r>
               <w:rPr>
-                <w:sz w:val="22"/>
+                <w:szCs w:val="24"/>
               </w:rPr>
               <w:t>0</w:t>
             </w:r>
             <w:r>
               <w:rPr>
-                <w:sz w:val="22"/>
+                <w:szCs w:val="24"/>
               </w:rPr>
               <w:t>9</w:t>
             </w:r>
@@ -4832,8 +4838,8 @@
         <w:tc>
           <w:tcPr>
             <w:cnfStyle w:val="001000000000" w:firstRow="0" w:lastRow="0" w:firstColumn="1" w:lastColumn="0" w:oddVBand="0" w:evenVBand="0" w:oddHBand="0" w:evenHBand="0" w:firstRowFirstColumn="0" w:firstRowLastColumn="0" w:lastRowFirstColumn="0" w:lastRowLastColumn="0"/>
-            <w:tcW w:w="6912" w:type="dxa"/>
-            <w:gridSpan w:val="4"/>
+            <w:tcW w:w="5637" w:type="dxa"/>
+            <w:gridSpan w:val="3"/>
             <w:vMerge w:val="restart"/>
           </w:tcPr>
           <w:p>
@@ -4845,13 +4851,13 @@
               </w:numPr>
               <w:rPr>
                 <w:b w:val="0"/>
-                <w:sz w:val="22"/>
-              </w:rPr>
-            </w:pPr>
-            <w:r>
-              <w:rPr>
-                <w:b w:val="0"/>
-                <w:sz w:val="22"/>
+                <w:szCs w:val="24"/>
+              </w:rPr>
+            </w:pPr>
+            <w:r>
+              <w:rPr>
+                <w:b w:val="0"/>
+                <w:szCs w:val="24"/>
               </w:rPr>
               <w:t>Wavelet trên ảnh màu RGB</w:t>
             </w:r>
@@ -4865,13 +4871,13 @@
               </w:numPr>
               <w:rPr>
                 <w:b w:val="0"/>
-                <w:sz w:val="22"/>
-              </w:rPr>
-            </w:pPr>
-            <w:r>
-              <w:rPr>
-                <w:b w:val="0"/>
-                <w:sz w:val="22"/>
+                <w:szCs w:val="24"/>
+              </w:rPr>
+            </w:pPr>
+            <w:r>
+              <w:rPr>
+                <w:b w:val="0"/>
+                <w:szCs w:val="24"/>
               </w:rPr>
               <w:t>Biến đổi wavelet rời rạc</w:t>
             </w:r>
@@ -4885,13 +4891,13 @@
               </w:numPr>
               <w:rPr>
                 <w:b w:val="0"/>
-                <w:sz w:val="22"/>
-              </w:rPr>
-            </w:pPr>
-            <w:r>
-              <w:rPr>
-                <w:b w:val="0"/>
-                <w:sz w:val="22"/>
+                <w:szCs w:val="24"/>
+              </w:rPr>
+            </w:pPr>
+            <w:r>
+              <w:rPr>
+                <w:b w:val="0"/>
+                <w:szCs w:val="24"/>
               </w:rPr>
               <w:t>Biến đổi wavelet liên tục</w:t>
             </w:r>
@@ -4905,15 +4911,15 @@
               </w:numPr>
               <w:rPr>
                 <w:b w:val="0"/>
-                <w:sz w:val="22"/>
-              </w:rPr>
-            </w:pPr>
-            <w:r>
-              <w:rPr>
-                <w:b w:val="0"/>
-                <w:sz w:val="22"/>
-              </w:rPr>
-              <w:t>Biến đổi wavelet phức</w:t>
+                <w:szCs w:val="24"/>
+              </w:rPr>
+            </w:pPr>
+            <w:r>
+              <w:rPr>
+                <w:b w:val="0"/>
+                <w:szCs w:val="24"/>
+              </w:rPr>
+              <w:t>Biến đổi wavelet nhanh</w:t>
             </w:r>
           </w:p>
           <w:p>
@@ -4925,15 +4931,15 @@
               </w:numPr>
               <w:rPr>
                 <w:b w:val="0"/>
-                <w:sz w:val="22"/>
-              </w:rPr>
-            </w:pPr>
-            <w:r>
-              <w:rPr>
-                <w:b w:val="0"/>
-                <w:sz w:val="22"/>
-              </w:rPr>
-              <w:t>Biến đổi wavelet nhanh</w:t>
+                <w:szCs w:val="24"/>
+              </w:rPr>
+            </w:pPr>
+            <w:r>
+              <w:rPr>
+                <w:b w:val="0"/>
+                <w:szCs w:val="24"/>
+              </w:rPr>
+              <w:t>Biến đổi wavelet 2-D</w:t>
             </w:r>
           </w:p>
           <w:p>
@@ -4945,15 +4951,15 @@
               </w:numPr>
               <w:rPr>
                 <w:b w:val="0"/>
-                <w:sz w:val="22"/>
-              </w:rPr>
-            </w:pPr>
-            <w:r>
-              <w:rPr>
-                <w:b w:val="0"/>
-                <w:sz w:val="22"/>
-              </w:rPr>
-              <w:t>Biến đổi wavelet 2-D</w:t>
+                <w:szCs w:val="24"/>
+              </w:rPr>
+            </w:pPr>
+            <w:r>
+              <w:rPr>
+                <w:b w:val="0"/>
+                <w:szCs w:val="24"/>
+              </w:rPr>
+              <w:t>Gói wavelet</w:t>
             </w:r>
           </w:p>
           <w:p>
@@ -4965,38 +4971,16 @@
               </w:numPr>
               <w:rPr>
                 <w:b w:val="0"/>
-                <w:sz w:val="22"/>
-              </w:rPr>
-            </w:pPr>
-            <w:r>
-              <w:rPr>
-                <w:b w:val="0"/>
-                <w:sz w:val="22"/>
-              </w:rPr>
-              <w:t>Gói wavelet</w:t>
-            </w:r>
-          </w:p>
-          <w:p>
-            <w:pPr>
-              <w:pStyle w:val="ListParagraph"/>
-              <w:numPr>
-                <w:ilvl w:val="0"/>
-                <w:numId w:val="19"/>
-              </w:numPr>
-              <w:rPr>
-                <w:b w:val="0"/>
-                <w:sz w:val="22"/>
-              </w:rPr>
-            </w:pPr>
-            <w:r>
-              <w:rPr>
-                <w:b w:val="0"/>
-                <w:sz w:val="22"/>
+                <w:szCs w:val="24"/>
+              </w:rPr>
+            </w:pPr>
+            <w:r>
+              <w:rPr>
+                <w:b w:val="0"/>
+                <w:szCs w:val="24"/>
               </w:rPr>
               <w:t>Phân tích đa phân giải</w:t>
             </w:r>
-            <w:bookmarkStart w:id="0" w:name="_GoBack"/>
-            <w:bookmarkEnd w:id="0"/>
           </w:p>
         </w:tc>
         <w:tc>
@@ -5010,14 +4994,15 @@
               <w:jc w:val="center"/>
               <w:cnfStyle w:val="000000100000" w:firstRow="0" w:lastRow="0" w:firstColumn="0" w:lastColumn="0" w:oddVBand="0" w:evenVBand="0" w:oddHBand="1" w:evenHBand="0" w:firstRowFirstColumn="0" w:firstRowLastColumn="0" w:lastRowFirstColumn="0" w:lastRowLastColumn="0"/>
               <w:rPr>
-                <w:sz w:val="22"/>
-              </w:rPr>
-            </w:pPr>
-          </w:p>
-        </w:tc>
-        <w:tc>
-          <w:tcPr>
-            <w:tcW w:w="1642" w:type="dxa"/>
+                <w:szCs w:val="24"/>
+              </w:rPr>
+            </w:pPr>
+          </w:p>
+        </w:tc>
+        <w:tc>
+          <w:tcPr>
+            <w:tcW w:w="2917" w:type="dxa"/>
+            <w:gridSpan w:val="2"/>
             <w:vAlign w:val="center"/>
           </w:tcPr>
           <w:p>
@@ -5025,7 +5010,7 @@
               <w:jc w:val="center"/>
               <w:cnfStyle w:val="000000100000" w:firstRow="0" w:lastRow="0" w:firstColumn="0" w:lastColumn="0" w:oddVBand="0" w:evenVBand="0" w:oddHBand="1" w:evenHBand="0" w:firstRowFirstColumn="0" w:firstRowLastColumn="0" w:lastRowFirstColumn="0" w:lastRowLastColumn="0"/>
               <w:rPr>
-                <w:sz w:val="22"/>
+                <w:szCs w:val="24"/>
               </w:rPr>
             </w:pPr>
           </w:p>
@@ -5038,8 +5023,8 @@
         <w:tc>
           <w:tcPr>
             <w:cnfStyle w:val="001000000000" w:firstRow="0" w:lastRow="0" w:firstColumn="1" w:lastColumn="0" w:oddVBand="0" w:evenVBand="0" w:oddHBand="0" w:evenHBand="0" w:firstRowFirstColumn="0" w:firstRowLastColumn="0" w:lastRowFirstColumn="0" w:lastRowLastColumn="0"/>
-            <w:tcW w:w="6912" w:type="dxa"/>
-            <w:gridSpan w:val="4"/>
+            <w:tcW w:w="5637" w:type="dxa"/>
+            <w:gridSpan w:val="3"/>
             <w:vMerge/>
           </w:tcPr>
           <w:p>
@@ -5050,7 +5035,7 @@
                 <w:numId w:val="9"/>
               </w:numPr>
               <w:rPr>
-                <w:sz w:val="22"/>
+                <w:szCs w:val="24"/>
               </w:rPr>
             </w:pPr>
           </w:p>
@@ -5066,12 +5051,12 @@
               <w:jc w:val="center"/>
               <w:cnfStyle w:val="000000000000" w:firstRow="0" w:lastRow="0" w:firstColumn="0" w:lastColumn="0" w:oddVBand="0" w:evenVBand="0" w:oddHBand="0" w:evenHBand="0" w:firstRowFirstColumn="0" w:firstRowLastColumn="0" w:lastRowFirstColumn="0" w:lastRowLastColumn="0"/>
               <w:rPr>
-                <w:sz w:val="22"/>
-              </w:rPr>
-            </w:pPr>
-            <w:r>
-              <w:rPr>
-                <w:sz w:val="22"/>
+                <w:szCs w:val="24"/>
+              </w:rPr>
+            </w:pPr>
+            <w:r>
+              <w:rPr>
+                <w:szCs w:val="24"/>
               </w:rPr>
               <w:t>Đặng Minh</w:t>
             </w:r>
@@ -5079,7 +5064,8 @@
         </w:tc>
         <w:tc>
           <w:tcPr>
-            <w:tcW w:w="1642" w:type="dxa"/>
+            <w:tcW w:w="2917" w:type="dxa"/>
+            <w:gridSpan w:val="2"/>
             <w:vAlign w:val="center"/>
           </w:tcPr>
           <w:p>
@@ -5087,24 +5073,24 @@
               <w:jc w:val="center"/>
               <w:cnfStyle w:val="000000000000" w:firstRow="0" w:lastRow="0" w:firstColumn="0" w:lastColumn="0" w:oddVBand="0" w:evenVBand="0" w:oddHBand="0" w:evenHBand="0" w:firstRowFirstColumn="0" w:firstRowLastColumn="0" w:lastRowFirstColumn="0" w:lastRowLastColumn="0"/>
               <w:rPr>
-                <w:sz w:val="22"/>
-              </w:rPr>
-            </w:pPr>
-            <w:r>
-              <w:rPr>
-                <w:sz w:val="22"/>
+                <w:szCs w:val="24"/>
+              </w:rPr>
+            </w:pPr>
+            <w:r>
+              <w:rPr>
+                <w:szCs w:val="24"/>
               </w:rPr>
               <w:t>22/</w:t>
             </w:r>
             <w:r>
               <w:rPr>
-                <w:sz w:val="22"/>
+                <w:szCs w:val="24"/>
               </w:rPr>
               <w:t>0</w:t>
             </w:r>
             <w:r>
               <w:rPr>
-                <w:sz w:val="22"/>
+                <w:szCs w:val="24"/>
               </w:rPr>
               <w:t>9</w:t>
             </w:r>
@@ -5114,13 +5100,13 @@
       <w:tr>
         <w:trPr>
           <w:cnfStyle w:val="000000100000" w:firstRow="0" w:lastRow="0" w:firstColumn="0" w:lastColumn="0" w:oddVBand="0" w:evenVBand="0" w:oddHBand="1" w:evenHBand="0" w:firstRowFirstColumn="0" w:firstRowLastColumn="0" w:lastRowFirstColumn="0" w:lastRowLastColumn="0"/>
-          <w:trHeight w:val="516"/>
+          <w:trHeight w:val="313"/>
         </w:trPr>
         <w:tc>
           <w:tcPr>
             <w:cnfStyle w:val="001000000000" w:firstRow="0" w:lastRow="0" w:firstColumn="1" w:lastColumn="0" w:oddVBand="0" w:evenVBand="0" w:oddHBand="0" w:evenHBand="0" w:firstRowFirstColumn="0" w:firstRowLastColumn="0" w:lastRowFirstColumn="0" w:lastRowLastColumn="0"/>
-            <w:tcW w:w="6912" w:type="dxa"/>
-            <w:gridSpan w:val="4"/>
+            <w:tcW w:w="5637" w:type="dxa"/>
+            <w:gridSpan w:val="3"/>
             <w:vMerge/>
           </w:tcPr>
           <w:p>
@@ -5131,7 +5117,7 @@
                 <w:numId w:val="9"/>
               </w:numPr>
               <w:rPr>
-                <w:sz w:val="22"/>
+                <w:szCs w:val="24"/>
               </w:rPr>
             </w:pPr>
           </w:p>
@@ -5147,12 +5133,12 @@
               <w:jc w:val="center"/>
               <w:cnfStyle w:val="000000100000" w:firstRow="0" w:lastRow="0" w:firstColumn="0" w:lastColumn="0" w:oddVBand="0" w:evenVBand="0" w:oddHBand="1" w:evenHBand="0" w:firstRowFirstColumn="0" w:firstRowLastColumn="0" w:lastRowFirstColumn="0" w:lastRowLastColumn="0"/>
               <w:rPr>
-                <w:sz w:val="22"/>
-              </w:rPr>
-            </w:pPr>
-            <w:r>
-              <w:rPr>
-                <w:sz w:val="22"/>
+                <w:szCs w:val="24"/>
+              </w:rPr>
+            </w:pPr>
+            <w:r>
+              <w:rPr>
+                <w:szCs w:val="24"/>
               </w:rPr>
               <w:t>Quang Minh</w:t>
             </w:r>
@@ -5160,7 +5146,8 @@
         </w:tc>
         <w:tc>
           <w:tcPr>
-            <w:tcW w:w="1642" w:type="dxa"/>
+            <w:tcW w:w="2917" w:type="dxa"/>
+            <w:gridSpan w:val="2"/>
             <w:vAlign w:val="center"/>
           </w:tcPr>
           <w:p>
@@ -5168,36 +5155,30 @@
               <w:jc w:val="center"/>
               <w:cnfStyle w:val="000000100000" w:firstRow="0" w:lastRow="0" w:firstColumn="0" w:lastColumn="0" w:oddVBand="0" w:evenVBand="0" w:oddHBand="1" w:evenHBand="0" w:firstRowFirstColumn="0" w:firstRowLastColumn="0" w:lastRowFirstColumn="0" w:lastRowLastColumn="0"/>
               <w:rPr>
-                <w:sz w:val="22"/>
-              </w:rPr>
-            </w:pPr>
-            <w:r>
-              <w:rPr>
-                <w:sz w:val="22"/>
-              </w:rPr>
-              <w:t>2</w:t>
-            </w:r>
-            <w:r>
-              <w:rPr>
-                <w:sz w:val="22"/>
-              </w:rPr>
-              <w:t>7</w:t>
-            </w:r>
-            <w:r>
-              <w:rPr>
-                <w:sz w:val="22"/>
+                <w:szCs w:val="24"/>
+              </w:rPr>
+            </w:pPr>
+            <w:r>
+              <w:rPr>
+                <w:szCs w:val="24"/>
+              </w:rPr>
+              <w:t>02</w:t>
+            </w:r>
+            <w:r>
+              <w:rPr>
+                <w:szCs w:val="24"/>
               </w:rPr>
               <w:t>/</w:t>
             </w:r>
             <w:r>
               <w:rPr>
-                <w:sz w:val="22"/>
+                <w:szCs w:val="24"/>
               </w:rPr>
               <w:t>0</w:t>
             </w:r>
             <w:r>
               <w:rPr>
-                <w:sz w:val="22"/>
+                <w:szCs w:val="24"/>
               </w:rPr>
               <w:t>9</w:t>
             </w:r>
@@ -5206,13 +5187,13 @@
       </w:tr>
       <w:tr>
         <w:trPr>
-          <w:trHeight w:val="779"/>
+          <w:trHeight w:val="662"/>
         </w:trPr>
         <w:tc>
           <w:tcPr>
             <w:cnfStyle w:val="001000000000" w:firstRow="0" w:lastRow="0" w:firstColumn="1" w:lastColumn="0" w:oddVBand="0" w:evenVBand="0" w:oddHBand="0" w:evenHBand="0" w:firstRowFirstColumn="0" w:firstRowLastColumn="0" w:lastRowFirstColumn="0" w:lastRowLastColumn="0"/>
-            <w:tcW w:w="6912" w:type="dxa"/>
-            <w:gridSpan w:val="4"/>
+            <w:tcW w:w="5637" w:type="dxa"/>
+            <w:gridSpan w:val="3"/>
             <w:vMerge/>
           </w:tcPr>
           <w:p>
@@ -5223,7 +5204,7 @@
                 <w:numId w:val="9"/>
               </w:numPr>
               <w:rPr>
-                <w:sz w:val="22"/>
+                <w:szCs w:val="24"/>
               </w:rPr>
             </w:pPr>
           </w:p>
@@ -5239,12 +5220,12 @@
               <w:jc w:val="center"/>
               <w:cnfStyle w:val="000000000000" w:firstRow="0" w:lastRow="0" w:firstColumn="0" w:lastColumn="0" w:oddVBand="0" w:evenVBand="0" w:oddHBand="0" w:evenHBand="0" w:firstRowFirstColumn="0" w:firstRowLastColumn="0" w:lastRowFirstColumn="0" w:lastRowLastColumn="0"/>
               <w:rPr>
-                <w:sz w:val="22"/>
-              </w:rPr>
-            </w:pPr>
-            <w:r>
-              <w:rPr>
-                <w:sz w:val="22"/>
+                <w:szCs w:val="24"/>
+              </w:rPr>
+            </w:pPr>
+            <w:r>
+              <w:rPr>
+                <w:szCs w:val="24"/>
               </w:rPr>
               <w:t>Toàn</w:t>
             </w:r>
@@ -5252,7 +5233,8 @@
         </w:tc>
         <w:tc>
           <w:tcPr>
-            <w:tcW w:w="1642" w:type="dxa"/>
+            <w:tcW w:w="2917" w:type="dxa"/>
+            <w:gridSpan w:val="2"/>
             <w:vAlign w:val="center"/>
           </w:tcPr>
           <w:p>
@@ -5260,24 +5242,24 @@
               <w:jc w:val="center"/>
               <w:cnfStyle w:val="000000000000" w:firstRow="0" w:lastRow="0" w:firstColumn="0" w:lastColumn="0" w:oddVBand="0" w:evenVBand="0" w:oddHBand="0" w:evenHBand="0" w:firstRowFirstColumn="0" w:firstRowLastColumn="0" w:lastRowFirstColumn="0" w:lastRowLastColumn="0"/>
               <w:rPr>
-                <w:sz w:val="22"/>
-              </w:rPr>
-            </w:pPr>
-            <w:r>
-              <w:rPr>
-                <w:sz w:val="22"/>
+                <w:szCs w:val="24"/>
+              </w:rPr>
+            </w:pPr>
+            <w:r>
+              <w:rPr>
+                <w:szCs w:val="24"/>
               </w:rPr>
               <w:t>22/</w:t>
             </w:r>
             <w:r>
               <w:rPr>
-                <w:sz w:val="22"/>
+                <w:szCs w:val="24"/>
               </w:rPr>
               <w:t>0</w:t>
             </w:r>
             <w:r>
               <w:rPr>
-                <w:sz w:val="22"/>
+                <w:szCs w:val="24"/>
               </w:rPr>
               <w:t>9</w:t>
             </w:r>
@@ -5291,8 +5273,8 @@
         <w:tc>
           <w:tcPr>
             <w:cnfStyle w:val="001000000000" w:firstRow="0" w:lastRow="0" w:firstColumn="1" w:lastColumn="0" w:oddVBand="0" w:evenVBand="0" w:oddHBand="0" w:evenHBand="0" w:firstRowFirstColumn="0" w:firstRowLastColumn="0" w:lastRowFirstColumn="0" w:lastRowLastColumn="0"/>
-            <w:tcW w:w="6912" w:type="dxa"/>
-            <w:gridSpan w:val="4"/>
+            <w:tcW w:w="5637" w:type="dxa"/>
+            <w:gridSpan w:val="3"/>
           </w:tcPr>
           <w:p>
             <w:pPr>
@@ -5303,13 +5285,13 @@
               </w:numPr>
               <w:rPr>
                 <w:b w:val="0"/>
-                <w:sz w:val="22"/>
-              </w:rPr>
-            </w:pPr>
-            <w:r>
-              <w:rPr>
-                <w:b w:val="0"/>
-                <w:sz w:val="22"/>
+                <w:szCs w:val="24"/>
+              </w:rPr>
+            </w:pPr>
+            <w:r>
+              <w:rPr>
+                <w:b w:val="0"/>
+                <w:szCs w:val="24"/>
               </w:rPr>
               <w:t>Wavelet trên ảnh độ sâu</w:t>
             </w:r>
@@ -5323,13 +5305,13 @@
               </w:numPr>
               <w:rPr>
                 <w:b w:val="0"/>
-                <w:sz w:val="22"/>
-              </w:rPr>
-            </w:pPr>
-            <w:r>
-              <w:rPr>
-                <w:b w:val="0"/>
-                <w:sz w:val="22"/>
+                <w:szCs w:val="24"/>
+              </w:rPr>
+            </w:pPr>
+            <w:r>
+              <w:rPr>
+                <w:b w:val="0"/>
+                <w:szCs w:val="24"/>
               </w:rPr>
               <w:t>Ảnh độ sâu</w:t>
             </w:r>
@@ -5343,13 +5325,13 @@
               </w:numPr>
               <w:rPr>
                 <w:b w:val="0"/>
-                <w:sz w:val="22"/>
-              </w:rPr>
-            </w:pPr>
-            <w:r>
-              <w:rPr>
-                <w:b w:val="0"/>
-                <w:sz w:val="22"/>
+                <w:szCs w:val="24"/>
+              </w:rPr>
+            </w:pPr>
+            <w:r>
+              <w:rPr>
+                <w:b w:val="0"/>
+                <w:szCs w:val="24"/>
               </w:rPr>
               <w:t>Ảnh màu-độ sâu</w:t>
             </w:r>
@@ -5366,12 +5348,12 @@
               <w:jc w:val="center"/>
               <w:cnfStyle w:val="000000100000" w:firstRow="0" w:lastRow="0" w:firstColumn="0" w:lastColumn="0" w:oddVBand="0" w:evenVBand="0" w:oddHBand="1" w:evenHBand="0" w:firstRowFirstColumn="0" w:firstRowLastColumn="0" w:lastRowFirstColumn="0" w:lastRowLastColumn="0"/>
               <w:rPr>
-                <w:sz w:val="22"/>
-              </w:rPr>
-            </w:pPr>
-            <w:r>
-              <w:rPr>
-                <w:sz w:val="22"/>
+                <w:szCs w:val="24"/>
+              </w:rPr>
+            </w:pPr>
+            <w:r>
+              <w:rPr>
+                <w:szCs w:val="24"/>
               </w:rPr>
               <w:t>?</w:t>
             </w:r>
@@ -5379,7 +5361,8 @@
         </w:tc>
         <w:tc>
           <w:tcPr>
-            <w:tcW w:w="1642" w:type="dxa"/>
+            <w:tcW w:w="2917" w:type="dxa"/>
+            <w:gridSpan w:val="2"/>
             <w:vAlign w:val="center"/>
           </w:tcPr>
           <w:p>
@@ -5387,12 +5370,12 @@
               <w:jc w:val="center"/>
               <w:cnfStyle w:val="000000100000" w:firstRow="0" w:lastRow="0" w:firstColumn="0" w:lastColumn="0" w:oddVBand="0" w:evenVBand="0" w:oddHBand="1" w:evenHBand="0" w:firstRowFirstColumn="0" w:firstRowLastColumn="0" w:lastRowFirstColumn="0" w:lastRowLastColumn="0"/>
               <w:rPr>
-                <w:sz w:val="22"/>
-              </w:rPr>
-            </w:pPr>
-            <w:r>
-              <w:rPr>
-                <w:sz w:val="22"/>
+                <w:szCs w:val="24"/>
+              </w:rPr>
+            </w:pPr>
+            <w:r>
+              <w:rPr>
+                <w:szCs w:val="24"/>
               </w:rPr>
               <w:t>?</w:t>
             </w:r>
@@ -5406,8 +5389,8 @@
         <w:tc>
           <w:tcPr>
             <w:cnfStyle w:val="001000000000" w:firstRow="0" w:lastRow="0" w:firstColumn="1" w:lastColumn="0" w:oddVBand="0" w:evenVBand="0" w:oddHBand="0" w:evenHBand="0" w:firstRowFirstColumn="0" w:firstRowLastColumn="0" w:lastRowFirstColumn="0" w:lastRowLastColumn="0"/>
-            <w:tcW w:w="6912" w:type="dxa"/>
-            <w:gridSpan w:val="4"/>
+            <w:tcW w:w="5637" w:type="dxa"/>
+            <w:gridSpan w:val="3"/>
           </w:tcPr>
           <w:p>
             <w:pPr>
@@ -5418,12 +5401,13 @@
               </w:numPr>
               <w:rPr>
                 <w:b w:val="0"/>
-                <w:sz w:val="22"/>
-              </w:rPr>
-            </w:pPr>
-            <w:r>
-              <w:rPr>
-                <w:b w:val="0"/>
+                <w:szCs w:val="24"/>
+              </w:rPr>
+            </w:pPr>
+            <w:r>
+              <w:rPr>
+                <w:b w:val="0"/>
+                <w:szCs w:val="24"/>
               </w:rPr>
               <w:t>Ứng dụng của Wavelet</w:t>
             </w:r>
@@ -5437,13 +5421,13 @@
               </w:numPr>
               <w:rPr>
                 <w:b w:val="0"/>
-                <w:sz w:val="22"/>
-              </w:rPr>
-            </w:pPr>
-            <w:r>
-              <w:rPr>
-                <w:b w:val="0"/>
-                <w:sz w:val="22"/>
+                <w:szCs w:val="24"/>
+              </w:rPr>
+            </w:pPr>
+            <w:r>
+              <w:rPr>
+                <w:b w:val="0"/>
+                <w:szCs w:val="24"/>
               </w:rPr>
               <w:t>Nén ảnh JPEG 2000</w:t>
             </w:r>
@@ -5457,13 +5441,13 @@
               </w:numPr>
               <w:rPr>
                 <w:b w:val="0"/>
-                <w:sz w:val="22"/>
-              </w:rPr>
-            </w:pPr>
-            <w:r>
-              <w:rPr>
-                <w:b w:val="0"/>
-                <w:sz w:val="22"/>
+                <w:szCs w:val="24"/>
+              </w:rPr>
+            </w:pPr>
+            <w:r>
+              <w:rPr>
+                <w:b w:val="0"/>
+                <w:szCs w:val="24"/>
               </w:rPr>
               <w:t>Nén video</w:t>
             </w:r>
@@ -5477,13 +5461,13 @@
               </w:numPr>
               <w:rPr>
                 <w:b w:val="0"/>
-                <w:sz w:val="22"/>
-              </w:rPr>
-            </w:pPr>
-            <w:r>
-              <w:rPr>
-                <w:b w:val="0"/>
-                <w:sz w:val="22"/>
+                <w:szCs w:val="24"/>
+              </w:rPr>
+            </w:pPr>
+            <w:r>
+              <w:rPr>
+                <w:b w:val="0"/>
+                <w:szCs w:val="24"/>
               </w:rPr>
               <w:t>Nén audio</w:t>
             </w:r>
@@ -5497,13 +5481,13 @@
               </w:numPr>
               <w:rPr>
                 <w:b w:val="0"/>
-                <w:sz w:val="22"/>
-              </w:rPr>
-            </w:pPr>
-            <w:r>
-              <w:rPr>
-                <w:b w:val="0"/>
-                <w:sz w:val="22"/>
+                <w:szCs w:val="24"/>
+              </w:rPr>
+            </w:pPr>
+            <w:r>
+              <w:rPr>
+                <w:b w:val="0"/>
+                <w:szCs w:val="24"/>
               </w:rPr>
               <w:t>Xác định biên cạnh</w:t>
             </w:r>
@@ -5517,13 +5501,13 @@
               </w:numPr>
               <w:rPr>
                 <w:b w:val="0"/>
-                <w:sz w:val="22"/>
-              </w:rPr>
-            </w:pPr>
-            <w:r>
-              <w:rPr>
-                <w:b w:val="0"/>
-                <w:sz w:val="22"/>
+                <w:szCs w:val="24"/>
+              </w:rPr>
+            </w:pPr>
+            <w:r>
+              <w:rPr>
+                <w:b w:val="0"/>
+                <w:szCs w:val="24"/>
               </w:rPr>
               <w:t>Khử nhiễu</w:t>
             </w:r>
@@ -5540,12 +5524,12 @@
               <w:jc w:val="center"/>
               <w:cnfStyle w:val="000000000000" w:firstRow="0" w:lastRow="0" w:firstColumn="0" w:lastColumn="0" w:oddVBand="0" w:evenVBand="0" w:oddHBand="0" w:evenHBand="0" w:firstRowFirstColumn="0" w:firstRowLastColumn="0" w:lastRowFirstColumn="0" w:lastRowLastColumn="0"/>
               <w:rPr>
-                <w:sz w:val="22"/>
-              </w:rPr>
-            </w:pPr>
-            <w:r>
-              <w:rPr>
-                <w:sz w:val="22"/>
+                <w:szCs w:val="24"/>
+              </w:rPr>
+            </w:pPr>
+            <w:r>
+              <w:rPr>
+                <w:szCs w:val="24"/>
               </w:rPr>
               <w:t>Toàn, Đặng Minh</w:t>
             </w:r>
@@ -5553,7 +5537,8 @@
         </w:tc>
         <w:tc>
           <w:tcPr>
-            <w:tcW w:w="1642" w:type="dxa"/>
+            <w:tcW w:w="2917" w:type="dxa"/>
+            <w:gridSpan w:val="2"/>
             <w:vAlign w:val="center"/>
           </w:tcPr>
           <w:p>
@@ -5561,24 +5546,24 @@
               <w:jc w:val="center"/>
               <w:cnfStyle w:val="000000000000" w:firstRow="0" w:lastRow="0" w:firstColumn="0" w:lastColumn="0" w:oddVBand="0" w:evenVBand="0" w:oddHBand="0" w:evenHBand="0" w:firstRowFirstColumn="0" w:firstRowLastColumn="0" w:lastRowFirstColumn="0" w:lastRowLastColumn="0"/>
               <w:rPr>
-                <w:sz w:val="22"/>
-              </w:rPr>
-            </w:pPr>
-            <w:r>
-              <w:rPr>
-                <w:sz w:val="22"/>
+                <w:szCs w:val="24"/>
+              </w:rPr>
+            </w:pPr>
+            <w:r>
+              <w:rPr>
+                <w:szCs w:val="24"/>
               </w:rPr>
               <w:t>12/</w:t>
             </w:r>
             <w:r>
               <w:rPr>
-                <w:sz w:val="22"/>
+                <w:szCs w:val="24"/>
               </w:rPr>
               <w:t>0</w:t>
             </w:r>
             <w:r>
               <w:rPr>
-                <w:sz w:val="22"/>
+                <w:szCs w:val="24"/>
               </w:rPr>
               <w:t>9</w:t>
             </w:r>
@@ -5588,13 +5573,13 @@
       <w:tr>
         <w:trPr>
           <w:cnfStyle w:val="000000100000" w:firstRow="0" w:lastRow="0" w:firstColumn="0" w:lastColumn="0" w:oddVBand="0" w:evenVBand="0" w:oddHBand="1" w:evenHBand="0" w:firstRowFirstColumn="0" w:firstRowLastColumn="0" w:lastRowFirstColumn="0" w:lastRowLastColumn="0"/>
-          <w:trHeight w:val="197"/>
+          <w:trHeight w:val="125"/>
         </w:trPr>
         <w:tc>
           <w:tcPr>
             <w:cnfStyle w:val="001000000000" w:firstRow="0" w:lastRow="0" w:firstColumn="1" w:lastColumn="0" w:oddVBand="0" w:evenVBand="0" w:oddHBand="0" w:evenHBand="0" w:firstRowFirstColumn="0" w:firstRowLastColumn="0" w:lastRowFirstColumn="0" w:lastRowLastColumn="0"/>
-            <w:tcW w:w="6912" w:type="dxa"/>
-            <w:gridSpan w:val="4"/>
+            <w:tcW w:w="5637" w:type="dxa"/>
+            <w:gridSpan w:val="3"/>
             <w:vMerge w:val="restart"/>
           </w:tcPr>
           <w:p>
@@ -5606,11 +5591,13 @@
               </w:numPr>
               <w:rPr>
                 <w:b w:val="0"/>
-              </w:rPr>
-            </w:pPr>
-            <w:r>
-              <w:rPr>
-                <w:b w:val="0"/>
+                <w:szCs w:val="24"/>
+              </w:rPr>
+            </w:pPr>
+            <w:r>
+              <w:rPr>
+                <w:b w:val="0"/>
+                <w:szCs w:val="24"/>
               </w:rPr>
               <w:t>Chương trình minh họa</w:t>
             </w:r>
@@ -5624,83 +5611,15 @@
               </w:numPr>
               <w:rPr>
                 <w:b w:val="0"/>
-                <w:sz w:val="22"/>
-              </w:rPr>
-            </w:pPr>
-            <w:r>
-              <w:rPr>
-                <w:b w:val="0"/>
-                <w:sz w:val="22"/>
-              </w:rPr>
-              <w:t>Tìm t</w:t>
-            </w:r>
-            <w:r>
-              <w:rPr>
-                <w:b w:val="0"/>
-                <w:sz w:val="22"/>
-              </w:rPr>
-              <w:t>ập dữ liệu ảnh</w:t>
-            </w:r>
-          </w:p>
-          <w:p>
-            <w:pPr>
-              <w:pStyle w:val="ListParagraph"/>
-              <w:numPr>
-                <w:ilvl w:val="0"/>
-                <w:numId w:val="13"/>
-              </w:numPr>
-              <w:rPr>
-                <w:b w:val="0"/>
-                <w:sz w:val="22"/>
-              </w:rPr>
-            </w:pPr>
-            <w:r>
-              <w:rPr>
-                <w:b w:val="0"/>
-                <w:sz w:val="22"/>
-              </w:rPr>
-              <w:t>Xác định m</w:t>
-            </w:r>
-            <w:r>
-              <w:rPr>
-                <w:b w:val="0"/>
-                <w:sz w:val="22"/>
-              </w:rPr>
-              <w:t>ôi trường lập trình</w:t>
-            </w:r>
-          </w:p>
-          <w:p>
-            <w:pPr>
-              <w:pStyle w:val="ListParagraph"/>
-              <w:numPr>
-                <w:ilvl w:val="0"/>
-                <w:numId w:val="13"/>
-              </w:numPr>
-              <w:rPr>
-                <w:b w:val="0"/>
-                <w:sz w:val="22"/>
-              </w:rPr>
-            </w:pPr>
-            <w:r>
-              <w:rPr>
-                <w:b w:val="0"/>
-                <w:sz w:val="22"/>
-              </w:rPr>
-              <w:t xml:space="preserve">Mô tả ứng dụng (RGB, </w:t>
-            </w:r>
-            <w:r>
-              <w:rPr>
-                <w:b w:val="0"/>
-                <w:sz w:val="22"/>
-              </w:rPr>
-              <w:t xml:space="preserve">Depth, </w:t>
-            </w:r>
-            <w:r>
-              <w:rPr>
-                <w:b w:val="0"/>
-                <w:sz w:val="22"/>
-              </w:rPr>
-              <w:t>RGB-D)</w:t>
+                <w:szCs w:val="24"/>
+              </w:rPr>
+            </w:pPr>
+            <w:r>
+              <w:rPr>
+                <w:b w:val="0"/>
+                <w:szCs w:val="24"/>
+              </w:rPr>
+              <w:t>Tìm tập dữ liệu ảnh</w:t>
             </w:r>
           </w:p>
           <w:p>
@@ -5713,15 +5632,15 @@
               <w:ind w:left="1134"/>
               <w:rPr>
                 <w:b w:val="0"/>
-                <w:sz w:val="22"/>
-              </w:rPr>
-            </w:pPr>
-            <w:r>
-              <w:rPr>
-                <w:b w:val="0"/>
-                <w:sz w:val="22"/>
-              </w:rPr>
-              <w:t>Nén ảnh</w:t>
+                <w:szCs w:val="24"/>
+              </w:rPr>
+            </w:pPr>
+            <w:r>
+              <w:rPr>
+                <w:b w:val="0"/>
+                <w:szCs w:val="24"/>
+              </w:rPr>
+              <w:t>Ảnh RGB</w:t>
             </w:r>
           </w:p>
           <w:p>
@@ -5734,35 +5653,15 @@
               <w:ind w:left="1134"/>
               <w:rPr>
                 <w:b w:val="0"/>
-                <w:sz w:val="22"/>
-              </w:rPr>
-            </w:pPr>
-            <w:r>
-              <w:rPr>
-                <w:b w:val="0"/>
-                <w:sz w:val="22"/>
-              </w:rPr>
-              <w:t>Giảm nhiễu</w:t>
-            </w:r>
-          </w:p>
-          <w:p>
-            <w:pPr>
-              <w:pStyle w:val="ListParagraph"/>
-              <w:numPr>
-                <w:ilvl w:val="0"/>
-                <w:numId w:val="13"/>
-              </w:numPr>
-              <w:rPr>
-                <w:b w:val="0"/>
-                <w:sz w:val="22"/>
-              </w:rPr>
-            </w:pPr>
-            <w:r>
-              <w:rPr>
-                <w:b w:val="0"/>
-                <w:sz w:val="22"/>
-              </w:rPr>
-              <w:t>Chức năng ứng dụng</w:t>
+                <w:szCs w:val="24"/>
+              </w:rPr>
+            </w:pPr>
+            <w:r>
+              <w:rPr>
+                <w:b w:val="0"/>
+                <w:szCs w:val="24"/>
+              </w:rPr>
+              <w:t>Ảnh độ sâu</w:t>
             </w:r>
           </w:p>
           <w:p>
@@ -5775,15 +5674,55 @@
               <w:ind w:left="1134"/>
               <w:rPr>
                 <w:b w:val="0"/>
-                <w:sz w:val="22"/>
-              </w:rPr>
-            </w:pPr>
-            <w:r>
-              <w:rPr>
-                <w:b w:val="0"/>
-                <w:sz w:val="22"/>
-              </w:rPr>
-              <w:t>RGB: nén ảnh, giảm nhiễu</w:t>
+                <w:szCs w:val="24"/>
+              </w:rPr>
+            </w:pPr>
+            <w:r>
+              <w:rPr>
+                <w:b w:val="0"/>
+                <w:szCs w:val="24"/>
+              </w:rPr>
+              <w:t>Ảnh màu-độ sâu</w:t>
+            </w:r>
+          </w:p>
+          <w:p>
+            <w:pPr>
+              <w:pStyle w:val="ListParagraph"/>
+              <w:numPr>
+                <w:ilvl w:val="0"/>
+                <w:numId w:val="13"/>
+              </w:numPr>
+              <w:rPr>
+                <w:b w:val="0"/>
+                <w:szCs w:val="24"/>
+              </w:rPr>
+            </w:pPr>
+            <w:r>
+              <w:rPr>
+                <w:b w:val="0"/>
+                <w:szCs w:val="24"/>
+              </w:rPr>
+              <w:t>Xác định môi trường lập trình</w:t>
+            </w:r>
+          </w:p>
+          <w:p>
+            <w:pPr>
+              <w:pStyle w:val="ListParagraph"/>
+              <w:numPr>
+                <w:ilvl w:val="0"/>
+                <w:numId w:val="13"/>
+              </w:numPr>
+              <w:rPr>
+                <w:b w:val="0"/>
+                <w:szCs w:val="24"/>
+              </w:rPr>
+            </w:pPr>
+            <w:r>
+              <w:rPr>
+                <w:b w:val="0"/>
+                <w:szCs w:val="24"/>
+              </w:rPr>
+              <w:t>Mô tả ứng dụng (RGB, Depth, RGB-D)</w:t>
             </w:r>
           </w:p>
           <w:p>
@@ -5796,15 +5735,15 @@
               <w:ind w:left="1134"/>
               <w:rPr>
                 <w:b w:val="0"/>
-                <w:sz w:val="22"/>
-              </w:rPr>
-            </w:pPr>
-            <w:r>
-              <w:rPr>
-                <w:b w:val="0"/>
-                <w:sz w:val="22"/>
-              </w:rPr>
-              <w:t>Thống kê kết quả</w:t>
+                <w:szCs w:val="24"/>
+              </w:rPr>
+            </w:pPr>
+            <w:r>
+              <w:rPr>
+                <w:b w:val="0"/>
+                <w:szCs w:val="24"/>
+              </w:rPr>
+              <w:t>Nén ảnh</w:t>
             </w:r>
           </w:p>
           <w:p>
@@ -5817,15 +5756,15 @@
               <w:ind w:left="1134"/>
               <w:rPr>
                 <w:b w:val="0"/>
-                <w:sz w:val="22"/>
-              </w:rPr>
-            </w:pPr>
-            <w:r>
-              <w:rPr>
-                <w:b w:val="0"/>
-                <w:sz w:val="22"/>
-              </w:rPr>
-              <w:t>Kiểm lỗi</w:t>
+                <w:szCs w:val="24"/>
+              </w:rPr>
+            </w:pPr>
+            <w:r>
+              <w:rPr>
+                <w:b w:val="0"/>
+                <w:szCs w:val="24"/>
+              </w:rPr>
+              <w:t>Giảm nhiễu</w:t>
             </w:r>
           </w:p>
           <w:p>
@@ -5837,15 +5776,134 @@
               </w:numPr>
               <w:rPr>
                 <w:b w:val="0"/>
-                <w:sz w:val="22"/>
-              </w:rPr>
-            </w:pPr>
-            <w:r>
-              <w:rPr>
-                <w:b w:val="0"/>
-                <w:sz w:val="22"/>
-              </w:rPr>
-              <w:t>Viết hướng dẫn sử dụng (Help)</w:t>
+                <w:szCs w:val="24"/>
+              </w:rPr>
+            </w:pPr>
+            <w:r>
+              <w:rPr>
+                <w:b w:val="0"/>
+                <w:szCs w:val="24"/>
+              </w:rPr>
+              <w:t>Chức năng ứng dụng</w:t>
+            </w:r>
+          </w:p>
+          <w:p>
+            <w:pPr>
+              <w:pStyle w:val="ListParagraph"/>
+              <w:numPr>
+                <w:ilvl w:val="1"/>
+                <w:numId w:val="13"/>
+              </w:numPr>
+              <w:ind w:left="1134"/>
+              <w:rPr>
+                <w:b w:val="0"/>
+                <w:szCs w:val="24"/>
+              </w:rPr>
+            </w:pPr>
+            <w:r>
+              <w:rPr>
+                <w:b w:val="0"/>
+                <w:szCs w:val="24"/>
+              </w:rPr>
+              <w:t>RGB: nén ảnh, giảm nhiễu</w:t>
+            </w:r>
+          </w:p>
+          <w:p>
+            <w:pPr>
+              <w:pStyle w:val="ListParagraph"/>
+              <w:numPr>
+                <w:ilvl w:val="1"/>
+                <w:numId w:val="13"/>
+              </w:numPr>
+              <w:ind w:left="1134"/>
+              <w:rPr>
+                <w:b w:val="0"/>
+                <w:szCs w:val="24"/>
+              </w:rPr>
+            </w:pPr>
+            <w:r>
+              <w:rPr>
+                <w:b w:val="0"/>
+                <w:szCs w:val="24"/>
+              </w:rPr>
+              <w:t>WT: D</w:t>
+            </w:r>
+            <w:r>
+              <w:rPr>
+                <w:b w:val="0"/>
+                <w:szCs w:val="24"/>
+              </w:rPr>
+              <w:t>epth</w:t>
+            </w:r>
+          </w:p>
+          <w:p>
+            <w:pPr>
+              <w:pStyle w:val="ListParagraph"/>
+              <w:numPr>
+                <w:ilvl w:val="1"/>
+                <w:numId w:val="13"/>
+              </w:numPr>
+              <w:ind w:left="1134"/>
+              <w:rPr>
+                <w:b w:val="0"/>
+                <w:szCs w:val="24"/>
+              </w:rPr>
+            </w:pPr>
+            <w:r>
+              <w:rPr>
+                <w:b w:val="0"/>
+                <w:szCs w:val="24"/>
+              </w:rPr>
+              <w:t>WT: C</w:t>
+            </w:r>
+            <w:r>
+              <w:rPr>
+                <w:b w:val="0"/>
+                <w:szCs w:val="24"/>
+              </w:rPr>
+              <w:t>olor-depth</w:t>
+            </w:r>
+          </w:p>
+          <w:p>
+            <w:pPr>
+              <w:pStyle w:val="ListParagraph"/>
+              <w:numPr>
+                <w:ilvl w:val="1"/>
+                <w:numId w:val="13"/>
+              </w:numPr>
+              <w:ind w:left="1134"/>
+              <w:rPr>
+                <w:b w:val="0"/>
+                <w:szCs w:val="24"/>
+              </w:rPr>
+            </w:pPr>
+            <w:r>
+              <w:rPr>
+                <w:b w:val="0"/>
+                <w:szCs w:val="24"/>
+              </w:rPr>
+              <w:t>Thống kê kết quả</w:t>
+            </w:r>
+          </w:p>
+          <w:p>
+            <w:pPr>
+              <w:pStyle w:val="ListParagraph"/>
+              <w:numPr>
+                <w:ilvl w:val="1"/>
+                <w:numId w:val="13"/>
+              </w:numPr>
+              <w:ind w:left="1134"/>
+              <w:rPr>
+                <w:b w:val="0"/>
+                <w:szCs w:val="24"/>
+              </w:rPr>
+            </w:pPr>
+            <w:r>
+              <w:rPr>
+                <w:b w:val="0"/>
+                <w:szCs w:val="24"/>
+              </w:rPr>
+              <w:t>Kiểm lỗi</w:t>
             </w:r>
           </w:p>
         </w:tc>
@@ -5860,14 +5918,15 @@
               <w:jc w:val="center"/>
               <w:cnfStyle w:val="000000100000" w:firstRow="0" w:lastRow="0" w:firstColumn="0" w:lastColumn="0" w:oddVBand="0" w:evenVBand="0" w:oddHBand="1" w:evenHBand="0" w:firstRowFirstColumn="0" w:firstRowLastColumn="0" w:lastRowFirstColumn="0" w:lastRowLastColumn="0"/>
               <w:rPr>
-                <w:sz w:val="22"/>
-              </w:rPr>
-            </w:pPr>
-          </w:p>
-        </w:tc>
-        <w:tc>
-          <w:tcPr>
-            <w:tcW w:w="1642" w:type="dxa"/>
+                <w:szCs w:val="24"/>
+              </w:rPr>
+            </w:pPr>
+          </w:p>
+        </w:tc>
+        <w:tc>
+          <w:tcPr>
+            <w:tcW w:w="2917" w:type="dxa"/>
+            <w:gridSpan w:val="2"/>
             <w:vAlign w:val="center"/>
           </w:tcPr>
           <w:p>
@@ -5875,7 +5934,7 @@
               <w:jc w:val="center"/>
               <w:cnfStyle w:val="000000100000" w:firstRow="0" w:lastRow="0" w:firstColumn="0" w:lastColumn="0" w:oddVBand="0" w:evenVBand="0" w:oddHBand="1" w:evenHBand="0" w:firstRowFirstColumn="0" w:firstRowLastColumn="0" w:lastRowFirstColumn="0" w:lastRowLastColumn="0"/>
               <w:rPr>
-                <w:sz w:val="22"/>
+                <w:szCs w:val="24"/>
               </w:rPr>
             </w:pPr>
           </w:p>
@@ -5883,13 +5942,13 @@
       </w:tr>
       <w:tr>
         <w:trPr>
-          <w:trHeight w:val="196"/>
+          <w:trHeight w:val="60"/>
         </w:trPr>
         <w:tc>
           <w:tcPr>
             <w:cnfStyle w:val="001000000000" w:firstRow="0" w:lastRow="0" w:firstColumn="1" w:lastColumn="0" w:oddVBand="0" w:evenVBand="0" w:oddHBand="0" w:evenHBand="0" w:firstRowFirstColumn="0" w:firstRowLastColumn="0" w:lastRowFirstColumn="0" w:lastRowLastColumn="0"/>
-            <w:tcW w:w="6912" w:type="dxa"/>
-            <w:gridSpan w:val="4"/>
+            <w:tcW w:w="5637" w:type="dxa"/>
+            <w:gridSpan w:val="3"/>
             <w:vMerge/>
           </w:tcPr>
           <w:p>
@@ -5901,6 +5960,7 @@
               </w:numPr>
               <w:rPr>
                 <w:b w:val="0"/>
+                <w:szCs w:val="24"/>
               </w:rPr>
             </w:pPr>
           </w:p>
@@ -5916,20 +5976,15 @@
               <w:jc w:val="center"/>
               <w:cnfStyle w:val="000000000000" w:firstRow="0" w:lastRow="0" w:firstColumn="0" w:lastColumn="0" w:oddVBand="0" w:evenVBand="0" w:oddHBand="0" w:evenHBand="0" w:firstRowFirstColumn="0" w:firstRowLastColumn="0" w:lastRowFirstColumn="0" w:lastRowLastColumn="0"/>
               <w:rPr>
-                <w:sz w:val="22"/>
-              </w:rPr>
-            </w:pPr>
-            <w:r>
-              <w:rPr>
-                <w:sz w:val="22"/>
-              </w:rPr>
-              <w:t>Long</w:t>
-            </w:r>
-          </w:p>
-        </w:tc>
-        <w:tc>
-          <w:tcPr>
-            <w:tcW w:w="1642" w:type="dxa"/>
+                <w:szCs w:val="24"/>
+              </w:rPr>
+            </w:pPr>
+          </w:p>
+        </w:tc>
+        <w:tc>
+          <w:tcPr>
+            <w:tcW w:w="2917" w:type="dxa"/>
+            <w:gridSpan w:val="2"/>
             <w:vAlign w:val="center"/>
           </w:tcPr>
           <w:p>
@@ -5937,40 +5992,22 @@
               <w:jc w:val="center"/>
               <w:cnfStyle w:val="000000000000" w:firstRow="0" w:lastRow="0" w:firstColumn="0" w:lastColumn="0" w:oddVBand="0" w:evenVBand="0" w:oddHBand="0" w:evenHBand="0" w:firstRowFirstColumn="0" w:firstRowLastColumn="0" w:lastRowFirstColumn="0" w:lastRowLastColumn="0"/>
               <w:rPr>
-                <w:sz w:val="22"/>
-              </w:rPr>
-            </w:pPr>
-            <w:r>
-              <w:rPr>
-                <w:sz w:val="22"/>
-              </w:rPr>
-              <w:t>22/</w:t>
-            </w:r>
-            <w:r>
-              <w:rPr>
-                <w:sz w:val="22"/>
-              </w:rPr>
-              <w:t>0</w:t>
-            </w:r>
-            <w:r>
-              <w:rPr>
-                <w:sz w:val="22"/>
-              </w:rPr>
-              <w:t>9</w:t>
-            </w:r>
+                <w:szCs w:val="24"/>
+              </w:rPr>
+            </w:pPr>
           </w:p>
         </w:tc>
       </w:tr>
       <w:tr>
         <w:trPr>
           <w:cnfStyle w:val="000000100000" w:firstRow="0" w:lastRow="0" w:firstColumn="0" w:lastColumn="0" w:oddVBand="0" w:evenVBand="0" w:oddHBand="1" w:evenHBand="0" w:firstRowFirstColumn="0" w:firstRowLastColumn="0" w:lastRowFirstColumn="0" w:lastRowLastColumn="0"/>
-          <w:trHeight w:val="196"/>
+          <w:trHeight w:val="60"/>
         </w:trPr>
         <w:tc>
           <w:tcPr>
             <w:cnfStyle w:val="001000000000" w:firstRow="0" w:lastRow="0" w:firstColumn="1" w:lastColumn="0" w:oddVBand="0" w:evenVBand="0" w:oddHBand="0" w:evenHBand="0" w:firstRowFirstColumn="0" w:firstRowLastColumn="0" w:lastRowFirstColumn="0" w:lastRowLastColumn="0"/>
-            <w:tcW w:w="6912" w:type="dxa"/>
-            <w:gridSpan w:val="4"/>
+            <w:tcW w:w="5637" w:type="dxa"/>
+            <w:gridSpan w:val="3"/>
             <w:vMerge/>
           </w:tcPr>
           <w:p>
@@ -5982,6 +6019,7 @@
               </w:numPr>
               <w:rPr>
                 <w:b w:val="0"/>
+                <w:szCs w:val="24"/>
               </w:rPr>
             </w:pPr>
           </w:p>
@@ -5997,20 +6035,21 @@
               <w:jc w:val="center"/>
               <w:cnfStyle w:val="000000100000" w:firstRow="0" w:lastRow="0" w:firstColumn="0" w:lastColumn="0" w:oddVBand="0" w:evenVBand="0" w:oddHBand="1" w:evenHBand="0" w:firstRowFirstColumn="0" w:firstRowLastColumn="0" w:lastRowFirstColumn="0" w:lastRowLastColumn="0"/>
               <w:rPr>
-                <w:sz w:val="22"/>
-              </w:rPr>
-            </w:pPr>
-            <w:r>
-              <w:rPr>
-                <w:sz w:val="22"/>
-              </w:rPr>
-              <w:t>Tấn</w:t>
-            </w:r>
-          </w:p>
-        </w:tc>
-        <w:tc>
-          <w:tcPr>
-            <w:tcW w:w="1642" w:type="dxa"/>
+                <w:szCs w:val="24"/>
+              </w:rPr>
+            </w:pPr>
+            <w:r>
+              <w:rPr>
+                <w:szCs w:val="24"/>
+              </w:rPr>
+              <w:t>Long</w:t>
+            </w:r>
+          </w:p>
+        </w:tc>
+        <w:tc>
+          <w:tcPr>
+            <w:tcW w:w="2917" w:type="dxa"/>
+            <w:gridSpan w:val="2"/>
             <w:vAlign w:val="center"/>
           </w:tcPr>
           <w:p>
@@ -6018,45 +6057,27 @@
               <w:jc w:val="center"/>
               <w:cnfStyle w:val="000000100000" w:firstRow="0" w:lastRow="0" w:firstColumn="0" w:lastColumn="0" w:oddVBand="0" w:evenVBand="0" w:oddHBand="1" w:evenHBand="0" w:firstRowFirstColumn="0" w:firstRowLastColumn="0" w:lastRowFirstColumn="0" w:lastRowLastColumn="0"/>
               <w:rPr>
-                <w:sz w:val="22"/>
-              </w:rPr>
-            </w:pPr>
-            <w:r>
-              <w:rPr>
-                <w:sz w:val="22"/>
-              </w:rPr>
-              <w:t>0</w:t>
-            </w:r>
-            <w:r>
-              <w:rPr>
-                <w:sz w:val="22"/>
-              </w:rPr>
-              <w:t>5/</w:t>
-            </w:r>
-            <w:r>
-              <w:rPr>
-                <w:sz w:val="22"/>
-              </w:rPr>
-              <w:t>0</w:t>
-            </w:r>
-            <w:r>
-              <w:rPr>
-                <w:sz w:val="22"/>
-              </w:rPr>
-              <w:t>9</w:t>
+                <w:szCs w:val="24"/>
+              </w:rPr>
+            </w:pPr>
+            <w:r>
+              <w:rPr>
+                <w:szCs w:val="24"/>
+              </w:rPr>
+              <w:t>28/09</w:t>
             </w:r>
           </w:p>
         </w:tc>
       </w:tr>
       <w:tr>
         <w:trPr>
-          <w:trHeight w:val="196"/>
+          <w:trHeight w:val="109"/>
         </w:trPr>
         <w:tc>
           <w:tcPr>
             <w:cnfStyle w:val="001000000000" w:firstRow="0" w:lastRow="0" w:firstColumn="1" w:lastColumn="0" w:oddVBand="0" w:evenVBand="0" w:oddHBand="0" w:evenHBand="0" w:firstRowFirstColumn="0" w:firstRowLastColumn="0" w:lastRowFirstColumn="0" w:lastRowLastColumn="0"/>
-            <w:tcW w:w="6912" w:type="dxa"/>
-            <w:gridSpan w:val="4"/>
+            <w:tcW w:w="5637" w:type="dxa"/>
+            <w:gridSpan w:val="3"/>
             <w:vMerge/>
           </w:tcPr>
           <w:p>
@@ -6068,6 +6089,7 @@
               </w:numPr>
               <w:rPr>
                 <w:b w:val="0"/>
+                <w:szCs w:val="24"/>
               </w:rPr>
             </w:pPr>
           </w:p>
@@ -6083,12 +6105,12 @@
               <w:jc w:val="center"/>
               <w:cnfStyle w:val="000000000000" w:firstRow="0" w:lastRow="0" w:firstColumn="0" w:lastColumn="0" w:oddVBand="0" w:evenVBand="0" w:oddHBand="0" w:evenHBand="0" w:firstRowFirstColumn="0" w:firstRowLastColumn="0" w:lastRowFirstColumn="0" w:lastRowLastColumn="0"/>
               <w:rPr>
-                <w:sz w:val="22"/>
-              </w:rPr>
-            </w:pPr>
-            <w:r>
-              <w:rPr>
-                <w:sz w:val="22"/>
+                <w:szCs w:val="24"/>
+              </w:rPr>
+            </w:pPr>
+            <w:r>
+              <w:rPr>
+                <w:szCs w:val="24"/>
               </w:rPr>
               <w:t>Long</w:t>
             </w:r>
@@ -6096,7 +6118,8 @@
         </w:tc>
         <w:tc>
           <w:tcPr>
-            <w:tcW w:w="1642" w:type="dxa"/>
+            <w:tcW w:w="2917" w:type="dxa"/>
+            <w:gridSpan w:val="2"/>
             <w:vAlign w:val="center"/>
           </w:tcPr>
           <w:p>
@@ -6104,26 +6127,14 @@
               <w:jc w:val="center"/>
               <w:cnfStyle w:val="000000000000" w:firstRow="0" w:lastRow="0" w:firstColumn="0" w:lastColumn="0" w:oddVBand="0" w:evenVBand="0" w:oddHBand="0" w:evenHBand="0" w:firstRowFirstColumn="0" w:firstRowLastColumn="0" w:lastRowFirstColumn="0" w:lastRowLastColumn="0"/>
               <w:rPr>
-                <w:sz w:val="22"/>
-              </w:rPr>
-            </w:pPr>
-            <w:r>
-              <w:rPr>
-                <w:sz w:val="22"/>
-              </w:rPr>
-              <w:t>29/</w:t>
-            </w:r>
-            <w:r>
-              <w:rPr>
-                <w:sz w:val="22"/>
-              </w:rPr>
-              <w:t>0</w:t>
-            </w:r>
-            <w:r>
-              <w:rPr>
-                <w:sz w:val="22"/>
-              </w:rPr>
-              <w:t>8</w:t>
+                <w:szCs w:val="24"/>
+              </w:rPr>
+            </w:pPr>
+            <w:r>
+              <w:rPr>
+                <w:szCs w:val="24"/>
+              </w:rPr>
+              <w:t>Chưa hoàn thành</w:t>
             </w:r>
           </w:p>
         </w:tc>
@@ -6131,13 +6142,13 @@
       <w:tr>
         <w:trPr>
           <w:cnfStyle w:val="000000100000" w:firstRow="0" w:lastRow="0" w:firstColumn="0" w:lastColumn="0" w:oddVBand="0" w:evenVBand="0" w:oddHBand="1" w:evenHBand="0" w:firstRowFirstColumn="0" w:firstRowLastColumn="0" w:lastRowFirstColumn="0" w:lastRowLastColumn="0"/>
-          <w:trHeight w:val="196"/>
+          <w:trHeight w:val="99"/>
         </w:trPr>
         <w:tc>
           <w:tcPr>
             <w:cnfStyle w:val="001000000000" w:firstRow="0" w:lastRow="0" w:firstColumn="1" w:lastColumn="0" w:oddVBand="0" w:evenVBand="0" w:oddHBand="0" w:evenHBand="0" w:firstRowFirstColumn="0" w:firstRowLastColumn="0" w:lastRowFirstColumn="0" w:lastRowLastColumn="0"/>
-            <w:tcW w:w="6912" w:type="dxa"/>
-            <w:gridSpan w:val="4"/>
+            <w:tcW w:w="5637" w:type="dxa"/>
+            <w:gridSpan w:val="3"/>
             <w:vMerge/>
           </w:tcPr>
           <w:p>
@@ -6149,6 +6160,7 @@
               </w:numPr>
               <w:rPr>
                 <w:b w:val="0"/>
+                <w:szCs w:val="24"/>
               </w:rPr>
             </w:pPr>
           </w:p>
@@ -6164,14 +6176,21 @@
               <w:jc w:val="center"/>
               <w:cnfStyle w:val="000000100000" w:firstRow="0" w:lastRow="0" w:firstColumn="0" w:lastColumn="0" w:oddVBand="0" w:evenVBand="0" w:oddHBand="1" w:evenHBand="0" w:firstRowFirstColumn="0" w:firstRowLastColumn="0" w:lastRowFirstColumn="0" w:lastRowLastColumn="0"/>
               <w:rPr>
-                <w:sz w:val="22"/>
-              </w:rPr>
-            </w:pPr>
-          </w:p>
-        </w:tc>
-        <w:tc>
-          <w:tcPr>
-            <w:tcW w:w="1642" w:type="dxa"/>
+                <w:szCs w:val="24"/>
+              </w:rPr>
+            </w:pPr>
+            <w:r>
+              <w:rPr>
+                <w:szCs w:val="24"/>
+              </w:rPr>
+              <w:t>Long</w:t>
+            </w:r>
+          </w:p>
+        </w:tc>
+        <w:tc>
+          <w:tcPr>
+            <w:tcW w:w="2917" w:type="dxa"/>
+            <w:gridSpan w:val="2"/>
             <w:vAlign w:val="center"/>
           </w:tcPr>
           <w:p>
@@ -6179,21 +6198,27 @@
               <w:jc w:val="center"/>
               <w:cnfStyle w:val="000000100000" w:firstRow="0" w:lastRow="0" w:firstColumn="0" w:lastColumn="0" w:oddVBand="0" w:evenVBand="0" w:oddHBand="1" w:evenHBand="0" w:firstRowFirstColumn="0" w:firstRowLastColumn="0" w:lastRowFirstColumn="0" w:lastRowLastColumn="0"/>
               <w:rPr>
-                <w:sz w:val="22"/>
-              </w:rPr>
-            </w:pPr>
+                <w:szCs w:val="24"/>
+              </w:rPr>
+            </w:pPr>
+            <w:r>
+              <w:rPr>
+                <w:szCs w:val="24"/>
+              </w:rPr>
+              <w:t>Chưa hoàn thành</w:t>
+            </w:r>
           </w:p>
         </w:tc>
       </w:tr>
       <w:tr>
         <w:trPr>
-          <w:trHeight w:val="183"/>
+          <w:trHeight w:val="60"/>
         </w:trPr>
         <w:tc>
           <w:tcPr>
             <w:cnfStyle w:val="001000000000" w:firstRow="0" w:lastRow="0" w:firstColumn="1" w:lastColumn="0" w:oddVBand="0" w:evenVBand="0" w:oddHBand="0" w:evenHBand="0" w:firstRowFirstColumn="0" w:firstRowLastColumn="0" w:lastRowFirstColumn="0" w:lastRowLastColumn="0"/>
-            <w:tcW w:w="6912" w:type="dxa"/>
-            <w:gridSpan w:val="4"/>
+            <w:tcW w:w="5637" w:type="dxa"/>
+            <w:gridSpan w:val="3"/>
             <w:vMerge/>
           </w:tcPr>
           <w:p>
@@ -6205,6 +6230,7 @@
               </w:numPr>
               <w:rPr>
                 <w:b w:val="0"/>
+                <w:szCs w:val="24"/>
               </w:rPr>
             </w:pPr>
           </w:p>
@@ -6220,14 +6246,21 @@
               <w:jc w:val="center"/>
               <w:cnfStyle w:val="000000000000" w:firstRow="0" w:lastRow="0" w:firstColumn="0" w:lastColumn="0" w:oddVBand="0" w:evenVBand="0" w:oddHBand="0" w:evenHBand="0" w:firstRowFirstColumn="0" w:firstRowLastColumn="0" w:lastRowFirstColumn="0" w:lastRowLastColumn="0"/>
               <w:rPr>
-                <w:sz w:val="22"/>
-              </w:rPr>
-            </w:pPr>
-          </w:p>
-        </w:tc>
-        <w:tc>
-          <w:tcPr>
-            <w:tcW w:w="1642" w:type="dxa"/>
+                <w:szCs w:val="24"/>
+              </w:rPr>
+            </w:pPr>
+            <w:r>
+              <w:rPr>
+                <w:szCs w:val="24"/>
+              </w:rPr>
+              <w:t>Tấn</w:t>
+            </w:r>
+          </w:p>
+        </w:tc>
+        <w:tc>
+          <w:tcPr>
+            <w:tcW w:w="2917" w:type="dxa"/>
+            <w:gridSpan w:val="2"/>
             <w:vAlign w:val="center"/>
           </w:tcPr>
           <w:p>
@@ -6235,22 +6268,28 @@
               <w:jc w:val="center"/>
               <w:cnfStyle w:val="000000000000" w:firstRow="0" w:lastRow="0" w:firstColumn="0" w:lastColumn="0" w:oddVBand="0" w:evenVBand="0" w:oddHBand="0" w:evenHBand="0" w:firstRowFirstColumn="0" w:firstRowLastColumn="0" w:lastRowFirstColumn="0" w:lastRowLastColumn="0"/>
               <w:rPr>
-                <w:sz w:val="22"/>
-              </w:rPr>
-            </w:pPr>
+                <w:szCs w:val="24"/>
+              </w:rPr>
+            </w:pPr>
+            <w:r>
+              <w:rPr>
+                <w:szCs w:val="24"/>
+              </w:rPr>
+              <w:t>05/09</w:t>
+            </w:r>
           </w:p>
         </w:tc>
       </w:tr>
       <w:tr>
         <w:trPr>
           <w:cnfStyle w:val="000000100000" w:firstRow="0" w:lastRow="0" w:firstColumn="0" w:lastColumn="0" w:oddVBand="0" w:evenVBand="0" w:oddHBand="1" w:evenHBand="0" w:firstRowFirstColumn="0" w:firstRowLastColumn="0" w:lastRowFirstColumn="0" w:lastRowLastColumn="0"/>
-          <w:trHeight w:val="188"/>
+          <w:trHeight w:val="93"/>
         </w:trPr>
         <w:tc>
           <w:tcPr>
             <w:cnfStyle w:val="001000000000" w:firstRow="0" w:lastRow="0" w:firstColumn="1" w:lastColumn="0" w:oddVBand="0" w:evenVBand="0" w:oddHBand="0" w:evenHBand="0" w:firstRowFirstColumn="0" w:firstRowLastColumn="0" w:lastRowFirstColumn="0" w:lastRowLastColumn="0"/>
-            <w:tcW w:w="6912" w:type="dxa"/>
-            <w:gridSpan w:val="4"/>
+            <w:tcW w:w="5637" w:type="dxa"/>
+            <w:gridSpan w:val="3"/>
             <w:vMerge/>
           </w:tcPr>
           <w:p>
@@ -6262,6 +6301,7 @@
               </w:numPr>
               <w:rPr>
                 <w:b w:val="0"/>
+                <w:szCs w:val="24"/>
               </w:rPr>
             </w:pPr>
           </w:p>
@@ -6277,14 +6317,16 @@
               <w:jc w:val="center"/>
               <w:cnfStyle w:val="000000100000" w:firstRow="0" w:lastRow="0" w:firstColumn="0" w:lastColumn="0" w:oddVBand="0" w:evenVBand="0" w:oddHBand="1" w:evenHBand="0" w:firstRowFirstColumn="0" w:firstRowLastColumn="0" w:lastRowFirstColumn="0" w:lastRowLastColumn="0"/>
               <w:rPr>
-                <w:sz w:val="22"/>
-              </w:rPr>
-            </w:pPr>
-          </w:p>
-        </w:tc>
-        <w:tc>
-          <w:tcPr>
-            <w:tcW w:w="1642" w:type="dxa"/>
+                <w:sz w:val="20"/>
+                <w:szCs w:val="24"/>
+              </w:rPr>
+            </w:pPr>
+          </w:p>
+        </w:tc>
+        <w:tc>
+          <w:tcPr>
+            <w:tcW w:w="2917" w:type="dxa"/>
+            <w:gridSpan w:val="2"/>
             <w:vAlign w:val="center"/>
           </w:tcPr>
           <w:p>
@@ -6292,7 +6334,8 @@
               <w:jc w:val="center"/>
               <w:cnfStyle w:val="000000100000" w:firstRow="0" w:lastRow="0" w:firstColumn="0" w:lastColumn="0" w:oddVBand="0" w:evenVBand="0" w:oddHBand="1" w:evenHBand="0" w:firstRowFirstColumn="0" w:firstRowLastColumn="0" w:lastRowFirstColumn="0" w:lastRowLastColumn="0"/>
               <w:rPr>
-                <w:sz w:val="22"/>
+                <w:sz w:val="20"/>
+                <w:szCs w:val="24"/>
               </w:rPr>
             </w:pPr>
           </w:p>
@@ -6300,13 +6343,13 @@
       </w:tr>
       <w:tr>
         <w:trPr>
-          <w:trHeight w:val="185"/>
+          <w:trHeight w:val="98"/>
         </w:trPr>
         <w:tc>
           <w:tcPr>
             <w:cnfStyle w:val="001000000000" w:firstRow="0" w:lastRow="0" w:firstColumn="1" w:lastColumn="0" w:oddVBand="0" w:evenVBand="0" w:oddHBand="0" w:evenHBand="0" w:firstRowFirstColumn="0" w:firstRowLastColumn="0" w:lastRowFirstColumn="0" w:lastRowLastColumn="0"/>
-            <w:tcW w:w="6912" w:type="dxa"/>
-            <w:gridSpan w:val="4"/>
+            <w:tcW w:w="5637" w:type="dxa"/>
+            <w:gridSpan w:val="3"/>
             <w:vMerge/>
           </w:tcPr>
           <w:p>
@@ -6318,6 +6361,7 @@
               </w:numPr>
               <w:rPr>
                 <w:b w:val="0"/>
+                <w:szCs w:val="24"/>
               </w:rPr>
             </w:pPr>
           </w:p>
@@ -6333,20 +6377,21 @@
               <w:jc w:val="center"/>
               <w:cnfStyle w:val="000000000000" w:firstRow="0" w:lastRow="0" w:firstColumn="0" w:lastColumn="0" w:oddVBand="0" w:evenVBand="0" w:oddHBand="0" w:evenHBand="0" w:firstRowFirstColumn="0" w:firstRowLastColumn="0" w:lastRowFirstColumn="0" w:lastRowLastColumn="0"/>
               <w:rPr>
-                <w:sz w:val="22"/>
-              </w:rPr>
-            </w:pPr>
-            <w:r>
-              <w:rPr>
-                <w:sz w:val="22"/>
-              </w:rPr>
-              <w:t>Tấn</w:t>
-            </w:r>
-          </w:p>
-        </w:tc>
-        <w:tc>
-          <w:tcPr>
-            <w:tcW w:w="1642" w:type="dxa"/>
+                <w:szCs w:val="24"/>
+              </w:rPr>
+            </w:pPr>
+            <w:r>
+              <w:rPr>
+                <w:szCs w:val="24"/>
+              </w:rPr>
+              <w:t>Long</w:t>
+            </w:r>
+          </w:p>
+        </w:tc>
+        <w:tc>
+          <w:tcPr>
+            <w:tcW w:w="2917" w:type="dxa"/>
+            <w:gridSpan w:val="2"/>
             <w:vAlign w:val="center"/>
           </w:tcPr>
           <w:p>
@@ -6354,38 +6399,14 @@
               <w:jc w:val="center"/>
               <w:cnfStyle w:val="000000000000" w:firstRow="0" w:lastRow="0" w:firstColumn="0" w:lastColumn="0" w:oddVBand="0" w:evenVBand="0" w:oddHBand="0" w:evenHBand="0" w:firstRowFirstColumn="0" w:firstRowLastColumn="0" w:lastRowFirstColumn="0" w:lastRowLastColumn="0"/>
               <w:rPr>
-                <w:sz w:val="22"/>
-              </w:rPr>
-            </w:pPr>
-            <w:r>
-              <w:rPr>
-                <w:sz w:val="22"/>
-              </w:rPr>
-              <w:t>2</w:t>
-            </w:r>
-            <w:r>
-              <w:rPr>
-                <w:sz w:val="22"/>
-              </w:rPr>
-              <w:t>8</w:t>
-            </w:r>
-            <w:r>
-              <w:rPr>
-                <w:sz w:val="22"/>
-              </w:rPr>
-              <w:t>/</w:t>
-            </w:r>
-            <w:r>
-              <w:rPr>
-                <w:sz w:val="22"/>
-              </w:rPr>
-              <w:t>0</w:t>
-            </w:r>
-            <w:r>
-              <w:rPr>
-                <w:sz w:val="22"/>
-              </w:rPr>
-              <w:t>9</w:t>
+                <w:szCs w:val="24"/>
+              </w:rPr>
+            </w:pPr>
+            <w:r>
+              <w:rPr>
+                <w:szCs w:val="24"/>
+              </w:rPr>
+              <w:t>Chưa hoàn thành</w:t>
             </w:r>
           </w:p>
         </w:tc>
@@ -6393,13 +6414,13 @@
       <w:tr>
         <w:trPr>
           <w:cnfStyle w:val="000000100000" w:firstRow="0" w:lastRow="0" w:firstColumn="0" w:lastColumn="0" w:oddVBand="0" w:evenVBand="0" w:oddHBand="1" w:evenHBand="0" w:firstRowFirstColumn="0" w:firstRowLastColumn="0" w:lastRowFirstColumn="0" w:lastRowLastColumn="0"/>
-          <w:trHeight w:val="185"/>
+          <w:trHeight w:val="201"/>
         </w:trPr>
         <w:tc>
           <w:tcPr>
             <w:cnfStyle w:val="001000000000" w:firstRow="0" w:lastRow="0" w:firstColumn="1" w:lastColumn="0" w:oddVBand="0" w:evenVBand="0" w:oddHBand="0" w:evenHBand="0" w:firstRowFirstColumn="0" w:firstRowLastColumn="0" w:lastRowFirstColumn="0" w:lastRowLastColumn="0"/>
-            <w:tcW w:w="6912" w:type="dxa"/>
-            <w:gridSpan w:val="4"/>
+            <w:tcW w:w="5637" w:type="dxa"/>
+            <w:gridSpan w:val="3"/>
             <w:vMerge/>
           </w:tcPr>
           <w:p>
@@ -6411,6 +6432,7 @@
               </w:numPr>
               <w:rPr>
                 <w:b w:val="0"/>
+                <w:szCs w:val="24"/>
               </w:rPr>
             </w:pPr>
           </w:p>
@@ -6426,12 +6448,12 @@
               <w:jc w:val="center"/>
               <w:cnfStyle w:val="000000100000" w:firstRow="0" w:lastRow="0" w:firstColumn="0" w:lastColumn="0" w:oddVBand="0" w:evenVBand="0" w:oddHBand="1" w:evenHBand="0" w:firstRowFirstColumn="0" w:firstRowLastColumn="0" w:lastRowFirstColumn="0" w:lastRowLastColumn="0"/>
               <w:rPr>
-                <w:sz w:val="22"/>
-              </w:rPr>
-            </w:pPr>
-            <w:r>
-              <w:rPr>
-                <w:sz w:val="22"/>
+                <w:szCs w:val="24"/>
+              </w:rPr>
+            </w:pPr>
+            <w:r>
+              <w:rPr>
+                <w:szCs w:val="24"/>
               </w:rPr>
               <w:t>Long</w:t>
             </w:r>
@@ -6439,7 +6461,8 @@
         </w:tc>
         <w:tc>
           <w:tcPr>
-            <w:tcW w:w="1642" w:type="dxa"/>
+            <w:tcW w:w="2917" w:type="dxa"/>
+            <w:gridSpan w:val="2"/>
             <w:vAlign w:val="center"/>
           </w:tcPr>
           <w:p>
@@ -6447,33 +6470,27 @@
               <w:jc w:val="center"/>
               <w:cnfStyle w:val="000000100000" w:firstRow="0" w:lastRow="0" w:firstColumn="0" w:lastColumn="0" w:oddVBand="0" w:evenVBand="0" w:oddHBand="1" w:evenHBand="0" w:firstRowFirstColumn="0" w:firstRowLastColumn="0" w:lastRowFirstColumn="0" w:lastRowLastColumn="0"/>
               <w:rPr>
-                <w:sz w:val="22"/>
-              </w:rPr>
-            </w:pPr>
-            <w:r>
-              <w:rPr>
-                <w:sz w:val="22"/>
-              </w:rPr>
-              <w:t>0</w:t>
-            </w:r>
-            <w:r>
-              <w:rPr>
-                <w:sz w:val="22"/>
-              </w:rPr>
-              <w:t>4/10</w:t>
+                <w:szCs w:val="24"/>
+              </w:rPr>
+            </w:pPr>
+            <w:r>
+              <w:rPr>
+                <w:szCs w:val="24"/>
+              </w:rPr>
+              <w:t>Chưa hoàn thành</w:t>
             </w:r>
           </w:p>
         </w:tc>
       </w:tr>
       <w:tr>
         <w:trPr>
-          <w:trHeight w:val="166"/>
+          <w:trHeight w:val="78"/>
         </w:trPr>
         <w:tc>
           <w:tcPr>
             <w:cnfStyle w:val="001000000000" w:firstRow="0" w:lastRow="0" w:firstColumn="1" w:lastColumn="0" w:oddVBand="0" w:evenVBand="0" w:oddHBand="0" w:evenHBand="0" w:firstRowFirstColumn="0" w:firstRowLastColumn="0" w:lastRowFirstColumn="0" w:lastRowLastColumn="0"/>
-            <w:tcW w:w="6912" w:type="dxa"/>
-            <w:gridSpan w:val="4"/>
+            <w:tcW w:w="5637" w:type="dxa"/>
+            <w:gridSpan w:val="3"/>
             <w:vMerge/>
           </w:tcPr>
           <w:p>
@@ -6485,6 +6502,7 @@
               </w:numPr>
               <w:rPr>
                 <w:b w:val="0"/>
+                <w:szCs w:val="24"/>
               </w:rPr>
             </w:pPr>
           </w:p>
@@ -6500,20 +6518,16 @@
               <w:jc w:val="center"/>
               <w:cnfStyle w:val="000000000000" w:firstRow="0" w:lastRow="0" w:firstColumn="0" w:lastColumn="0" w:oddVBand="0" w:evenVBand="0" w:oddHBand="0" w:evenHBand="0" w:firstRowFirstColumn="0" w:firstRowLastColumn="0" w:lastRowFirstColumn="0" w:lastRowLastColumn="0"/>
               <w:rPr>
-                <w:sz w:val="22"/>
-              </w:rPr>
-            </w:pPr>
-            <w:r>
-              <w:rPr>
-                <w:sz w:val="22"/>
-              </w:rPr>
-              <w:t>Long</w:t>
-            </w:r>
-          </w:p>
-        </w:tc>
-        <w:tc>
-          <w:tcPr>
-            <w:tcW w:w="1642" w:type="dxa"/>
+                <w:sz w:val="20"/>
+                <w:szCs w:val="24"/>
+              </w:rPr>
+            </w:pPr>
+          </w:p>
+        </w:tc>
+        <w:tc>
+          <w:tcPr>
+            <w:tcW w:w="2917" w:type="dxa"/>
+            <w:gridSpan w:val="2"/>
             <w:vAlign w:val="center"/>
           </w:tcPr>
           <w:p>
@@ -6521,34 +6535,23 @@
               <w:jc w:val="center"/>
               <w:cnfStyle w:val="000000000000" w:firstRow="0" w:lastRow="0" w:firstColumn="0" w:lastColumn="0" w:oddVBand="0" w:evenVBand="0" w:oddHBand="0" w:evenHBand="0" w:firstRowFirstColumn="0" w:firstRowLastColumn="0" w:lastRowFirstColumn="0" w:lastRowLastColumn="0"/>
               <w:rPr>
-                <w:sz w:val="22"/>
-              </w:rPr>
-            </w:pPr>
-            <w:r>
-              <w:rPr>
-                <w:sz w:val="22"/>
-              </w:rPr>
-              <w:t>0</w:t>
-            </w:r>
-            <w:r>
-              <w:rPr>
-                <w:sz w:val="22"/>
-              </w:rPr>
-              <w:t>4/10</w:t>
-            </w:r>
+                <w:sz w:val="20"/>
+                <w:szCs w:val="24"/>
+              </w:rPr>
+            </w:pPr>
           </w:p>
         </w:tc>
       </w:tr>
       <w:tr>
         <w:trPr>
           <w:cnfStyle w:val="000000100000" w:firstRow="0" w:lastRow="0" w:firstColumn="0" w:lastColumn="0" w:oddVBand="0" w:evenVBand="0" w:oddHBand="1" w:evenHBand="0" w:firstRowFirstColumn="0" w:firstRowLastColumn="0" w:lastRowFirstColumn="0" w:lastRowLastColumn="0"/>
-          <w:trHeight w:val="182"/>
+          <w:trHeight w:val="81"/>
         </w:trPr>
         <w:tc>
           <w:tcPr>
             <w:cnfStyle w:val="001000000000" w:firstRow="0" w:lastRow="0" w:firstColumn="1" w:lastColumn="0" w:oddVBand="0" w:evenVBand="0" w:oddHBand="0" w:evenHBand="0" w:firstRowFirstColumn="0" w:firstRowLastColumn="0" w:lastRowFirstColumn="0" w:lastRowLastColumn="0"/>
-            <w:tcW w:w="6912" w:type="dxa"/>
-            <w:gridSpan w:val="4"/>
+            <w:tcW w:w="5637" w:type="dxa"/>
+            <w:gridSpan w:val="3"/>
             <w:vMerge/>
           </w:tcPr>
           <w:p>
@@ -6560,6 +6563,7 @@
               </w:numPr>
               <w:rPr>
                 <w:b w:val="0"/>
+                <w:szCs w:val="24"/>
               </w:rPr>
             </w:pPr>
           </w:p>
@@ -6575,12 +6579,211 @@
               <w:jc w:val="center"/>
               <w:cnfStyle w:val="000000100000" w:firstRow="0" w:lastRow="0" w:firstColumn="0" w:lastColumn="0" w:oddVBand="0" w:evenVBand="0" w:oddHBand="1" w:evenHBand="0" w:firstRowFirstColumn="0" w:firstRowLastColumn="0" w:lastRowFirstColumn="0" w:lastRowLastColumn="0"/>
               <w:rPr>
-                <w:sz w:val="22"/>
-              </w:rPr>
-            </w:pPr>
-            <w:r>
-              <w:rPr>
-                <w:sz w:val="22"/>
+                <w:szCs w:val="24"/>
+              </w:rPr>
+            </w:pPr>
+            <w:r>
+              <w:rPr>
+                <w:szCs w:val="24"/>
+              </w:rPr>
+              <w:t>Tấn</w:t>
+            </w:r>
+          </w:p>
+        </w:tc>
+        <w:tc>
+          <w:tcPr>
+            <w:tcW w:w="2917" w:type="dxa"/>
+            <w:gridSpan w:val="2"/>
+            <w:vAlign w:val="center"/>
+          </w:tcPr>
+          <w:p>
+            <w:pPr>
+              <w:jc w:val="center"/>
+              <w:cnfStyle w:val="000000100000" w:firstRow="0" w:lastRow="0" w:firstColumn="0" w:lastColumn="0" w:oddVBand="0" w:evenVBand="0" w:oddHBand="1" w:evenHBand="0" w:firstRowFirstColumn="0" w:firstRowLastColumn="0" w:lastRowFirstColumn="0" w:lastRowLastColumn="0"/>
+              <w:rPr>
+                <w:szCs w:val="24"/>
+              </w:rPr>
+            </w:pPr>
+            <w:r>
+              <w:rPr>
+                <w:szCs w:val="24"/>
+              </w:rPr>
+              <w:t>28/09</w:t>
+            </w:r>
+          </w:p>
+        </w:tc>
+      </w:tr>
+      <w:tr>
+        <w:trPr>
+          <w:trHeight w:val="71"/>
+        </w:trPr>
+        <w:tc>
+          <w:tcPr>
+            <w:cnfStyle w:val="001000000000" w:firstRow="0" w:lastRow="0" w:firstColumn="1" w:lastColumn="0" w:oddVBand="0" w:evenVBand="0" w:oddHBand="0" w:evenHBand="0" w:firstRowFirstColumn="0" w:firstRowLastColumn="0" w:lastRowFirstColumn="0" w:lastRowLastColumn="0"/>
+            <w:tcW w:w="5637" w:type="dxa"/>
+            <w:gridSpan w:val="3"/>
+            <w:vMerge/>
+          </w:tcPr>
+          <w:p>
+            <w:pPr>
+              <w:pStyle w:val="ListParagraph"/>
+              <w:numPr>
+                <w:ilvl w:val="0"/>
+                <w:numId w:val="9"/>
+              </w:numPr>
+              <w:rPr>
+                <w:b w:val="0"/>
+                <w:szCs w:val="24"/>
+              </w:rPr>
+            </w:pPr>
+          </w:p>
+        </w:tc>
+        <w:tc>
+          <w:tcPr>
+            <w:tcW w:w="2268" w:type="dxa"/>
+            <w:gridSpan w:val="2"/>
+            <w:vAlign w:val="center"/>
+          </w:tcPr>
+          <w:p>
+            <w:pPr>
+              <w:jc w:val="center"/>
+              <w:cnfStyle w:val="000000000000" w:firstRow="0" w:lastRow="0" w:firstColumn="0" w:lastColumn="0" w:oddVBand="0" w:evenVBand="0" w:oddHBand="0" w:evenHBand="0" w:firstRowFirstColumn="0" w:firstRowLastColumn="0" w:lastRowFirstColumn="0" w:lastRowLastColumn="0"/>
+              <w:rPr>
+                <w:szCs w:val="24"/>
+              </w:rPr>
+            </w:pPr>
+            <w:r>
+              <w:rPr>
+                <w:szCs w:val="24"/>
+              </w:rPr>
+              <w:t>?</w:t>
+            </w:r>
+          </w:p>
+        </w:tc>
+        <w:tc>
+          <w:tcPr>
+            <w:tcW w:w="2917" w:type="dxa"/>
+            <w:gridSpan w:val="2"/>
+            <w:vAlign w:val="center"/>
+          </w:tcPr>
+          <w:p>
+            <w:pPr>
+              <w:jc w:val="center"/>
+              <w:cnfStyle w:val="000000000000" w:firstRow="0" w:lastRow="0" w:firstColumn="0" w:lastColumn="0" w:oddVBand="0" w:evenVBand="0" w:oddHBand="0" w:evenHBand="0" w:firstRowFirstColumn="0" w:firstRowLastColumn="0" w:lastRowFirstColumn="0" w:lastRowLastColumn="0"/>
+              <w:rPr>
+                <w:szCs w:val="24"/>
+              </w:rPr>
+            </w:pPr>
+          </w:p>
+        </w:tc>
+      </w:tr>
+      <w:tr>
+        <w:trPr>
+          <w:cnfStyle w:val="000000100000" w:firstRow="0" w:lastRow="0" w:firstColumn="0" w:lastColumn="0" w:oddVBand="0" w:evenVBand="0" w:oddHBand="1" w:evenHBand="0" w:firstRowFirstColumn="0" w:firstRowLastColumn="0" w:lastRowFirstColumn="0" w:lastRowLastColumn="0"/>
+          <w:trHeight w:val="75"/>
+        </w:trPr>
+        <w:tc>
+          <w:tcPr>
+            <w:cnfStyle w:val="001000000000" w:firstRow="0" w:lastRow="0" w:firstColumn="1" w:lastColumn="0" w:oddVBand="0" w:evenVBand="0" w:oddHBand="0" w:evenHBand="0" w:firstRowFirstColumn="0" w:firstRowLastColumn="0" w:lastRowFirstColumn="0" w:lastRowLastColumn="0"/>
+            <w:tcW w:w="5637" w:type="dxa"/>
+            <w:gridSpan w:val="3"/>
+            <w:vMerge/>
+          </w:tcPr>
+          <w:p>
+            <w:pPr>
+              <w:pStyle w:val="ListParagraph"/>
+              <w:numPr>
+                <w:ilvl w:val="0"/>
+                <w:numId w:val="9"/>
+              </w:numPr>
+              <w:rPr>
+                <w:b w:val="0"/>
+                <w:szCs w:val="24"/>
+              </w:rPr>
+            </w:pPr>
+          </w:p>
+        </w:tc>
+        <w:tc>
+          <w:tcPr>
+            <w:tcW w:w="2268" w:type="dxa"/>
+            <w:gridSpan w:val="2"/>
+            <w:vAlign w:val="center"/>
+          </w:tcPr>
+          <w:p>
+            <w:pPr>
+              <w:jc w:val="center"/>
+              <w:cnfStyle w:val="000000100000" w:firstRow="0" w:lastRow="0" w:firstColumn="0" w:lastColumn="0" w:oddVBand="0" w:evenVBand="0" w:oddHBand="1" w:evenHBand="0" w:firstRowFirstColumn="0" w:firstRowLastColumn="0" w:lastRowFirstColumn="0" w:lastRowLastColumn="0"/>
+              <w:rPr>
+                <w:szCs w:val="24"/>
+              </w:rPr>
+            </w:pPr>
+            <w:r>
+              <w:rPr>
+                <w:szCs w:val="24"/>
+              </w:rPr>
+              <w:t>?</w:t>
+            </w:r>
+          </w:p>
+        </w:tc>
+        <w:tc>
+          <w:tcPr>
+            <w:tcW w:w="2917" w:type="dxa"/>
+            <w:gridSpan w:val="2"/>
+            <w:vAlign w:val="center"/>
+          </w:tcPr>
+          <w:p>
+            <w:pPr>
+              <w:jc w:val="center"/>
+              <w:cnfStyle w:val="000000100000" w:firstRow="0" w:lastRow="0" w:firstColumn="0" w:lastColumn="0" w:oddVBand="0" w:evenVBand="0" w:oddHBand="1" w:evenHBand="0" w:firstRowFirstColumn="0" w:firstRowLastColumn="0" w:lastRowFirstColumn="0" w:lastRowLastColumn="0"/>
+              <w:rPr>
+                <w:szCs w:val="24"/>
+              </w:rPr>
+            </w:pPr>
+          </w:p>
+        </w:tc>
+      </w:tr>
+      <w:tr>
+        <w:trPr>
+          <w:trHeight w:val="65"/>
+        </w:trPr>
+        <w:tc>
+          <w:tcPr>
+            <w:cnfStyle w:val="001000000000" w:firstRow="0" w:lastRow="0" w:firstColumn="1" w:lastColumn="0" w:oddVBand="0" w:evenVBand="0" w:oddHBand="0" w:evenHBand="0" w:firstRowFirstColumn="0" w:firstRowLastColumn="0" w:lastRowFirstColumn="0" w:lastRowLastColumn="0"/>
+            <w:tcW w:w="5637" w:type="dxa"/>
+            <w:gridSpan w:val="3"/>
+            <w:vMerge/>
+          </w:tcPr>
+          <w:p>
+            <w:pPr>
+              <w:pStyle w:val="ListParagraph"/>
+              <w:numPr>
+                <w:ilvl w:val="0"/>
+                <w:numId w:val="9"/>
+              </w:numPr>
+              <w:rPr>
+                <w:b w:val="0"/>
+                <w:szCs w:val="24"/>
+              </w:rPr>
+            </w:pPr>
+          </w:p>
+        </w:tc>
+        <w:tc>
+          <w:tcPr>
+            <w:tcW w:w="2268" w:type="dxa"/>
+            <w:gridSpan w:val="2"/>
+            <w:vAlign w:val="center"/>
+          </w:tcPr>
+          <w:p>
+            <w:pPr>
+              <w:jc w:val="center"/>
+              <w:cnfStyle w:val="000000000000" w:firstRow="0" w:lastRow="0" w:firstColumn="0" w:lastColumn="0" w:oddVBand="0" w:evenVBand="0" w:oddHBand="0" w:evenHBand="0" w:firstRowFirstColumn="0" w:firstRowLastColumn="0" w:lastRowFirstColumn="0" w:lastRowLastColumn="0"/>
+              <w:rPr>
+                <w:szCs w:val="24"/>
+              </w:rPr>
+            </w:pPr>
+            <w:r>
+              <w:rPr>
+                <w:szCs w:val="24"/>
               </w:rPr>
               <w:t>Long</w:t>
             </w:r>
@@ -6588,28 +6791,94 @@
         </w:tc>
         <w:tc>
           <w:tcPr>
-            <w:tcW w:w="1642" w:type="dxa"/>
+            <w:tcW w:w="2917" w:type="dxa"/>
+            <w:gridSpan w:val="2"/>
             <w:vAlign w:val="center"/>
           </w:tcPr>
           <w:p>
             <w:pPr>
               <w:jc w:val="center"/>
+              <w:cnfStyle w:val="000000000000" w:firstRow="0" w:lastRow="0" w:firstColumn="0" w:lastColumn="0" w:oddVBand="0" w:evenVBand="0" w:oddHBand="0" w:evenHBand="0" w:firstRowFirstColumn="0" w:firstRowLastColumn="0" w:lastRowFirstColumn="0" w:lastRowLastColumn="0"/>
+              <w:rPr>
+                <w:szCs w:val="24"/>
+              </w:rPr>
+            </w:pPr>
+            <w:r>
+              <w:rPr>
+                <w:szCs w:val="24"/>
+              </w:rPr>
+              <w:t>Chưa hoàn thành</w:t>
+            </w:r>
+          </w:p>
+        </w:tc>
+      </w:tr>
+      <w:tr>
+        <w:trPr>
+          <w:cnfStyle w:val="000000100000" w:firstRow="0" w:lastRow="0" w:firstColumn="0" w:lastColumn="0" w:oddVBand="0" w:evenVBand="0" w:oddHBand="1" w:evenHBand="0" w:firstRowFirstColumn="0" w:firstRowLastColumn="0" w:lastRowFirstColumn="0" w:lastRowLastColumn="0"/>
+          <w:trHeight w:val="60"/>
+        </w:trPr>
+        <w:tc>
+          <w:tcPr>
+            <w:cnfStyle w:val="001000000000" w:firstRow="0" w:lastRow="0" w:firstColumn="1" w:lastColumn="0" w:oddVBand="0" w:evenVBand="0" w:oddHBand="0" w:evenHBand="0" w:firstRowFirstColumn="0" w:firstRowLastColumn="0" w:lastRowFirstColumn="0" w:lastRowLastColumn="0"/>
+            <w:tcW w:w="5637" w:type="dxa"/>
+            <w:gridSpan w:val="3"/>
+            <w:vMerge/>
+          </w:tcPr>
+          <w:p>
+            <w:pPr>
+              <w:pStyle w:val="ListParagraph"/>
+              <w:numPr>
+                <w:ilvl w:val="0"/>
+                <w:numId w:val="9"/>
+              </w:numPr>
+              <w:rPr>
+                <w:b w:val="0"/>
+                <w:szCs w:val="24"/>
+              </w:rPr>
+            </w:pPr>
+          </w:p>
+        </w:tc>
+        <w:tc>
+          <w:tcPr>
+            <w:tcW w:w="2268" w:type="dxa"/>
+            <w:gridSpan w:val="2"/>
+            <w:vAlign w:val="center"/>
+          </w:tcPr>
+          <w:p>
+            <w:pPr>
+              <w:jc w:val="center"/>
               <w:cnfStyle w:val="000000100000" w:firstRow="0" w:lastRow="0" w:firstColumn="0" w:lastColumn="0" w:oddVBand="0" w:evenVBand="0" w:oddHBand="1" w:evenHBand="0" w:firstRowFirstColumn="0" w:firstRowLastColumn="0" w:lastRowFirstColumn="0" w:lastRowLastColumn="0"/>
               <w:rPr>
-                <w:sz w:val="22"/>
-              </w:rPr>
-            </w:pPr>
-            <w:r>
-              <w:rPr>
-                <w:sz w:val="22"/>
-              </w:rPr>
-              <w:t>0</w:t>
-            </w:r>
-            <w:r>
-              <w:rPr>
-                <w:sz w:val="22"/>
-              </w:rPr>
-              <w:t>5/10</w:t>
+                <w:szCs w:val="24"/>
+              </w:rPr>
+            </w:pPr>
+            <w:r>
+              <w:rPr>
+                <w:szCs w:val="24"/>
+              </w:rPr>
+              <w:t>Long</w:t>
+            </w:r>
+          </w:p>
+        </w:tc>
+        <w:tc>
+          <w:tcPr>
+            <w:tcW w:w="2917" w:type="dxa"/>
+            <w:gridSpan w:val="2"/>
+            <w:vAlign w:val="center"/>
+          </w:tcPr>
+          <w:p>
+            <w:pPr>
+              <w:jc w:val="center"/>
+              <w:cnfStyle w:val="000000100000" w:firstRow="0" w:lastRow="0" w:firstColumn="0" w:lastColumn="0" w:oddVBand="0" w:evenVBand="0" w:oddHBand="1" w:evenHBand="0" w:firstRowFirstColumn="0" w:firstRowLastColumn="0" w:lastRowFirstColumn="0" w:lastRowLastColumn="0"/>
+              <w:rPr>
+                <w:szCs w:val="24"/>
+              </w:rPr>
+            </w:pPr>
+            <w:r>
+              <w:rPr>
+                <w:szCs w:val="24"/>
+              </w:rPr>
+              <w:t>Chưa hoàn thành</w:t>
             </w:r>
           </w:p>
         </w:tc>
@@ -6621,8 +6890,8 @@
         <w:tc>
           <w:tcPr>
             <w:cnfStyle w:val="001000000000" w:firstRow="0" w:lastRow="0" w:firstColumn="1" w:lastColumn="0" w:oddVBand="0" w:evenVBand="0" w:oddHBand="0" w:evenHBand="0" w:firstRowFirstColumn="0" w:firstRowLastColumn="0" w:lastRowFirstColumn="0" w:lastRowLastColumn="0"/>
-            <w:tcW w:w="6912" w:type="dxa"/>
-            <w:gridSpan w:val="4"/>
+            <w:tcW w:w="5637" w:type="dxa"/>
+            <w:gridSpan w:val="3"/>
           </w:tcPr>
           <w:p>
             <w:pPr>
@@ -6633,11 +6902,13 @@
               </w:numPr>
               <w:rPr>
                 <w:b w:val="0"/>
-              </w:rPr>
-            </w:pPr>
-            <w:r>
-              <w:rPr>
-                <w:b w:val="0"/>
+                <w:szCs w:val="24"/>
+              </w:rPr>
+            </w:pPr>
+            <w:r>
+              <w:rPr>
+                <w:b w:val="0"/>
+                <w:szCs w:val="24"/>
               </w:rPr>
               <w:t>Tổng kết</w:t>
             </w:r>
@@ -6651,13 +6922,13 @@
               </w:numPr>
               <w:rPr>
                 <w:b w:val="0"/>
-                <w:sz w:val="22"/>
-              </w:rPr>
-            </w:pPr>
-            <w:r>
-              <w:rPr>
-                <w:b w:val="0"/>
-                <w:sz w:val="22"/>
+                <w:szCs w:val="24"/>
+              </w:rPr>
+            </w:pPr>
+            <w:r>
+              <w:rPr>
+                <w:b w:val="0"/>
+                <w:szCs w:val="24"/>
               </w:rPr>
               <w:t>Những vấn đề đã giải quyết</w:t>
             </w:r>
@@ -6671,12 +6942,13 @@
               </w:numPr>
               <w:rPr>
                 <w:b w:val="0"/>
-              </w:rPr>
-            </w:pPr>
-            <w:r>
-              <w:rPr>
-                <w:b w:val="0"/>
-                <w:sz w:val="22"/>
+                <w:szCs w:val="24"/>
+              </w:rPr>
+            </w:pPr>
+            <w:r>
+              <w:rPr>
+                <w:b w:val="0"/>
+                <w:szCs w:val="24"/>
               </w:rPr>
               <w:t>Hướng phát triển</w:t>
             </w:r>
@@ -6693,12 +6965,12 @@
               <w:jc w:val="center"/>
               <w:cnfStyle w:val="000000000000" w:firstRow="0" w:lastRow="0" w:firstColumn="0" w:lastColumn="0" w:oddVBand="0" w:evenVBand="0" w:oddHBand="0" w:evenHBand="0" w:firstRowFirstColumn="0" w:firstRowLastColumn="0" w:lastRowFirstColumn="0" w:lastRowLastColumn="0"/>
               <w:rPr>
-                <w:sz w:val="22"/>
-              </w:rPr>
-            </w:pPr>
-            <w:r>
-              <w:rPr>
-                <w:sz w:val="22"/>
+                <w:szCs w:val="24"/>
+              </w:rPr>
+            </w:pPr>
+            <w:r>
+              <w:rPr>
+                <w:szCs w:val="24"/>
               </w:rPr>
               <w:t>Đặng Minh</w:t>
             </w:r>
@@ -6706,7 +6978,8 @@
         </w:tc>
         <w:tc>
           <w:tcPr>
-            <w:tcW w:w="1642" w:type="dxa"/>
+            <w:tcW w:w="2917" w:type="dxa"/>
+            <w:gridSpan w:val="2"/>
             <w:vAlign w:val="center"/>
           </w:tcPr>
           <w:p>
@@ -6714,20 +6987,14 @@
               <w:jc w:val="center"/>
               <w:cnfStyle w:val="000000000000" w:firstRow="0" w:lastRow="0" w:firstColumn="0" w:lastColumn="0" w:oddVBand="0" w:evenVBand="0" w:oddHBand="0" w:evenHBand="0" w:firstRowFirstColumn="0" w:firstRowLastColumn="0" w:lastRowFirstColumn="0" w:lastRowLastColumn="0"/>
               <w:rPr>
-                <w:sz w:val="22"/>
-              </w:rPr>
-            </w:pPr>
-            <w:r>
-              <w:rPr>
-                <w:sz w:val="22"/>
-              </w:rPr>
-              <w:t>0</w:t>
-            </w:r>
-            <w:r>
-              <w:rPr>
-                <w:sz w:val="22"/>
-              </w:rPr>
-              <w:t>4/10</w:t>
+                <w:szCs w:val="24"/>
+              </w:rPr>
+            </w:pPr>
+            <w:r>
+              <w:rPr>
+                <w:szCs w:val="24"/>
+              </w:rPr>
+              <w:t>04/10</w:t>
             </w:r>
           </w:p>
         </w:tc>
@@ -6739,22 +7006,29 @@
         <w:tc>
           <w:tcPr>
             <w:cnfStyle w:val="001000000000" w:firstRow="0" w:lastRow="0" w:firstColumn="1" w:lastColumn="0" w:oddVBand="0" w:evenVBand="0" w:oddHBand="0" w:evenHBand="0" w:firstRowFirstColumn="0" w:firstRowLastColumn="0" w:lastRowFirstColumn="0" w:lastRowLastColumn="0"/>
-            <w:tcW w:w="6912" w:type="dxa"/>
-            <w:gridSpan w:val="4"/>
-          </w:tcPr>
-          <w:p>
-            <w:pPr>
-              <w:rPr>
-                <w:b w:val="0"/>
-                <w:sz w:val="22"/>
-              </w:rPr>
-            </w:pPr>
-            <w:r>
-              <w:rPr>
-                <w:b w:val="0"/>
-                <w:sz w:val="22"/>
-              </w:rPr>
-              <w:t xml:space="preserve">*Viết slide (PPT) </w:t>
+            <w:tcW w:w="5637" w:type="dxa"/>
+            <w:gridSpan w:val="3"/>
+          </w:tcPr>
+          <w:p>
+            <w:pPr>
+              <w:rPr>
+                <w:b w:val="0"/>
+                <w:szCs w:val="24"/>
+              </w:rPr>
+            </w:pPr>
+            <w:r>
+              <w:rPr>
+                <w:b w:val="0"/>
+                <w:szCs w:val="24"/>
+              </w:rPr>
+              <w:t>*Viế</w:t>
+            </w:r>
+            <w:r>
+              <w:rPr>
+                <w:b w:val="0"/>
+                <w:szCs w:val="24"/>
+              </w:rPr>
+              <w:t>t slide (PPT)</w:t>
             </w:r>
           </w:p>
         </w:tc>
@@ -6769,12 +7043,12 @@
               <w:jc w:val="center"/>
               <w:cnfStyle w:val="000000100000" w:firstRow="0" w:lastRow="0" w:firstColumn="0" w:lastColumn="0" w:oddVBand="0" w:evenVBand="0" w:oddHBand="1" w:evenHBand="0" w:firstRowFirstColumn="0" w:firstRowLastColumn="0" w:lastRowFirstColumn="0" w:lastRowLastColumn="0"/>
               <w:rPr>
-                <w:sz w:val="22"/>
-              </w:rPr>
-            </w:pPr>
-            <w:r>
-              <w:rPr>
-                <w:sz w:val="22"/>
+                <w:szCs w:val="24"/>
+              </w:rPr>
+            </w:pPr>
+            <w:r>
+              <w:rPr>
+                <w:szCs w:val="24"/>
               </w:rPr>
               <w:t>Toàn</w:t>
             </w:r>
@@ -6782,7 +7056,8 @@
         </w:tc>
         <w:tc>
           <w:tcPr>
-            <w:tcW w:w="1642" w:type="dxa"/>
+            <w:tcW w:w="2917" w:type="dxa"/>
+            <w:gridSpan w:val="2"/>
             <w:vAlign w:val="center"/>
           </w:tcPr>
           <w:p>
@@ -6790,26 +7065,84 @@
               <w:jc w:val="center"/>
               <w:cnfStyle w:val="000000100000" w:firstRow="0" w:lastRow="0" w:firstColumn="0" w:lastColumn="0" w:oddVBand="0" w:evenVBand="0" w:oddHBand="1" w:evenHBand="0" w:firstRowFirstColumn="0" w:firstRowLastColumn="0" w:lastRowFirstColumn="0" w:lastRowLastColumn="0"/>
               <w:rPr>
-                <w:sz w:val="22"/>
-              </w:rPr>
-            </w:pPr>
-            <w:r>
-              <w:rPr>
-                <w:sz w:val="22"/>
-              </w:rPr>
-              <w:t>17/</w:t>
-            </w:r>
-            <w:r>
-              <w:rPr>
-                <w:sz w:val="22"/>
-              </w:rPr>
-              <w:t>0</w:t>
-            </w:r>
-            <w:r>
-              <w:rPr>
-                <w:sz w:val="22"/>
-              </w:rPr>
-              <w:t>9</w:t>
+                <w:szCs w:val="24"/>
+              </w:rPr>
+            </w:pPr>
+            <w:r>
+              <w:rPr>
+                <w:szCs w:val="24"/>
+              </w:rPr>
+              <w:t>02/10</w:t>
+            </w:r>
+          </w:p>
+        </w:tc>
+      </w:tr>
+      <w:tr>
+        <w:trPr>
+          <w:trHeight w:val="331"/>
+        </w:trPr>
+        <w:tc>
+          <w:tcPr>
+            <w:cnfStyle w:val="001000000000" w:firstRow="0" w:lastRow="0" w:firstColumn="1" w:lastColumn="0" w:oddVBand="0" w:evenVBand="0" w:oddHBand="0" w:evenHBand="0" w:firstRowFirstColumn="0" w:firstRowLastColumn="0" w:lastRowFirstColumn="0" w:lastRowLastColumn="0"/>
+            <w:tcW w:w="5637" w:type="dxa"/>
+            <w:gridSpan w:val="3"/>
+          </w:tcPr>
+          <w:p>
+            <w:pPr>
+              <w:rPr>
+                <w:szCs w:val="24"/>
+              </w:rPr>
+            </w:pPr>
+            <w:r>
+              <w:rPr>
+                <w:b w:val="0"/>
+                <w:szCs w:val="24"/>
+              </w:rPr>
+              <w:t>Viết hướng dẫn sử dụng (Help)</w:t>
+            </w:r>
+          </w:p>
+        </w:tc>
+        <w:tc>
+          <w:tcPr>
+            <w:tcW w:w="2268" w:type="dxa"/>
+            <w:gridSpan w:val="2"/>
+            <w:vAlign w:val="center"/>
+          </w:tcPr>
+          <w:p>
+            <w:pPr>
+              <w:jc w:val="center"/>
+              <w:cnfStyle w:val="000000000000" w:firstRow="0" w:lastRow="0" w:firstColumn="0" w:lastColumn="0" w:oddVBand="0" w:evenVBand="0" w:oddHBand="0" w:evenHBand="0" w:firstRowFirstColumn="0" w:firstRowLastColumn="0" w:lastRowFirstColumn="0" w:lastRowLastColumn="0"/>
+              <w:rPr>
+                <w:szCs w:val="24"/>
+              </w:rPr>
+            </w:pPr>
+            <w:r>
+              <w:rPr>
+                <w:szCs w:val="24"/>
+              </w:rPr>
+              <w:t>Long</w:t>
+            </w:r>
+          </w:p>
+        </w:tc>
+        <w:tc>
+          <w:tcPr>
+            <w:tcW w:w="2917" w:type="dxa"/>
+            <w:gridSpan w:val="2"/>
+            <w:vAlign w:val="center"/>
+          </w:tcPr>
+          <w:p>
+            <w:pPr>
+              <w:jc w:val="center"/>
+              <w:cnfStyle w:val="000000000000" w:firstRow="0" w:lastRow="0" w:firstColumn="0" w:lastColumn="0" w:oddVBand="0" w:evenVBand="0" w:oddHBand="0" w:evenHBand="0" w:firstRowFirstColumn="0" w:firstRowLastColumn="0" w:lastRowFirstColumn="0" w:lastRowLastColumn="0"/>
+              <w:rPr>
+                <w:szCs w:val="24"/>
+              </w:rPr>
+            </w:pPr>
+            <w:r>
+              <w:rPr>
+                <w:szCs w:val="24"/>
+              </w:rPr>
+              <w:t>Chưa hoàn thành</w:t>
             </w:r>
           </w:p>
         </w:tc>

</xml_diff>

<commit_message>
Update Report, TaskList, Slide.
</commit_message>
<xml_diff>
--- a/8. Group-Information/TaskList.docx
+++ b/8. Group-Information/TaskList.docx
@@ -104,8 +104,6 @@
           <w:sz w:val="22"/>
         </w:rPr>
       </w:pPr>
-      <w:bookmarkStart w:id="0" w:name="_GoBack"/>
-      <w:bookmarkEnd w:id="0"/>
     </w:p>
     <w:p>
       <w:pPr>
@@ -1456,7 +1454,14 @@
                 <w:rFonts w:cs="Times New Roman"/>
                 <w:sz w:val="22"/>
               </w:rPr>
-              <w:t>Có đồ án</w:t>
+              <w:t>Nhận</w:t>
+            </w:r>
+            <w:r>
+              <w:rPr>
+                <w:rFonts w:cs="Times New Roman"/>
+                <w:sz w:val="22"/>
+              </w:rPr>
+              <w:t xml:space="preserve"> đồ án</w:t>
             </w:r>
           </w:p>
         </w:tc>
@@ -2389,7 +2394,7 @@
                 <w:rFonts w:cs="Times New Roman"/>
                 <w:sz w:val="22"/>
               </w:rPr>
-              <w:t>13/10</w:t>
+              <w:t>17/10</w:t>
             </w:r>
           </w:p>
         </w:tc>
@@ -2410,7 +2415,14 @@
                 <w:rFonts w:cs="Times New Roman"/>
                 <w:sz w:val="22"/>
               </w:rPr>
-              <w:t>Thi cuối kỳ</w:t>
+              <w:t>Buổ</w:t>
+            </w:r>
+            <w:r>
+              <w:rPr>
+                <w:rFonts w:cs="Times New Roman"/>
+                <w:sz w:val="22"/>
+              </w:rPr>
+              <w:t>i 11</w:t>
             </w:r>
           </w:p>
         </w:tc>
@@ -2432,7 +2444,7 @@
                 <w:rFonts w:cs="Times New Roman"/>
                 <w:sz w:val="22"/>
               </w:rPr>
-              <w:t>Nộp đồ án</w:t>
+              <w:t>Seminar</w:t>
             </w:r>
           </w:p>
         </w:tc>
@@ -2453,7 +2465,14 @@
                 <w:rFonts w:cs="Times New Roman"/>
                 <w:sz w:val="22"/>
               </w:rPr>
-              <w:t>100%</w:t>
+              <w:t>95</w:t>
+            </w:r>
+            <w:r>
+              <w:rPr>
+                <w:rFonts w:cs="Times New Roman"/>
+                <w:sz w:val="22"/>
+              </w:rPr>
+              <w:t>%</w:t>
             </w:r>
           </w:p>
         </w:tc>
@@ -2474,7 +2493,7 @@
                 <w:rFonts w:cs="Times New Roman"/>
                 <w:sz w:val="22"/>
               </w:rPr>
-              <w:t>100%</w:t>
+              <w:t>95%</w:t>
             </w:r>
           </w:p>
         </w:tc>
@@ -2501,7 +2520,7 @@
                 <w:rFonts w:cs="Times New Roman"/>
                 <w:sz w:val="22"/>
               </w:rPr>
-              <w:t>17/10</w:t>
+              <w:t>24/10</w:t>
             </w:r>
           </w:p>
         </w:tc>
@@ -2529,7 +2548,7 @@
                 <w:rFonts w:cs="Times New Roman"/>
                 <w:sz w:val="22"/>
               </w:rPr>
-              <w:t>i 11</w:t>
+              <w:t>i 12</w:t>
             </w:r>
           </w:p>
         </w:tc>
@@ -2619,7 +2638,7 @@
                 <w:rFonts w:cs="Times New Roman"/>
                 <w:sz w:val="22"/>
               </w:rPr>
-              <w:t>24/10</w:t>
+              <w:t>25/10</w:t>
             </w:r>
           </w:p>
         </w:tc>
@@ -2640,14 +2659,7 @@
                 <w:rFonts w:cs="Times New Roman"/>
                 <w:sz w:val="22"/>
               </w:rPr>
-              <w:t>Buổ</w:t>
-            </w:r>
-            <w:r>
-              <w:rPr>
-                <w:rFonts w:cs="Times New Roman"/>
-                <w:sz w:val="22"/>
-              </w:rPr>
-              <w:t>i 12</w:t>
+              <w:t>Thi cuối kỳ</w:t>
             </w:r>
           </w:p>
         </w:tc>
@@ -2669,7 +2681,7 @@
                 <w:rFonts w:cs="Times New Roman"/>
                 <w:sz w:val="22"/>
               </w:rPr>
-              <w:t>Seminar</w:t>
+              <w:t>Nộp đồ án</w:t>
             </w:r>
           </w:p>
         </w:tc>
@@ -2712,1969 +2724,6 @@
                 <w:sz w:val="22"/>
               </w:rPr>
               <w:t>100%</w:t>
-            </w:r>
-          </w:p>
-        </w:tc>
-      </w:tr>
-    </w:tbl>
-    <w:p/>
-    <w:p>
-      <w:r>
-        <w:br w:type="page"/>
-      </w:r>
-    </w:p>
-    <w:p>
-      <w:pPr>
-        <w:rPr>
-          <w:b/>
-          <w:sz w:val="22"/>
-          <w:u w:val="single"/>
-        </w:rPr>
-      </w:pPr>
-      <w:r>
-        <w:rPr>
-          <w:b/>
-          <w:sz w:val="22"/>
-          <w:u w:val="single"/>
-        </w:rPr>
-        <w:lastRenderedPageBreak/>
-        <w:t xml:space="preserve">Danh sách công việc tổng quát </w:t>
-      </w:r>
-      <w:r>
-        <w:rPr>
-          <w:b/>
-          <w:sz w:val="22"/>
-          <w:u w:val="single"/>
-        </w:rPr>
-        <w:t>(05/09)</w:t>
-      </w:r>
-    </w:p>
-    <w:p/>
-    <w:tbl>
-      <w:tblPr>
-        <w:tblStyle w:val="GridTable4-Accent2"/>
-        <w:tblW w:w="10822" w:type="dxa"/>
-        <w:tblLook w:val="04A0" w:firstRow="1" w:lastRow="0" w:firstColumn="1" w:lastColumn="0" w:noHBand="0" w:noVBand="1"/>
-      </w:tblPr>
-      <w:tblGrid>
-        <w:gridCol w:w="2150"/>
-        <w:gridCol w:w="2219"/>
-        <w:gridCol w:w="2151"/>
-        <w:gridCol w:w="392"/>
-        <w:gridCol w:w="1759"/>
-        <w:gridCol w:w="509"/>
-        <w:gridCol w:w="1642"/>
-      </w:tblGrid>
-      <w:tr>
-        <w:trPr>
-          <w:cnfStyle w:val="100000000000" w:firstRow="1" w:lastRow="0" w:firstColumn="0" w:lastColumn="0" w:oddVBand="0" w:evenVBand="0" w:oddHBand="0" w:evenHBand="0" w:firstRowFirstColumn="0" w:firstRowLastColumn="0" w:lastRowFirstColumn="0" w:lastRowLastColumn="0"/>
-        </w:trPr>
-        <w:tc>
-          <w:tcPr>
-            <w:cnfStyle w:val="001000000000" w:firstRow="0" w:lastRow="0" w:firstColumn="1" w:lastColumn="0" w:oddVBand="0" w:evenVBand="0" w:oddHBand="0" w:evenHBand="0" w:firstRowFirstColumn="0" w:firstRowLastColumn="0" w:lastRowFirstColumn="0" w:lastRowLastColumn="0"/>
-            <w:tcW w:w="2150" w:type="dxa"/>
-            <w:tcBorders>
-              <w:top w:val="single" w:sz="4" w:space="0" w:color="0070C0"/>
-              <w:left w:val="single" w:sz="4" w:space="0" w:color="0070C0"/>
-              <w:bottom w:val="single" w:sz="4" w:space="0" w:color="0070C0"/>
-              <w:right w:val="single" w:sz="4" w:space="0" w:color="0070C0"/>
-            </w:tcBorders>
-          </w:tcPr>
-          <w:p>
-            <w:pPr>
-              <w:jc w:val="center"/>
-            </w:pPr>
-            <w:r>
-              <w:t>Quang Minh</w:t>
-            </w:r>
-          </w:p>
-        </w:tc>
-        <w:tc>
-          <w:tcPr>
-            <w:tcW w:w="2219" w:type="dxa"/>
-            <w:tcBorders>
-              <w:top w:val="single" w:sz="4" w:space="0" w:color="0070C0"/>
-              <w:left w:val="single" w:sz="4" w:space="0" w:color="0070C0"/>
-              <w:bottom w:val="single" w:sz="4" w:space="0" w:color="0070C0"/>
-              <w:right w:val="single" w:sz="4" w:space="0" w:color="0070C0"/>
-            </w:tcBorders>
-          </w:tcPr>
-          <w:p>
-            <w:pPr>
-              <w:jc w:val="center"/>
-              <w:cnfStyle w:val="100000000000" w:firstRow="1" w:lastRow="0" w:firstColumn="0" w:lastColumn="0" w:oddVBand="0" w:evenVBand="0" w:oddHBand="0" w:evenHBand="0" w:firstRowFirstColumn="0" w:firstRowLastColumn="0" w:lastRowFirstColumn="0" w:lastRowLastColumn="0"/>
-            </w:pPr>
-            <w:r>
-              <w:t>Đặng Minh</w:t>
-            </w:r>
-          </w:p>
-        </w:tc>
-        <w:tc>
-          <w:tcPr>
-            <w:tcW w:w="2151" w:type="dxa"/>
-            <w:tcBorders>
-              <w:top w:val="single" w:sz="4" w:space="0" w:color="0070C0"/>
-              <w:left w:val="single" w:sz="4" w:space="0" w:color="0070C0"/>
-              <w:bottom w:val="single" w:sz="4" w:space="0" w:color="0070C0"/>
-              <w:right w:val="single" w:sz="4" w:space="0" w:color="0070C0"/>
-            </w:tcBorders>
-          </w:tcPr>
-          <w:p>
-            <w:pPr>
-              <w:jc w:val="center"/>
-              <w:cnfStyle w:val="100000000000" w:firstRow="1" w:lastRow="0" w:firstColumn="0" w:lastColumn="0" w:oddVBand="0" w:evenVBand="0" w:oddHBand="0" w:evenHBand="0" w:firstRowFirstColumn="0" w:firstRowLastColumn="0" w:lastRowFirstColumn="0" w:lastRowLastColumn="0"/>
-            </w:pPr>
-            <w:r>
-              <w:t>Toàn</w:t>
-            </w:r>
-          </w:p>
-        </w:tc>
-        <w:tc>
-          <w:tcPr>
-            <w:tcW w:w="2151" w:type="dxa"/>
-            <w:gridSpan w:val="2"/>
-            <w:tcBorders>
-              <w:top w:val="single" w:sz="4" w:space="0" w:color="0070C0"/>
-              <w:left w:val="single" w:sz="4" w:space="0" w:color="0070C0"/>
-              <w:bottom w:val="single" w:sz="4" w:space="0" w:color="0070C0"/>
-              <w:right w:val="single" w:sz="4" w:space="0" w:color="0070C0"/>
-            </w:tcBorders>
-          </w:tcPr>
-          <w:p>
-            <w:pPr>
-              <w:jc w:val="center"/>
-              <w:cnfStyle w:val="100000000000" w:firstRow="1" w:lastRow="0" w:firstColumn="0" w:lastColumn="0" w:oddVBand="0" w:evenVBand="0" w:oddHBand="0" w:evenHBand="0" w:firstRowFirstColumn="0" w:firstRowLastColumn="0" w:lastRowFirstColumn="0" w:lastRowLastColumn="0"/>
-            </w:pPr>
-            <w:r>
-              <w:t>Long</w:t>
-            </w:r>
-          </w:p>
-        </w:tc>
-        <w:tc>
-          <w:tcPr>
-            <w:tcW w:w="2151" w:type="dxa"/>
-            <w:gridSpan w:val="2"/>
-            <w:tcBorders>
-              <w:top w:val="single" w:sz="4" w:space="0" w:color="0070C0"/>
-              <w:left w:val="single" w:sz="4" w:space="0" w:color="0070C0"/>
-              <w:bottom w:val="single" w:sz="4" w:space="0" w:color="0070C0"/>
-              <w:right w:val="single" w:sz="4" w:space="0" w:color="0070C0"/>
-            </w:tcBorders>
-          </w:tcPr>
-          <w:p>
-            <w:pPr>
-              <w:jc w:val="center"/>
-              <w:cnfStyle w:val="100000000000" w:firstRow="1" w:lastRow="0" w:firstColumn="0" w:lastColumn="0" w:oddVBand="0" w:evenVBand="0" w:oddHBand="0" w:evenHBand="0" w:firstRowFirstColumn="0" w:firstRowLastColumn="0" w:lastRowFirstColumn="0" w:lastRowLastColumn="0"/>
-            </w:pPr>
-            <w:r>
-              <w:t>Tấn</w:t>
-            </w:r>
-          </w:p>
-        </w:tc>
-      </w:tr>
-      <w:tr>
-        <w:trPr>
-          <w:cnfStyle w:val="000000100000" w:firstRow="0" w:lastRow="0" w:firstColumn="0" w:lastColumn="0" w:oddVBand="0" w:evenVBand="0" w:oddHBand="1" w:evenHBand="0" w:firstRowFirstColumn="0" w:firstRowLastColumn="0" w:lastRowFirstColumn="0" w:lastRowLastColumn="0"/>
-        </w:trPr>
-        <w:tc>
-          <w:tcPr>
-            <w:cnfStyle w:val="001000000000" w:firstRow="0" w:lastRow="0" w:firstColumn="1" w:lastColumn="0" w:oddVBand="0" w:evenVBand="0" w:oddHBand="0" w:evenHBand="0" w:firstRowFirstColumn="0" w:firstRowLastColumn="0" w:lastRowFirstColumn="0" w:lastRowLastColumn="0"/>
-            <w:tcW w:w="6912" w:type="dxa"/>
-            <w:gridSpan w:val="4"/>
-            <w:tcBorders>
-              <w:top w:val="single" w:sz="4" w:space="0" w:color="0070C0"/>
-            </w:tcBorders>
-          </w:tcPr>
-          <w:p>
-            <w:pPr>
-              <w:pStyle w:val="ListParagraph"/>
-              <w:ind w:left="360"/>
-              <w:jc w:val="center"/>
-              <w:rPr>
-                <w:sz w:val="22"/>
-              </w:rPr>
-            </w:pPr>
-            <w:r>
-              <w:rPr>
-                <w:sz w:val="22"/>
-              </w:rPr>
-              <w:t>Nội dung công việc</w:t>
-            </w:r>
-          </w:p>
-        </w:tc>
-        <w:tc>
-          <w:tcPr>
-            <w:tcW w:w="2268" w:type="dxa"/>
-            <w:gridSpan w:val="2"/>
-            <w:tcBorders>
-              <w:top w:val="single" w:sz="4" w:space="0" w:color="0070C0"/>
-            </w:tcBorders>
-          </w:tcPr>
-          <w:p>
-            <w:pPr>
-              <w:jc w:val="center"/>
-              <w:cnfStyle w:val="000000100000" w:firstRow="0" w:lastRow="0" w:firstColumn="0" w:lastColumn="0" w:oddVBand="0" w:evenVBand="0" w:oddHBand="1" w:evenHBand="0" w:firstRowFirstColumn="0" w:firstRowLastColumn="0" w:lastRowFirstColumn="0" w:lastRowLastColumn="0"/>
-              <w:rPr>
-                <w:b/>
-                <w:sz w:val="22"/>
-              </w:rPr>
-            </w:pPr>
-            <w:r>
-              <w:rPr>
-                <w:b/>
-                <w:sz w:val="22"/>
-              </w:rPr>
-              <w:t>Thành viên phụ trách</w:t>
-            </w:r>
-          </w:p>
-        </w:tc>
-        <w:tc>
-          <w:tcPr>
-            <w:tcW w:w="1642" w:type="dxa"/>
-            <w:tcBorders>
-              <w:top w:val="single" w:sz="4" w:space="0" w:color="0070C0"/>
-            </w:tcBorders>
-          </w:tcPr>
-          <w:p>
-            <w:pPr>
-              <w:jc w:val="center"/>
-              <w:cnfStyle w:val="000000100000" w:firstRow="0" w:lastRow="0" w:firstColumn="0" w:lastColumn="0" w:oddVBand="0" w:evenVBand="0" w:oddHBand="1" w:evenHBand="0" w:firstRowFirstColumn="0" w:firstRowLastColumn="0" w:lastRowFirstColumn="0" w:lastRowLastColumn="0"/>
-              <w:rPr>
-                <w:b/>
-                <w:sz w:val="22"/>
-              </w:rPr>
-            </w:pPr>
-            <w:r>
-              <w:rPr>
-                <w:b/>
-                <w:sz w:val="22"/>
-              </w:rPr>
-              <w:t>Ngày hoàn tất</w:t>
-            </w:r>
-          </w:p>
-        </w:tc>
-      </w:tr>
-      <w:tr>
-        <w:tc>
-          <w:tcPr>
-            <w:cnfStyle w:val="001000000000" w:firstRow="0" w:lastRow="0" w:firstColumn="1" w:lastColumn="0" w:oddVBand="0" w:evenVBand="0" w:oddHBand="0" w:evenHBand="0" w:firstRowFirstColumn="0" w:firstRowLastColumn="0" w:lastRowFirstColumn="0" w:lastRowLastColumn="0"/>
-            <w:tcW w:w="6912" w:type="dxa"/>
-            <w:gridSpan w:val="4"/>
-          </w:tcPr>
-          <w:p>
-            <w:pPr>
-              <w:pStyle w:val="ListParagraph"/>
-              <w:numPr>
-                <w:ilvl w:val="0"/>
-                <w:numId w:val="1"/>
-              </w:numPr>
-              <w:rPr>
-                <w:b w:val="0"/>
-                <w:sz w:val="22"/>
-              </w:rPr>
-            </w:pPr>
-            <w:r>
-              <w:rPr>
-                <w:b w:val="0"/>
-                <w:sz w:val="22"/>
-              </w:rPr>
-              <w:t>Giới thiệu</w:t>
-            </w:r>
-          </w:p>
-        </w:tc>
-        <w:tc>
-          <w:tcPr>
-            <w:tcW w:w="2268" w:type="dxa"/>
-            <w:gridSpan w:val="2"/>
-          </w:tcPr>
-          <w:p>
-            <w:pPr>
-              <w:jc w:val="center"/>
-              <w:cnfStyle w:val="000000000000" w:firstRow="0" w:lastRow="0" w:firstColumn="0" w:lastColumn="0" w:oddVBand="0" w:evenVBand="0" w:oddHBand="0" w:evenHBand="0" w:firstRowFirstColumn="0" w:firstRowLastColumn="0" w:lastRowFirstColumn="0" w:lastRowLastColumn="0"/>
-              <w:rPr>
-                <w:sz w:val="22"/>
-              </w:rPr>
-            </w:pPr>
-            <w:r>
-              <w:rPr>
-                <w:sz w:val="22"/>
-              </w:rPr>
-              <w:t>Quang Minh</w:t>
-            </w:r>
-          </w:p>
-        </w:tc>
-        <w:tc>
-          <w:tcPr>
-            <w:tcW w:w="1642" w:type="dxa"/>
-          </w:tcPr>
-          <w:p>
-            <w:pPr>
-              <w:jc w:val="center"/>
-              <w:cnfStyle w:val="000000000000" w:firstRow="0" w:lastRow="0" w:firstColumn="0" w:lastColumn="0" w:oddVBand="0" w:evenVBand="0" w:oddHBand="0" w:evenHBand="0" w:firstRowFirstColumn="0" w:firstRowLastColumn="0" w:lastRowFirstColumn="0" w:lastRowLastColumn="0"/>
-              <w:rPr>
-                <w:sz w:val="22"/>
-              </w:rPr>
-            </w:pPr>
-            <w:r>
-              <w:rPr>
-                <w:sz w:val="22"/>
-              </w:rPr>
-              <w:t>12/</w:t>
-            </w:r>
-            <w:r>
-              <w:rPr>
-                <w:sz w:val="22"/>
-              </w:rPr>
-              <w:t>0</w:t>
-            </w:r>
-            <w:r>
-              <w:rPr>
-                <w:sz w:val="22"/>
-              </w:rPr>
-              <w:t>9</w:t>
-            </w:r>
-          </w:p>
-        </w:tc>
-      </w:tr>
-      <w:tr>
-        <w:trPr>
-          <w:cnfStyle w:val="000000100000" w:firstRow="0" w:lastRow="0" w:firstColumn="0" w:lastColumn="0" w:oddVBand="0" w:evenVBand="0" w:oddHBand="1" w:evenHBand="0" w:firstRowFirstColumn="0" w:firstRowLastColumn="0" w:lastRowFirstColumn="0" w:lastRowLastColumn="0"/>
-        </w:trPr>
-        <w:tc>
-          <w:tcPr>
-            <w:cnfStyle w:val="001000000000" w:firstRow="0" w:lastRow="0" w:firstColumn="1" w:lastColumn="0" w:oddVBand="0" w:evenVBand="0" w:oddHBand="0" w:evenHBand="0" w:firstRowFirstColumn="0" w:firstRowLastColumn="0" w:lastRowFirstColumn="0" w:lastRowLastColumn="0"/>
-            <w:tcW w:w="6912" w:type="dxa"/>
-            <w:gridSpan w:val="4"/>
-          </w:tcPr>
-          <w:p>
-            <w:pPr>
-              <w:pStyle w:val="ListParagraph"/>
-              <w:numPr>
-                <w:ilvl w:val="0"/>
-                <w:numId w:val="1"/>
-              </w:numPr>
-              <w:rPr>
-                <w:b w:val="0"/>
-                <w:sz w:val="22"/>
-              </w:rPr>
-            </w:pPr>
-            <w:r>
-              <w:rPr>
-                <w:b w:val="0"/>
-                <w:sz w:val="22"/>
-              </w:rPr>
-              <w:t>Wavelet trên ảnh màu RGB</w:t>
-            </w:r>
-          </w:p>
-          <w:p>
-            <w:pPr>
-              <w:pStyle w:val="ListParagraph"/>
-              <w:numPr>
-                <w:ilvl w:val="0"/>
-                <w:numId w:val="5"/>
-              </w:numPr>
-              <w:rPr>
-                <w:b w:val="0"/>
-                <w:sz w:val="22"/>
-              </w:rPr>
-            </w:pPr>
-            <w:r>
-              <w:rPr>
-                <w:b w:val="0"/>
-                <w:sz w:val="22"/>
-              </w:rPr>
-              <w:t>Biến đổi wavelet rời rạc</w:t>
-            </w:r>
-          </w:p>
-          <w:p>
-            <w:pPr>
-              <w:pStyle w:val="ListParagraph"/>
-              <w:numPr>
-                <w:ilvl w:val="0"/>
-                <w:numId w:val="5"/>
-              </w:numPr>
-              <w:rPr>
-                <w:b w:val="0"/>
-                <w:sz w:val="22"/>
-              </w:rPr>
-            </w:pPr>
-            <w:r>
-              <w:rPr>
-                <w:b w:val="0"/>
-                <w:sz w:val="22"/>
-              </w:rPr>
-              <w:t>Biến đổi wavelet liên tục</w:t>
-            </w:r>
-          </w:p>
-          <w:p>
-            <w:pPr>
-              <w:pStyle w:val="ListParagraph"/>
-              <w:numPr>
-                <w:ilvl w:val="0"/>
-                <w:numId w:val="5"/>
-              </w:numPr>
-              <w:rPr>
-                <w:b w:val="0"/>
-                <w:sz w:val="22"/>
-              </w:rPr>
-            </w:pPr>
-            <w:r>
-              <w:rPr>
-                <w:b w:val="0"/>
-                <w:sz w:val="22"/>
-              </w:rPr>
-              <w:t>Biến đổi wavelet 2 chiều</w:t>
-            </w:r>
-          </w:p>
-        </w:tc>
-        <w:tc>
-          <w:tcPr>
-            <w:tcW w:w="2268" w:type="dxa"/>
-            <w:gridSpan w:val="2"/>
-          </w:tcPr>
-          <w:p>
-            <w:pPr>
-              <w:jc w:val="center"/>
-              <w:cnfStyle w:val="000000100000" w:firstRow="0" w:lastRow="0" w:firstColumn="0" w:lastColumn="0" w:oddVBand="0" w:evenVBand="0" w:oddHBand="1" w:evenHBand="0" w:firstRowFirstColumn="0" w:firstRowLastColumn="0" w:lastRowFirstColumn="0" w:lastRowLastColumn="0"/>
-              <w:rPr>
-                <w:sz w:val="22"/>
-              </w:rPr>
-            </w:pPr>
-            <w:r>
-              <w:rPr>
-                <w:sz w:val="22"/>
-              </w:rPr>
-              <w:t>Quang Minh</w:t>
-            </w:r>
-          </w:p>
-        </w:tc>
-        <w:tc>
-          <w:tcPr>
-            <w:tcW w:w="1642" w:type="dxa"/>
-          </w:tcPr>
-          <w:p>
-            <w:pPr>
-              <w:jc w:val="center"/>
-              <w:cnfStyle w:val="000000100000" w:firstRow="0" w:lastRow="0" w:firstColumn="0" w:lastColumn="0" w:oddVBand="0" w:evenVBand="0" w:oddHBand="1" w:evenHBand="0" w:firstRowFirstColumn="0" w:firstRowLastColumn="0" w:lastRowFirstColumn="0" w:lastRowLastColumn="0"/>
-              <w:rPr>
-                <w:sz w:val="22"/>
-              </w:rPr>
-            </w:pPr>
-            <w:r>
-              <w:rPr>
-                <w:sz w:val="22"/>
-              </w:rPr>
-              <w:t>18/</w:t>
-            </w:r>
-            <w:r>
-              <w:rPr>
-                <w:sz w:val="22"/>
-              </w:rPr>
-              <w:t>0</w:t>
-            </w:r>
-            <w:r>
-              <w:rPr>
-                <w:sz w:val="22"/>
-              </w:rPr>
-              <w:t>9</w:t>
-            </w:r>
-          </w:p>
-        </w:tc>
-      </w:tr>
-      <w:tr>
-        <w:tc>
-          <w:tcPr>
-            <w:cnfStyle w:val="001000000000" w:firstRow="0" w:lastRow="0" w:firstColumn="1" w:lastColumn="0" w:oddVBand="0" w:evenVBand="0" w:oddHBand="0" w:evenHBand="0" w:firstRowFirstColumn="0" w:firstRowLastColumn="0" w:lastRowFirstColumn="0" w:lastRowLastColumn="0"/>
-            <w:tcW w:w="6912" w:type="dxa"/>
-            <w:gridSpan w:val="4"/>
-          </w:tcPr>
-          <w:p>
-            <w:pPr>
-              <w:pStyle w:val="ListParagraph"/>
-              <w:numPr>
-                <w:ilvl w:val="0"/>
-                <w:numId w:val="1"/>
-              </w:numPr>
-              <w:rPr>
-                <w:b w:val="0"/>
-                <w:sz w:val="22"/>
-              </w:rPr>
-            </w:pPr>
-            <w:r>
-              <w:rPr>
-                <w:b w:val="0"/>
-                <w:sz w:val="22"/>
-              </w:rPr>
-              <w:t>Wavelet trên ảnh độ sâu</w:t>
-            </w:r>
-          </w:p>
-          <w:p>
-            <w:pPr>
-              <w:pStyle w:val="ListParagraph"/>
-              <w:numPr>
-                <w:ilvl w:val="0"/>
-                <w:numId w:val="6"/>
-              </w:numPr>
-              <w:rPr>
-                <w:b w:val="0"/>
-                <w:sz w:val="22"/>
-              </w:rPr>
-            </w:pPr>
-            <w:r>
-              <w:rPr>
-                <w:b w:val="0"/>
-                <w:sz w:val="22"/>
-              </w:rPr>
-              <w:t>Ảnh độ sâu</w:t>
-            </w:r>
-          </w:p>
-          <w:p>
-            <w:pPr>
-              <w:pStyle w:val="ListParagraph"/>
-              <w:numPr>
-                <w:ilvl w:val="0"/>
-                <w:numId w:val="6"/>
-              </w:numPr>
-              <w:rPr>
-                <w:b w:val="0"/>
-                <w:sz w:val="22"/>
-              </w:rPr>
-            </w:pPr>
-            <w:r>
-              <w:rPr>
-                <w:b w:val="0"/>
-                <w:sz w:val="22"/>
-              </w:rPr>
-              <w:t>Ảnh màu-độ sâu</w:t>
-            </w:r>
-          </w:p>
-        </w:tc>
-        <w:tc>
-          <w:tcPr>
-            <w:tcW w:w="2268" w:type="dxa"/>
-            <w:gridSpan w:val="2"/>
-          </w:tcPr>
-          <w:p>
-            <w:pPr>
-              <w:jc w:val="center"/>
-              <w:cnfStyle w:val="000000000000" w:firstRow="0" w:lastRow="0" w:firstColumn="0" w:lastColumn="0" w:oddVBand="0" w:evenVBand="0" w:oddHBand="0" w:evenHBand="0" w:firstRowFirstColumn="0" w:firstRowLastColumn="0" w:lastRowFirstColumn="0" w:lastRowLastColumn="0"/>
-              <w:rPr>
-                <w:sz w:val="22"/>
-              </w:rPr>
-            </w:pPr>
-            <w:r>
-              <w:rPr>
-                <w:sz w:val="22"/>
-              </w:rPr>
-              <w:t>Toàn, Đặng Minh</w:t>
-            </w:r>
-          </w:p>
-        </w:tc>
-        <w:tc>
-          <w:tcPr>
-            <w:tcW w:w="1642" w:type="dxa"/>
-          </w:tcPr>
-          <w:p>
-            <w:pPr>
-              <w:jc w:val="center"/>
-              <w:cnfStyle w:val="000000000000" w:firstRow="0" w:lastRow="0" w:firstColumn="0" w:lastColumn="0" w:oddVBand="0" w:evenVBand="0" w:oddHBand="0" w:evenHBand="0" w:firstRowFirstColumn="0" w:firstRowLastColumn="0" w:lastRowFirstColumn="0" w:lastRowLastColumn="0"/>
-              <w:rPr>
-                <w:sz w:val="22"/>
-              </w:rPr>
-            </w:pPr>
-            <w:r>
-              <w:rPr>
-                <w:sz w:val="22"/>
-              </w:rPr>
-              <w:t>18/</w:t>
-            </w:r>
-            <w:r>
-              <w:rPr>
-                <w:sz w:val="22"/>
-              </w:rPr>
-              <w:t>0</w:t>
-            </w:r>
-            <w:r>
-              <w:rPr>
-                <w:sz w:val="22"/>
-              </w:rPr>
-              <w:t>9</w:t>
-            </w:r>
-          </w:p>
-        </w:tc>
-      </w:tr>
-      <w:tr>
-        <w:trPr>
-          <w:cnfStyle w:val="000000100000" w:firstRow="0" w:lastRow="0" w:firstColumn="0" w:lastColumn="0" w:oddVBand="0" w:evenVBand="0" w:oddHBand="1" w:evenHBand="0" w:firstRowFirstColumn="0" w:firstRowLastColumn="0" w:lastRowFirstColumn="0" w:lastRowLastColumn="0"/>
-          <w:trHeight w:val="1541"/>
-        </w:trPr>
-        <w:tc>
-          <w:tcPr>
-            <w:cnfStyle w:val="001000000000" w:firstRow="0" w:lastRow="0" w:firstColumn="1" w:lastColumn="0" w:oddVBand="0" w:evenVBand="0" w:oddHBand="0" w:evenHBand="0" w:firstRowFirstColumn="0" w:firstRowLastColumn="0" w:lastRowFirstColumn="0" w:lastRowLastColumn="0"/>
-            <w:tcW w:w="6912" w:type="dxa"/>
-            <w:gridSpan w:val="4"/>
-          </w:tcPr>
-          <w:p>
-            <w:pPr>
-              <w:pStyle w:val="ListParagraph"/>
-              <w:numPr>
-                <w:ilvl w:val="0"/>
-                <w:numId w:val="1"/>
-              </w:numPr>
-              <w:rPr>
-                <w:b w:val="0"/>
-                <w:sz w:val="22"/>
-              </w:rPr>
-            </w:pPr>
-            <w:r>
-              <w:rPr>
-                <w:b w:val="0"/>
-              </w:rPr>
-              <w:t>Ứng dụng của Wavelet</w:t>
-            </w:r>
-          </w:p>
-          <w:p>
-            <w:pPr>
-              <w:pStyle w:val="ListParagraph"/>
-              <w:numPr>
-                <w:ilvl w:val="0"/>
-                <w:numId w:val="2"/>
-              </w:numPr>
-              <w:rPr>
-                <w:b w:val="0"/>
-                <w:sz w:val="22"/>
-              </w:rPr>
-            </w:pPr>
-            <w:r>
-              <w:rPr>
-                <w:b w:val="0"/>
-                <w:sz w:val="22"/>
-              </w:rPr>
-              <w:t>Nén ảnh</w:t>
-            </w:r>
-            <w:r>
-              <w:rPr>
-                <w:b w:val="0"/>
-                <w:sz w:val="22"/>
-              </w:rPr>
-              <w:t xml:space="preserve"> JPEG 2000</w:t>
-            </w:r>
-          </w:p>
-          <w:p>
-            <w:pPr>
-              <w:pStyle w:val="ListParagraph"/>
-              <w:numPr>
-                <w:ilvl w:val="0"/>
-                <w:numId w:val="2"/>
-              </w:numPr>
-              <w:rPr>
-                <w:b w:val="0"/>
-                <w:sz w:val="22"/>
-              </w:rPr>
-            </w:pPr>
-            <w:r>
-              <w:rPr>
-                <w:b w:val="0"/>
-                <w:sz w:val="22"/>
-              </w:rPr>
-              <w:t>Nén video</w:t>
-            </w:r>
-          </w:p>
-          <w:p>
-            <w:pPr>
-              <w:pStyle w:val="ListParagraph"/>
-              <w:numPr>
-                <w:ilvl w:val="0"/>
-                <w:numId w:val="2"/>
-              </w:numPr>
-              <w:rPr>
-                <w:b w:val="0"/>
-                <w:sz w:val="22"/>
-              </w:rPr>
-            </w:pPr>
-            <w:r>
-              <w:rPr>
-                <w:b w:val="0"/>
-                <w:sz w:val="22"/>
-              </w:rPr>
-              <w:t>Nén audio</w:t>
-            </w:r>
-          </w:p>
-          <w:p>
-            <w:pPr>
-              <w:pStyle w:val="ListParagraph"/>
-              <w:numPr>
-                <w:ilvl w:val="0"/>
-                <w:numId w:val="2"/>
-              </w:numPr>
-              <w:rPr>
-                <w:b w:val="0"/>
-                <w:sz w:val="22"/>
-              </w:rPr>
-            </w:pPr>
-            <w:r>
-              <w:rPr>
-                <w:b w:val="0"/>
-                <w:sz w:val="22"/>
-              </w:rPr>
-              <w:t>Xác định biên cạnh</w:t>
-            </w:r>
-          </w:p>
-          <w:p>
-            <w:pPr>
-              <w:pStyle w:val="ListParagraph"/>
-              <w:numPr>
-                <w:ilvl w:val="0"/>
-                <w:numId w:val="2"/>
-              </w:numPr>
-              <w:rPr>
-                <w:b w:val="0"/>
-                <w:sz w:val="22"/>
-              </w:rPr>
-            </w:pPr>
-            <w:r>
-              <w:rPr>
-                <w:b w:val="0"/>
-                <w:sz w:val="22"/>
-              </w:rPr>
-              <w:t>Khử nhiễu</w:t>
-            </w:r>
-          </w:p>
-        </w:tc>
-        <w:tc>
-          <w:tcPr>
-            <w:tcW w:w="2268" w:type="dxa"/>
-            <w:gridSpan w:val="2"/>
-          </w:tcPr>
-          <w:p>
-            <w:pPr>
-              <w:jc w:val="center"/>
-              <w:cnfStyle w:val="000000100000" w:firstRow="0" w:lastRow="0" w:firstColumn="0" w:lastColumn="0" w:oddVBand="0" w:evenVBand="0" w:oddHBand="1" w:evenHBand="0" w:firstRowFirstColumn="0" w:firstRowLastColumn="0" w:lastRowFirstColumn="0" w:lastRowLastColumn="0"/>
-              <w:rPr>
-                <w:sz w:val="22"/>
-              </w:rPr>
-            </w:pPr>
-            <w:r>
-              <w:rPr>
-                <w:sz w:val="22"/>
-              </w:rPr>
-              <w:t>Toàn, Đặng Minh</w:t>
-            </w:r>
-          </w:p>
-        </w:tc>
-        <w:tc>
-          <w:tcPr>
-            <w:tcW w:w="1642" w:type="dxa"/>
-          </w:tcPr>
-          <w:p>
-            <w:pPr>
-              <w:jc w:val="center"/>
-              <w:cnfStyle w:val="000000100000" w:firstRow="0" w:lastRow="0" w:firstColumn="0" w:lastColumn="0" w:oddVBand="0" w:evenVBand="0" w:oddHBand="1" w:evenHBand="0" w:firstRowFirstColumn="0" w:firstRowLastColumn="0" w:lastRowFirstColumn="0" w:lastRowLastColumn="0"/>
-              <w:rPr>
-                <w:sz w:val="22"/>
-              </w:rPr>
-            </w:pPr>
-            <w:r>
-              <w:rPr>
-                <w:sz w:val="22"/>
-              </w:rPr>
-              <w:t>12/</w:t>
-            </w:r>
-            <w:r>
-              <w:rPr>
-                <w:sz w:val="22"/>
-              </w:rPr>
-              <w:t>0</w:t>
-            </w:r>
-            <w:r>
-              <w:rPr>
-                <w:sz w:val="22"/>
-              </w:rPr>
-              <w:t>9</w:t>
-            </w:r>
-          </w:p>
-        </w:tc>
-      </w:tr>
-      <w:tr>
-        <w:trPr>
-          <w:trHeight w:val="197"/>
-        </w:trPr>
-        <w:tc>
-          <w:tcPr>
-            <w:cnfStyle w:val="001000000000" w:firstRow="0" w:lastRow="0" w:firstColumn="1" w:lastColumn="0" w:oddVBand="0" w:evenVBand="0" w:oddHBand="0" w:evenHBand="0" w:firstRowFirstColumn="0" w:firstRowLastColumn="0" w:lastRowFirstColumn="0" w:lastRowLastColumn="0"/>
-            <w:tcW w:w="6912" w:type="dxa"/>
-            <w:gridSpan w:val="4"/>
-            <w:vMerge w:val="restart"/>
-          </w:tcPr>
-          <w:p>
-            <w:pPr>
-              <w:pStyle w:val="ListParagraph"/>
-              <w:numPr>
-                <w:ilvl w:val="0"/>
-                <w:numId w:val="1"/>
-              </w:numPr>
-              <w:rPr>
-                <w:b w:val="0"/>
-              </w:rPr>
-            </w:pPr>
-            <w:r>
-              <w:rPr>
-                <w:b w:val="0"/>
-              </w:rPr>
-              <w:t>Chương trình minh họa</w:t>
-            </w:r>
-          </w:p>
-          <w:p>
-            <w:pPr>
-              <w:pStyle w:val="ListParagraph"/>
-              <w:numPr>
-                <w:ilvl w:val="0"/>
-                <w:numId w:val="8"/>
-              </w:numPr>
-              <w:rPr>
-                <w:b w:val="0"/>
-                <w:sz w:val="22"/>
-              </w:rPr>
-            </w:pPr>
-            <w:r>
-              <w:rPr>
-                <w:b w:val="0"/>
-                <w:sz w:val="22"/>
-              </w:rPr>
-              <w:t>Tìm t</w:t>
-            </w:r>
-            <w:r>
-              <w:rPr>
-                <w:b w:val="0"/>
-                <w:sz w:val="22"/>
-              </w:rPr>
-              <w:t>ập dữ liệu ảnh</w:t>
-            </w:r>
-          </w:p>
-          <w:p>
-            <w:pPr>
-              <w:pStyle w:val="ListParagraph"/>
-              <w:numPr>
-                <w:ilvl w:val="0"/>
-                <w:numId w:val="8"/>
-              </w:numPr>
-              <w:rPr>
-                <w:b w:val="0"/>
-                <w:sz w:val="22"/>
-              </w:rPr>
-            </w:pPr>
-            <w:r>
-              <w:rPr>
-                <w:b w:val="0"/>
-                <w:sz w:val="22"/>
-              </w:rPr>
-              <w:t>Xác định m</w:t>
-            </w:r>
-            <w:r>
-              <w:rPr>
-                <w:b w:val="0"/>
-                <w:sz w:val="22"/>
-              </w:rPr>
-              <w:t>ôi trường lập trình</w:t>
-            </w:r>
-          </w:p>
-          <w:p>
-            <w:pPr>
-              <w:pStyle w:val="ListParagraph"/>
-              <w:numPr>
-                <w:ilvl w:val="0"/>
-                <w:numId w:val="8"/>
-              </w:numPr>
-              <w:rPr>
-                <w:b w:val="0"/>
-                <w:sz w:val="22"/>
-              </w:rPr>
-            </w:pPr>
-            <w:r>
-              <w:rPr>
-                <w:b w:val="0"/>
-                <w:sz w:val="22"/>
-              </w:rPr>
-              <w:t xml:space="preserve">Mô tả ứng dụng (RGB, </w:t>
-            </w:r>
-            <w:r>
-              <w:rPr>
-                <w:b w:val="0"/>
-                <w:sz w:val="22"/>
-              </w:rPr>
-              <w:t>D</w:t>
-            </w:r>
-            <w:r>
-              <w:rPr>
-                <w:b w:val="0"/>
-                <w:sz w:val="22"/>
-              </w:rPr>
-              <w:t>epth</w:t>
-            </w:r>
-            <w:r>
-              <w:rPr>
-                <w:b w:val="0"/>
-                <w:sz w:val="22"/>
-              </w:rPr>
-              <w:t xml:space="preserve">, </w:t>
-            </w:r>
-            <w:r>
-              <w:rPr>
-                <w:b w:val="0"/>
-                <w:sz w:val="22"/>
-              </w:rPr>
-              <w:t>RGB-D)</w:t>
-            </w:r>
-          </w:p>
-          <w:p>
-            <w:pPr>
-              <w:pStyle w:val="ListParagraph"/>
-              <w:numPr>
-                <w:ilvl w:val="1"/>
-                <w:numId w:val="8"/>
-              </w:numPr>
-              <w:ind w:left="1134"/>
-              <w:rPr>
-                <w:b w:val="0"/>
-                <w:sz w:val="22"/>
-              </w:rPr>
-            </w:pPr>
-            <w:r>
-              <w:rPr>
-                <w:b w:val="0"/>
-                <w:sz w:val="22"/>
-              </w:rPr>
-              <w:t>Nén ảnh</w:t>
-            </w:r>
-          </w:p>
-          <w:p>
-            <w:pPr>
-              <w:pStyle w:val="ListParagraph"/>
-              <w:numPr>
-                <w:ilvl w:val="1"/>
-                <w:numId w:val="8"/>
-              </w:numPr>
-              <w:ind w:left="1134"/>
-              <w:rPr>
-                <w:b w:val="0"/>
-                <w:sz w:val="22"/>
-              </w:rPr>
-            </w:pPr>
-            <w:r>
-              <w:rPr>
-                <w:b w:val="0"/>
-                <w:sz w:val="22"/>
-              </w:rPr>
-              <w:t>Xác định biên cạnh</w:t>
-            </w:r>
-          </w:p>
-          <w:p>
-            <w:pPr>
-              <w:pStyle w:val="ListParagraph"/>
-              <w:numPr>
-                <w:ilvl w:val="0"/>
-                <w:numId w:val="8"/>
-              </w:numPr>
-              <w:rPr>
-                <w:b w:val="0"/>
-                <w:sz w:val="22"/>
-              </w:rPr>
-            </w:pPr>
-            <w:r>
-              <w:rPr>
-                <w:b w:val="0"/>
-                <w:sz w:val="22"/>
-              </w:rPr>
-              <w:t>Chức năng ứng dụng</w:t>
-            </w:r>
-          </w:p>
-          <w:p>
-            <w:pPr>
-              <w:pStyle w:val="ListParagraph"/>
-              <w:numPr>
-                <w:ilvl w:val="1"/>
-                <w:numId w:val="8"/>
-              </w:numPr>
-              <w:ind w:left="1134"/>
-              <w:rPr>
-                <w:b w:val="0"/>
-                <w:sz w:val="22"/>
-              </w:rPr>
-            </w:pPr>
-            <w:r>
-              <w:rPr>
-                <w:b w:val="0"/>
-                <w:sz w:val="22"/>
-              </w:rPr>
-              <w:t>Viết mã nguồn</w:t>
-            </w:r>
-          </w:p>
-          <w:p>
-            <w:pPr>
-              <w:pStyle w:val="ListParagraph"/>
-              <w:numPr>
-                <w:ilvl w:val="1"/>
-                <w:numId w:val="8"/>
-              </w:numPr>
-              <w:ind w:left="1134"/>
-              <w:rPr>
-                <w:b w:val="0"/>
-                <w:sz w:val="22"/>
-              </w:rPr>
-            </w:pPr>
-            <w:r>
-              <w:rPr>
-                <w:b w:val="0"/>
-                <w:sz w:val="22"/>
-              </w:rPr>
-              <w:t>Thống kê kết quả</w:t>
-            </w:r>
-          </w:p>
-          <w:p>
-            <w:pPr>
-              <w:pStyle w:val="ListParagraph"/>
-              <w:numPr>
-                <w:ilvl w:val="1"/>
-                <w:numId w:val="8"/>
-              </w:numPr>
-              <w:ind w:left="1134"/>
-              <w:rPr>
-                <w:b w:val="0"/>
-                <w:sz w:val="22"/>
-              </w:rPr>
-            </w:pPr>
-            <w:r>
-              <w:rPr>
-                <w:b w:val="0"/>
-                <w:sz w:val="22"/>
-              </w:rPr>
-              <w:t>Kiểm lỗi</w:t>
-            </w:r>
-          </w:p>
-          <w:p>
-            <w:pPr>
-              <w:pStyle w:val="ListParagraph"/>
-              <w:numPr>
-                <w:ilvl w:val="0"/>
-                <w:numId w:val="8"/>
-              </w:numPr>
-              <w:rPr>
-                <w:b w:val="0"/>
-                <w:sz w:val="22"/>
-              </w:rPr>
-            </w:pPr>
-            <w:r>
-              <w:rPr>
-                <w:b w:val="0"/>
-                <w:sz w:val="22"/>
-              </w:rPr>
-              <w:t>Viết hướng dẫn sử dụng (Help)</w:t>
-            </w:r>
-          </w:p>
-        </w:tc>
-        <w:tc>
-          <w:tcPr>
-            <w:tcW w:w="2268" w:type="dxa"/>
-            <w:gridSpan w:val="2"/>
-          </w:tcPr>
-          <w:p>
-            <w:pPr>
-              <w:jc w:val="center"/>
-              <w:cnfStyle w:val="000000000000" w:firstRow="0" w:lastRow="0" w:firstColumn="0" w:lastColumn="0" w:oddVBand="0" w:evenVBand="0" w:oddHBand="0" w:evenHBand="0" w:firstRowFirstColumn="0" w:firstRowLastColumn="0" w:lastRowFirstColumn="0" w:lastRowLastColumn="0"/>
-              <w:rPr>
-                <w:sz w:val="22"/>
-              </w:rPr>
-            </w:pPr>
-          </w:p>
-        </w:tc>
-        <w:tc>
-          <w:tcPr>
-            <w:tcW w:w="1642" w:type="dxa"/>
-          </w:tcPr>
-          <w:p>
-            <w:pPr>
-              <w:jc w:val="center"/>
-              <w:cnfStyle w:val="000000000000" w:firstRow="0" w:lastRow="0" w:firstColumn="0" w:lastColumn="0" w:oddVBand="0" w:evenVBand="0" w:oddHBand="0" w:evenHBand="0" w:firstRowFirstColumn="0" w:firstRowLastColumn="0" w:lastRowFirstColumn="0" w:lastRowLastColumn="0"/>
-              <w:rPr>
-                <w:sz w:val="22"/>
-              </w:rPr>
-            </w:pPr>
-          </w:p>
-        </w:tc>
-      </w:tr>
-      <w:tr>
-        <w:trPr>
-          <w:cnfStyle w:val="000000100000" w:firstRow="0" w:lastRow="0" w:firstColumn="0" w:lastColumn="0" w:oddVBand="0" w:evenVBand="0" w:oddHBand="1" w:evenHBand="0" w:firstRowFirstColumn="0" w:firstRowLastColumn="0" w:lastRowFirstColumn="0" w:lastRowLastColumn="0"/>
-          <w:trHeight w:val="196"/>
-        </w:trPr>
-        <w:tc>
-          <w:tcPr>
-            <w:cnfStyle w:val="001000000000" w:firstRow="0" w:lastRow="0" w:firstColumn="1" w:lastColumn="0" w:oddVBand="0" w:evenVBand="0" w:oddHBand="0" w:evenHBand="0" w:firstRowFirstColumn="0" w:firstRowLastColumn="0" w:lastRowFirstColumn="0" w:lastRowLastColumn="0"/>
-            <w:tcW w:w="6912" w:type="dxa"/>
-            <w:gridSpan w:val="4"/>
-            <w:vMerge/>
-          </w:tcPr>
-          <w:p>
-            <w:pPr>
-              <w:pStyle w:val="ListParagraph"/>
-              <w:numPr>
-                <w:ilvl w:val="0"/>
-                <w:numId w:val="1"/>
-              </w:numPr>
-              <w:rPr>
-                <w:b w:val="0"/>
-              </w:rPr>
-            </w:pPr>
-          </w:p>
-        </w:tc>
-        <w:tc>
-          <w:tcPr>
-            <w:tcW w:w="2268" w:type="dxa"/>
-            <w:gridSpan w:val="2"/>
-          </w:tcPr>
-          <w:p>
-            <w:pPr>
-              <w:jc w:val="center"/>
-              <w:cnfStyle w:val="000000100000" w:firstRow="0" w:lastRow="0" w:firstColumn="0" w:lastColumn="0" w:oddVBand="0" w:evenVBand="0" w:oddHBand="1" w:evenHBand="0" w:firstRowFirstColumn="0" w:firstRowLastColumn="0" w:lastRowFirstColumn="0" w:lastRowLastColumn="0"/>
-              <w:rPr>
-                <w:sz w:val="22"/>
-              </w:rPr>
-            </w:pPr>
-            <w:r>
-              <w:rPr>
-                <w:sz w:val="22"/>
-              </w:rPr>
-              <w:t>Long</w:t>
-            </w:r>
-          </w:p>
-        </w:tc>
-        <w:tc>
-          <w:tcPr>
-            <w:tcW w:w="1642" w:type="dxa"/>
-          </w:tcPr>
-          <w:p>
-            <w:pPr>
-              <w:jc w:val="center"/>
-              <w:cnfStyle w:val="000000100000" w:firstRow="0" w:lastRow="0" w:firstColumn="0" w:lastColumn="0" w:oddVBand="0" w:evenVBand="0" w:oddHBand="1" w:evenHBand="0" w:firstRowFirstColumn="0" w:firstRowLastColumn="0" w:lastRowFirstColumn="0" w:lastRowLastColumn="0"/>
-              <w:rPr>
-                <w:sz w:val="22"/>
-              </w:rPr>
-            </w:pPr>
-            <w:r>
-              <w:rPr>
-                <w:sz w:val="22"/>
-              </w:rPr>
-              <w:t>29/</w:t>
-            </w:r>
-            <w:r>
-              <w:rPr>
-                <w:sz w:val="22"/>
-              </w:rPr>
-              <w:t>0</w:t>
-            </w:r>
-            <w:r>
-              <w:rPr>
-                <w:sz w:val="22"/>
-              </w:rPr>
-              <w:t>8</w:t>
-            </w:r>
-          </w:p>
-        </w:tc>
-      </w:tr>
-      <w:tr>
-        <w:trPr>
-          <w:trHeight w:val="196"/>
-        </w:trPr>
-        <w:tc>
-          <w:tcPr>
-            <w:cnfStyle w:val="001000000000" w:firstRow="0" w:lastRow="0" w:firstColumn="1" w:lastColumn="0" w:oddVBand="0" w:evenVBand="0" w:oddHBand="0" w:evenHBand="0" w:firstRowFirstColumn="0" w:firstRowLastColumn="0" w:lastRowFirstColumn="0" w:lastRowLastColumn="0"/>
-            <w:tcW w:w="6912" w:type="dxa"/>
-            <w:gridSpan w:val="4"/>
-            <w:vMerge/>
-          </w:tcPr>
-          <w:p>
-            <w:pPr>
-              <w:pStyle w:val="ListParagraph"/>
-              <w:numPr>
-                <w:ilvl w:val="0"/>
-                <w:numId w:val="1"/>
-              </w:numPr>
-              <w:rPr>
-                <w:b w:val="0"/>
-              </w:rPr>
-            </w:pPr>
-          </w:p>
-        </w:tc>
-        <w:tc>
-          <w:tcPr>
-            <w:tcW w:w="2268" w:type="dxa"/>
-            <w:gridSpan w:val="2"/>
-          </w:tcPr>
-          <w:p>
-            <w:pPr>
-              <w:jc w:val="center"/>
-              <w:cnfStyle w:val="000000000000" w:firstRow="0" w:lastRow="0" w:firstColumn="0" w:lastColumn="0" w:oddVBand="0" w:evenVBand="0" w:oddHBand="0" w:evenHBand="0" w:firstRowFirstColumn="0" w:firstRowLastColumn="0" w:lastRowFirstColumn="0" w:lastRowLastColumn="0"/>
-              <w:rPr>
-                <w:sz w:val="22"/>
-              </w:rPr>
-            </w:pPr>
-            <w:r>
-              <w:rPr>
-                <w:sz w:val="22"/>
-              </w:rPr>
-              <w:t>Tấn</w:t>
-            </w:r>
-          </w:p>
-        </w:tc>
-        <w:tc>
-          <w:tcPr>
-            <w:tcW w:w="1642" w:type="dxa"/>
-          </w:tcPr>
-          <w:p>
-            <w:pPr>
-              <w:jc w:val="center"/>
-              <w:cnfStyle w:val="000000000000" w:firstRow="0" w:lastRow="0" w:firstColumn="0" w:lastColumn="0" w:oddVBand="0" w:evenVBand="0" w:oddHBand="0" w:evenHBand="0" w:firstRowFirstColumn="0" w:firstRowLastColumn="0" w:lastRowFirstColumn="0" w:lastRowLastColumn="0"/>
-              <w:rPr>
-                <w:sz w:val="22"/>
-              </w:rPr>
-            </w:pPr>
-            <w:r>
-              <w:rPr>
-                <w:sz w:val="22"/>
-              </w:rPr>
-              <w:t>0</w:t>
-            </w:r>
-            <w:r>
-              <w:rPr>
-                <w:sz w:val="22"/>
-              </w:rPr>
-              <w:t>5/</w:t>
-            </w:r>
-            <w:r>
-              <w:rPr>
-                <w:sz w:val="22"/>
-              </w:rPr>
-              <w:t>0</w:t>
-            </w:r>
-            <w:r>
-              <w:rPr>
-                <w:sz w:val="22"/>
-              </w:rPr>
-              <w:t>9</w:t>
-            </w:r>
-          </w:p>
-        </w:tc>
-      </w:tr>
-      <w:tr>
-        <w:trPr>
-          <w:cnfStyle w:val="000000100000" w:firstRow="0" w:lastRow="0" w:firstColumn="0" w:lastColumn="0" w:oddVBand="0" w:evenVBand="0" w:oddHBand="1" w:evenHBand="0" w:firstRowFirstColumn="0" w:firstRowLastColumn="0" w:lastRowFirstColumn="0" w:lastRowLastColumn="0"/>
-          <w:trHeight w:val="196"/>
-        </w:trPr>
-        <w:tc>
-          <w:tcPr>
-            <w:cnfStyle w:val="001000000000" w:firstRow="0" w:lastRow="0" w:firstColumn="1" w:lastColumn="0" w:oddVBand="0" w:evenVBand="0" w:oddHBand="0" w:evenHBand="0" w:firstRowFirstColumn="0" w:firstRowLastColumn="0" w:lastRowFirstColumn="0" w:lastRowLastColumn="0"/>
-            <w:tcW w:w="6912" w:type="dxa"/>
-            <w:gridSpan w:val="4"/>
-            <w:vMerge/>
-          </w:tcPr>
-          <w:p>
-            <w:pPr>
-              <w:pStyle w:val="ListParagraph"/>
-              <w:numPr>
-                <w:ilvl w:val="0"/>
-                <w:numId w:val="1"/>
-              </w:numPr>
-              <w:rPr>
-                <w:b w:val="0"/>
-              </w:rPr>
-            </w:pPr>
-          </w:p>
-        </w:tc>
-        <w:tc>
-          <w:tcPr>
-            <w:tcW w:w="2268" w:type="dxa"/>
-            <w:gridSpan w:val="2"/>
-          </w:tcPr>
-          <w:p>
-            <w:pPr>
-              <w:jc w:val="center"/>
-              <w:cnfStyle w:val="000000100000" w:firstRow="0" w:lastRow="0" w:firstColumn="0" w:lastColumn="0" w:oddVBand="0" w:evenVBand="0" w:oddHBand="1" w:evenHBand="0" w:firstRowFirstColumn="0" w:firstRowLastColumn="0" w:lastRowFirstColumn="0" w:lastRowLastColumn="0"/>
-              <w:rPr>
-                <w:sz w:val="22"/>
-              </w:rPr>
-            </w:pPr>
-            <w:r>
-              <w:rPr>
-                <w:sz w:val="22"/>
-              </w:rPr>
-              <w:t>Long</w:t>
-            </w:r>
-          </w:p>
-        </w:tc>
-        <w:tc>
-          <w:tcPr>
-            <w:tcW w:w="1642" w:type="dxa"/>
-          </w:tcPr>
-          <w:p>
-            <w:pPr>
-              <w:jc w:val="center"/>
-              <w:cnfStyle w:val="000000100000" w:firstRow="0" w:lastRow="0" w:firstColumn="0" w:lastColumn="0" w:oddVBand="0" w:evenVBand="0" w:oddHBand="1" w:evenHBand="0" w:firstRowFirstColumn="0" w:firstRowLastColumn="0" w:lastRowFirstColumn="0" w:lastRowLastColumn="0"/>
-              <w:rPr>
-                <w:sz w:val="22"/>
-              </w:rPr>
-            </w:pPr>
-            <w:r>
-              <w:rPr>
-                <w:sz w:val="22"/>
-              </w:rPr>
-              <w:t>29/</w:t>
-            </w:r>
-            <w:r>
-              <w:rPr>
-                <w:sz w:val="22"/>
-              </w:rPr>
-              <w:t>0</w:t>
-            </w:r>
-            <w:r>
-              <w:rPr>
-                <w:sz w:val="22"/>
-              </w:rPr>
-              <w:t>8</w:t>
-            </w:r>
-          </w:p>
-        </w:tc>
-      </w:tr>
-      <w:tr>
-        <w:trPr>
-          <w:trHeight w:val="196"/>
-        </w:trPr>
-        <w:tc>
-          <w:tcPr>
-            <w:cnfStyle w:val="001000000000" w:firstRow="0" w:lastRow="0" w:firstColumn="1" w:lastColumn="0" w:oddVBand="0" w:evenVBand="0" w:oddHBand="0" w:evenHBand="0" w:firstRowFirstColumn="0" w:firstRowLastColumn="0" w:lastRowFirstColumn="0" w:lastRowLastColumn="0"/>
-            <w:tcW w:w="6912" w:type="dxa"/>
-            <w:gridSpan w:val="4"/>
-            <w:vMerge/>
-          </w:tcPr>
-          <w:p>
-            <w:pPr>
-              <w:pStyle w:val="ListParagraph"/>
-              <w:numPr>
-                <w:ilvl w:val="0"/>
-                <w:numId w:val="1"/>
-              </w:numPr>
-              <w:rPr>
-                <w:b w:val="0"/>
-              </w:rPr>
-            </w:pPr>
-          </w:p>
-        </w:tc>
-        <w:tc>
-          <w:tcPr>
-            <w:tcW w:w="2268" w:type="dxa"/>
-            <w:gridSpan w:val="2"/>
-          </w:tcPr>
-          <w:p>
-            <w:pPr>
-              <w:jc w:val="center"/>
-              <w:cnfStyle w:val="000000000000" w:firstRow="0" w:lastRow="0" w:firstColumn="0" w:lastColumn="0" w:oddVBand="0" w:evenVBand="0" w:oddHBand="0" w:evenHBand="0" w:firstRowFirstColumn="0" w:firstRowLastColumn="0" w:lastRowFirstColumn="0" w:lastRowLastColumn="0"/>
-              <w:rPr>
-                <w:sz w:val="22"/>
-              </w:rPr>
-            </w:pPr>
-          </w:p>
-        </w:tc>
-        <w:tc>
-          <w:tcPr>
-            <w:tcW w:w="1642" w:type="dxa"/>
-          </w:tcPr>
-          <w:p>
-            <w:pPr>
-              <w:jc w:val="center"/>
-              <w:cnfStyle w:val="000000000000" w:firstRow="0" w:lastRow="0" w:firstColumn="0" w:lastColumn="0" w:oddVBand="0" w:evenVBand="0" w:oddHBand="0" w:evenHBand="0" w:firstRowFirstColumn="0" w:firstRowLastColumn="0" w:lastRowFirstColumn="0" w:lastRowLastColumn="0"/>
-              <w:rPr>
-                <w:sz w:val="22"/>
-              </w:rPr>
-            </w:pPr>
-          </w:p>
-        </w:tc>
-      </w:tr>
-      <w:tr>
-        <w:trPr>
-          <w:cnfStyle w:val="000000100000" w:firstRow="0" w:lastRow="0" w:firstColumn="0" w:lastColumn="0" w:oddVBand="0" w:evenVBand="0" w:oddHBand="1" w:evenHBand="0" w:firstRowFirstColumn="0" w:firstRowLastColumn="0" w:lastRowFirstColumn="0" w:lastRowLastColumn="0"/>
-          <w:trHeight w:val="183"/>
-        </w:trPr>
-        <w:tc>
-          <w:tcPr>
-            <w:cnfStyle w:val="001000000000" w:firstRow="0" w:lastRow="0" w:firstColumn="1" w:lastColumn="0" w:oddVBand="0" w:evenVBand="0" w:oddHBand="0" w:evenHBand="0" w:firstRowFirstColumn="0" w:firstRowLastColumn="0" w:lastRowFirstColumn="0" w:lastRowLastColumn="0"/>
-            <w:tcW w:w="6912" w:type="dxa"/>
-            <w:gridSpan w:val="4"/>
-            <w:vMerge/>
-          </w:tcPr>
-          <w:p>
-            <w:pPr>
-              <w:pStyle w:val="ListParagraph"/>
-              <w:numPr>
-                <w:ilvl w:val="0"/>
-                <w:numId w:val="1"/>
-              </w:numPr>
-              <w:rPr>
-                <w:b w:val="0"/>
-              </w:rPr>
-            </w:pPr>
-          </w:p>
-        </w:tc>
-        <w:tc>
-          <w:tcPr>
-            <w:tcW w:w="2268" w:type="dxa"/>
-            <w:gridSpan w:val="2"/>
-          </w:tcPr>
-          <w:p>
-            <w:pPr>
-              <w:jc w:val="center"/>
-              <w:cnfStyle w:val="000000100000" w:firstRow="0" w:lastRow="0" w:firstColumn="0" w:lastColumn="0" w:oddVBand="0" w:evenVBand="0" w:oddHBand="1" w:evenHBand="0" w:firstRowFirstColumn="0" w:firstRowLastColumn="0" w:lastRowFirstColumn="0" w:lastRowLastColumn="0"/>
-              <w:rPr>
-                <w:sz w:val="22"/>
-              </w:rPr>
-            </w:pPr>
-          </w:p>
-        </w:tc>
-        <w:tc>
-          <w:tcPr>
-            <w:tcW w:w="1642" w:type="dxa"/>
-          </w:tcPr>
-          <w:p>
-            <w:pPr>
-              <w:jc w:val="center"/>
-              <w:cnfStyle w:val="000000100000" w:firstRow="0" w:lastRow="0" w:firstColumn="0" w:lastColumn="0" w:oddVBand="0" w:evenVBand="0" w:oddHBand="1" w:evenHBand="0" w:firstRowFirstColumn="0" w:firstRowLastColumn="0" w:lastRowFirstColumn="0" w:lastRowLastColumn="0"/>
-              <w:rPr>
-                <w:sz w:val="22"/>
-              </w:rPr>
-            </w:pPr>
-          </w:p>
-        </w:tc>
-      </w:tr>
-      <w:tr>
-        <w:trPr>
-          <w:trHeight w:val="188"/>
-        </w:trPr>
-        <w:tc>
-          <w:tcPr>
-            <w:cnfStyle w:val="001000000000" w:firstRow="0" w:lastRow="0" w:firstColumn="1" w:lastColumn="0" w:oddVBand="0" w:evenVBand="0" w:oddHBand="0" w:evenHBand="0" w:firstRowFirstColumn="0" w:firstRowLastColumn="0" w:lastRowFirstColumn="0" w:lastRowLastColumn="0"/>
-            <w:tcW w:w="6912" w:type="dxa"/>
-            <w:gridSpan w:val="4"/>
-            <w:vMerge/>
-          </w:tcPr>
-          <w:p>
-            <w:pPr>
-              <w:pStyle w:val="ListParagraph"/>
-              <w:numPr>
-                <w:ilvl w:val="0"/>
-                <w:numId w:val="1"/>
-              </w:numPr>
-              <w:rPr>
-                <w:b w:val="0"/>
-              </w:rPr>
-            </w:pPr>
-          </w:p>
-        </w:tc>
-        <w:tc>
-          <w:tcPr>
-            <w:tcW w:w="2268" w:type="dxa"/>
-            <w:gridSpan w:val="2"/>
-          </w:tcPr>
-          <w:p>
-            <w:pPr>
-              <w:jc w:val="center"/>
-              <w:cnfStyle w:val="000000000000" w:firstRow="0" w:lastRow="0" w:firstColumn="0" w:lastColumn="0" w:oddVBand="0" w:evenVBand="0" w:oddHBand="0" w:evenHBand="0" w:firstRowFirstColumn="0" w:firstRowLastColumn="0" w:lastRowFirstColumn="0" w:lastRowLastColumn="0"/>
-              <w:rPr>
-                <w:sz w:val="22"/>
-              </w:rPr>
-            </w:pPr>
-          </w:p>
-        </w:tc>
-        <w:tc>
-          <w:tcPr>
-            <w:tcW w:w="1642" w:type="dxa"/>
-          </w:tcPr>
-          <w:p>
-            <w:pPr>
-              <w:jc w:val="center"/>
-              <w:cnfStyle w:val="000000000000" w:firstRow="0" w:lastRow="0" w:firstColumn="0" w:lastColumn="0" w:oddVBand="0" w:evenVBand="0" w:oddHBand="0" w:evenHBand="0" w:firstRowFirstColumn="0" w:firstRowLastColumn="0" w:lastRowFirstColumn="0" w:lastRowLastColumn="0"/>
-              <w:rPr>
-                <w:sz w:val="22"/>
-              </w:rPr>
-            </w:pPr>
-          </w:p>
-        </w:tc>
-      </w:tr>
-      <w:tr>
-        <w:trPr>
-          <w:cnfStyle w:val="000000100000" w:firstRow="0" w:lastRow="0" w:firstColumn="0" w:lastColumn="0" w:oddVBand="0" w:evenVBand="0" w:oddHBand="1" w:evenHBand="0" w:firstRowFirstColumn="0" w:firstRowLastColumn="0" w:lastRowFirstColumn="0" w:lastRowLastColumn="0"/>
-          <w:trHeight w:val="185"/>
-        </w:trPr>
-        <w:tc>
-          <w:tcPr>
-            <w:cnfStyle w:val="001000000000" w:firstRow="0" w:lastRow="0" w:firstColumn="1" w:lastColumn="0" w:oddVBand="0" w:evenVBand="0" w:oddHBand="0" w:evenHBand="0" w:firstRowFirstColumn="0" w:firstRowLastColumn="0" w:lastRowFirstColumn="0" w:lastRowLastColumn="0"/>
-            <w:tcW w:w="6912" w:type="dxa"/>
-            <w:gridSpan w:val="4"/>
-            <w:vMerge/>
-          </w:tcPr>
-          <w:p>
-            <w:pPr>
-              <w:pStyle w:val="ListParagraph"/>
-              <w:numPr>
-                <w:ilvl w:val="0"/>
-                <w:numId w:val="1"/>
-              </w:numPr>
-              <w:rPr>
-                <w:b w:val="0"/>
-              </w:rPr>
-            </w:pPr>
-          </w:p>
-        </w:tc>
-        <w:tc>
-          <w:tcPr>
-            <w:tcW w:w="2268" w:type="dxa"/>
-            <w:gridSpan w:val="2"/>
-          </w:tcPr>
-          <w:p>
-            <w:pPr>
-              <w:jc w:val="center"/>
-              <w:cnfStyle w:val="000000100000" w:firstRow="0" w:lastRow="0" w:firstColumn="0" w:lastColumn="0" w:oddVBand="0" w:evenVBand="0" w:oddHBand="1" w:evenHBand="0" w:firstRowFirstColumn="0" w:firstRowLastColumn="0" w:lastRowFirstColumn="0" w:lastRowLastColumn="0"/>
-              <w:rPr>
-                <w:sz w:val="22"/>
-              </w:rPr>
-            </w:pPr>
-            <w:r>
-              <w:rPr>
-                <w:sz w:val="22"/>
-              </w:rPr>
-              <w:t>Tấn</w:t>
-            </w:r>
-          </w:p>
-        </w:tc>
-        <w:tc>
-          <w:tcPr>
-            <w:tcW w:w="1642" w:type="dxa"/>
-          </w:tcPr>
-          <w:p>
-            <w:pPr>
-              <w:jc w:val="center"/>
-              <w:cnfStyle w:val="000000100000" w:firstRow="0" w:lastRow="0" w:firstColumn="0" w:lastColumn="0" w:oddVBand="0" w:evenVBand="0" w:oddHBand="1" w:evenHBand="0" w:firstRowFirstColumn="0" w:firstRowLastColumn="0" w:lastRowFirstColumn="0" w:lastRowLastColumn="0"/>
-              <w:rPr>
-                <w:sz w:val="22"/>
-              </w:rPr>
-            </w:pPr>
-            <w:r>
-              <w:rPr>
-                <w:sz w:val="22"/>
-              </w:rPr>
-              <w:t>0</w:t>
-            </w:r>
-            <w:r>
-              <w:rPr>
-                <w:sz w:val="22"/>
-              </w:rPr>
-              <w:t>4/10</w:t>
-            </w:r>
-          </w:p>
-        </w:tc>
-      </w:tr>
-      <w:tr>
-        <w:trPr>
-          <w:trHeight w:val="185"/>
-        </w:trPr>
-        <w:tc>
-          <w:tcPr>
-            <w:cnfStyle w:val="001000000000" w:firstRow="0" w:lastRow="0" w:firstColumn="1" w:lastColumn="0" w:oddVBand="0" w:evenVBand="0" w:oddHBand="0" w:evenHBand="0" w:firstRowFirstColumn="0" w:firstRowLastColumn="0" w:lastRowFirstColumn="0" w:lastRowLastColumn="0"/>
-            <w:tcW w:w="6912" w:type="dxa"/>
-            <w:gridSpan w:val="4"/>
-            <w:vMerge/>
-          </w:tcPr>
-          <w:p>
-            <w:pPr>
-              <w:pStyle w:val="ListParagraph"/>
-              <w:numPr>
-                <w:ilvl w:val="0"/>
-                <w:numId w:val="1"/>
-              </w:numPr>
-              <w:rPr>
-                <w:b w:val="0"/>
-              </w:rPr>
-            </w:pPr>
-          </w:p>
-        </w:tc>
-        <w:tc>
-          <w:tcPr>
-            <w:tcW w:w="2268" w:type="dxa"/>
-            <w:gridSpan w:val="2"/>
-          </w:tcPr>
-          <w:p>
-            <w:pPr>
-              <w:jc w:val="center"/>
-              <w:cnfStyle w:val="000000000000" w:firstRow="0" w:lastRow="0" w:firstColumn="0" w:lastColumn="0" w:oddVBand="0" w:evenVBand="0" w:oddHBand="0" w:evenHBand="0" w:firstRowFirstColumn="0" w:firstRowLastColumn="0" w:lastRowFirstColumn="0" w:lastRowLastColumn="0"/>
-              <w:rPr>
-                <w:sz w:val="22"/>
-              </w:rPr>
-            </w:pPr>
-            <w:r>
-              <w:rPr>
-                <w:sz w:val="22"/>
-              </w:rPr>
-              <w:t>Long</w:t>
-            </w:r>
-          </w:p>
-        </w:tc>
-        <w:tc>
-          <w:tcPr>
-            <w:tcW w:w="1642" w:type="dxa"/>
-          </w:tcPr>
-          <w:p>
-            <w:pPr>
-              <w:jc w:val="center"/>
-              <w:cnfStyle w:val="000000000000" w:firstRow="0" w:lastRow="0" w:firstColumn="0" w:lastColumn="0" w:oddVBand="0" w:evenVBand="0" w:oddHBand="0" w:evenHBand="0" w:firstRowFirstColumn="0" w:firstRowLastColumn="0" w:lastRowFirstColumn="0" w:lastRowLastColumn="0"/>
-              <w:rPr>
-                <w:sz w:val="22"/>
-              </w:rPr>
-            </w:pPr>
-            <w:r>
-              <w:rPr>
-                <w:sz w:val="22"/>
-              </w:rPr>
-              <w:t>0</w:t>
-            </w:r>
-            <w:r>
-              <w:rPr>
-                <w:sz w:val="22"/>
-              </w:rPr>
-              <w:t>4/10</w:t>
-            </w:r>
-          </w:p>
-        </w:tc>
-      </w:tr>
-      <w:tr>
-        <w:trPr>
-          <w:cnfStyle w:val="000000100000" w:firstRow="0" w:lastRow="0" w:firstColumn="0" w:lastColumn="0" w:oddVBand="0" w:evenVBand="0" w:oddHBand="1" w:evenHBand="0" w:firstRowFirstColumn="0" w:firstRowLastColumn="0" w:lastRowFirstColumn="0" w:lastRowLastColumn="0"/>
-          <w:trHeight w:val="166"/>
-        </w:trPr>
-        <w:tc>
-          <w:tcPr>
-            <w:cnfStyle w:val="001000000000" w:firstRow="0" w:lastRow="0" w:firstColumn="1" w:lastColumn="0" w:oddVBand="0" w:evenVBand="0" w:oddHBand="0" w:evenHBand="0" w:firstRowFirstColumn="0" w:firstRowLastColumn="0" w:lastRowFirstColumn="0" w:lastRowLastColumn="0"/>
-            <w:tcW w:w="6912" w:type="dxa"/>
-            <w:gridSpan w:val="4"/>
-            <w:vMerge/>
-          </w:tcPr>
-          <w:p>
-            <w:pPr>
-              <w:pStyle w:val="ListParagraph"/>
-              <w:numPr>
-                <w:ilvl w:val="0"/>
-                <w:numId w:val="1"/>
-              </w:numPr>
-              <w:rPr>
-                <w:b w:val="0"/>
-              </w:rPr>
-            </w:pPr>
-          </w:p>
-        </w:tc>
-        <w:tc>
-          <w:tcPr>
-            <w:tcW w:w="2268" w:type="dxa"/>
-            <w:gridSpan w:val="2"/>
-          </w:tcPr>
-          <w:p>
-            <w:pPr>
-              <w:jc w:val="center"/>
-              <w:cnfStyle w:val="000000100000" w:firstRow="0" w:lastRow="0" w:firstColumn="0" w:lastColumn="0" w:oddVBand="0" w:evenVBand="0" w:oddHBand="1" w:evenHBand="0" w:firstRowFirstColumn="0" w:firstRowLastColumn="0" w:lastRowFirstColumn="0" w:lastRowLastColumn="0"/>
-              <w:rPr>
-                <w:sz w:val="22"/>
-              </w:rPr>
-            </w:pPr>
-            <w:r>
-              <w:rPr>
-                <w:sz w:val="22"/>
-              </w:rPr>
-              <w:t>Long</w:t>
-            </w:r>
-          </w:p>
-        </w:tc>
-        <w:tc>
-          <w:tcPr>
-            <w:tcW w:w="1642" w:type="dxa"/>
-          </w:tcPr>
-          <w:p>
-            <w:pPr>
-              <w:jc w:val="center"/>
-              <w:cnfStyle w:val="000000100000" w:firstRow="0" w:lastRow="0" w:firstColumn="0" w:lastColumn="0" w:oddVBand="0" w:evenVBand="0" w:oddHBand="1" w:evenHBand="0" w:firstRowFirstColumn="0" w:firstRowLastColumn="0" w:lastRowFirstColumn="0" w:lastRowLastColumn="0"/>
-              <w:rPr>
-                <w:sz w:val="22"/>
-              </w:rPr>
-            </w:pPr>
-            <w:r>
-              <w:rPr>
-                <w:sz w:val="22"/>
-              </w:rPr>
-              <w:t>0</w:t>
-            </w:r>
-            <w:r>
-              <w:rPr>
-                <w:sz w:val="22"/>
-              </w:rPr>
-              <w:t>4/10</w:t>
-            </w:r>
-          </w:p>
-        </w:tc>
-      </w:tr>
-      <w:tr>
-        <w:trPr>
-          <w:trHeight w:val="182"/>
-        </w:trPr>
-        <w:tc>
-          <w:tcPr>
-            <w:cnfStyle w:val="001000000000" w:firstRow="0" w:lastRow="0" w:firstColumn="1" w:lastColumn="0" w:oddVBand="0" w:evenVBand="0" w:oddHBand="0" w:evenHBand="0" w:firstRowFirstColumn="0" w:firstRowLastColumn="0" w:lastRowFirstColumn="0" w:lastRowLastColumn="0"/>
-            <w:tcW w:w="6912" w:type="dxa"/>
-            <w:gridSpan w:val="4"/>
-            <w:vMerge/>
-          </w:tcPr>
-          <w:p>
-            <w:pPr>
-              <w:pStyle w:val="ListParagraph"/>
-              <w:numPr>
-                <w:ilvl w:val="0"/>
-                <w:numId w:val="1"/>
-              </w:numPr>
-              <w:rPr>
-                <w:b w:val="0"/>
-              </w:rPr>
-            </w:pPr>
-          </w:p>
-        </w:tc>
-        <w:tc>
-          <w:tcPr>
-            <w:tcW w:w="2268" w:type="dxa"/>
-            <w:gridSpan w:val="2"/>
-          </w:tcPr>
-          <w:p>
-            <w:pPr>
-              <w:jc w:val="center"/>
-              <w:cnfStyle w:val="000000000000" w:firstRow="0" w:lastRow="0" w:firstColumn="0" w:lastColumn="0" w:oddVBand="0" w:evenVBand="0" w:oddHBand="0" w:evenHBand="0" w:firstRowFirstColumn="0" w:firstRowLastColumn="0" w:lastRowFirstColumn="0" w:lastRowLastColumn="0"/>
-              <w:rPr>
-                <w:sz w:val="22"/>
-              </w:rPr>
-            </w:pPr>
-            <w:r>
-              <w:rPr>
-                <w:sz w:val="22"/>
-              </w:rPr>
-              <w:t>Long</w:t>
-            </w:r>
-          </w:p>
-        </w:tc>
-        <w:tc>
-          <w:tcPr>
-            <w:tcW w:w="1642" w:type="dxa"/>
-          </w:tcPr>
-          <w:p>
-            <w:pPr>
-              <w:jc w:val="center"/>
-              <w:cnfStyle w:val="000000000000" w:firstRow="0" w:lastRow="0" w:firstColumn="0" w:lastColumn="0" w:oddVBand="0" w:evenVBand="0" w:oddHBand="0" w:evenHBand="0" w:firstRowFirstColumn="0" w:firstRowLastColumn="0" w:lastRowFirstColumn="0" w:lastRowLastColumn="0"/>
-              <w:rPr>
-                <w:sz w:val="22"/>
-              </w:rPr>
-            </w:pPr>
-            <w:r>
-              <w:rPr>
-                <w:sz w:val="22"/>
-              </w:rPr>
-              <w:t>0</w:t>
-            </w:r>
-            <w:r>
-              <w:rPr>
-                <w:sz w:val="22"/>
-              </w:rPr>
-              <w:t>5/10</w:t>
-            </w:r>
-          </w:p>
-        </w:tc>
-      </w:tr>
-      <w:tr>
-        <w:trPr>
-          <w:cnfStyle w:val="000000100000" w:firstRow="0" w:lastRow="0" w:firstColumn="0" w:lastColumn="0" w:oddVBand="0" w:evenVBand="0" w:oddHBand="1" w:evenHBand="0" w:firstRowFirstColumn="0" w:firstRowLastColumn="0" w:lastRowFirstColumn="0" w:lastRowLastColumn="0"/>
-          <w:trHeight w:val="801"/>
-        </w:trPr>
-        <w:tc>
-          <w:tcPr>
-            <w:cnfStyle w:val="001000000000" w:firstRow="0" w:lastRow="0" w:firstColumn="1" w:lastColumn="0" w:oddVBand="0" w:evenVBand="0" w:oddHBand="0" w:evenHBand="0" w:firstRowFirstColumn="0" w:firstRowLastColumn="0" w:lastRowFirstColumn="0" w:lastRowLastColumn="0"/>
-            <w:tcW w:w="6912" w:type="dxa"/>
-            <w:gridSpan w:val="4"/>
-          </w:tcPr>
-          <w:p>
-            <w:pPr>
-              <w:pStyle w:val="ListParagraph"/>
-              <w:numPr>
-                <w:ilvl w:val="0"/>
-                <w:numId w:val="1"/>
-              </w:numPr>
-              <w:rPr>
-                <w:b w:val="0"/>
-              </w:rPr>
-            </w:pPr>
-            <w:r>
-              <w:rPr>
-                <w:b w:val="0"/>
-              </w:rPr>
-              <w:t>Tổng kết</w:t>
-            </w:r>
-          </w:p>
-          <w:p>
-            <w:pPr>
-              <w:pStyle w:val="ListParagraph"/>
-              <w:numPr>
-                <w:ilvl w:val="0"/>
-                <w:numId w:val="4"/>
-              </w:numPr>
-              <w:rPr>
-                <w:b w:val="0"/>
-                <w:sz w:val="22"/>
-              </w:rPr>
-            </w:pPr>
-            <w:r>
-              <w:rPr>
-                <w:b w:val="0"/>
-                <w:sz w:val="22"/>
-              </w:rPr>
-              <w:t>Những vấn đề đã giải quyết</w:t>
-            </w:r>
-          </w:p>
-          <w:p>
-            <w:pPr>
-              <w:pStyle w:val="ListParagraph"/>
-              <w:numPr>
-                <w:ilvl w:val="0"/>
-                <w:numId w:val="4"/>
-              </w:numPr>
-              <w:rPr>
-                <w:b w:val="0"/>
-              </w:rPr>
-            </w:pPr>
-            <w:r>
-              <w:rPr>
-                <w:b w:val="0"/>
-                <w:sz w:val="22"/>
-              </w:rPr>
-              <w:t>Hướng phát triển</w:t>
-            </w:r>
-          </w:p>
-        </w:tc>
-        <w:tc>
-          <w:tcPr>
-            <w:tcW w:w="2268" w:type="dxa"/>
-            <w:gridSpan w:val="2"/>
-          </w:tcPr>
-          <w:p>
-            <w:pPr>
-              <w:jc w:val="center"/>
-              <w:cnfStyle w:val="000000100000" w:firstRow="0" w:lastRow="0" w:firstColumn="0" w:lastColumn="0" w:oddVBand="0" w:evenVBand="0" w:oddHBand="1" w:evenHBand="0" w:firstRowFirstColumn="0" w:firstRowLastColumn="0" w:lastRowFirstColumn="0" w:lastRowLastColumn="0"/>
-              <w:rPr>
-                <w:sz w:val="22"/>
-              </w:rPr>
-            </w:pPr>
-            <w:r>
-              <w:rPr>
-                <w:sz w:val="22"/>
-              </w:rPr>
-              <w:t>Đặng Minh</w:t>
-            </w:r>
-          </w:p>
-        </w:tc>
-        <w:tc>
-          <w:tcPr>
-            <w:tcW w:w="1642" w:type="dxa"/>
-          </w:tcPr>
-          <w:p>
-            <w:pPr>
-              <w:jc w:val="center"/>
-              <w:cnfStyle w:val="000000100000" w:firstRow="0" w:lastRow="0" w:firstColumn="0" w:lastColumn="0" w:oddVBand="0" w:evenVBand="0" w:oddHBand="1" w:evenHBand="0" w:firstRowFirstColumn="0" w:firstRowLastColumn="0" w:lastRowFirstColumn="0" w:lastRowLastColumn="0"/>
-              <w:rPr>
-                <w:sz w:val="22"/>
-              </w:rPr>
-            </w:pPr>
-            <w:r>
-              <w:rPr>
-                <w:sz w:val="22"/>
-              </w:rPr>
-              <w:t>0</w:t>
-            </w:r>
-            <w:r>
-              <w:rPr>
-                <w:sz w:val="22"/>
-              </w:rPr>
-              <w:t>4/10</w:t>
-            </w:r>
-          </w:p>
-        </w:tc>
-      </w:tr>
-      <w:tr>
-        <w:tc>
-          <w:tcPr>
-            <w:cnfStyle w:val="001000000000" w:firstRow="0" w:lastRow="0" w:firstColumn="1" w:lastColumn="0" w:oddVBand="0" w:evenVBand="0" w:oddHBand="0" w:evenHBand="0" w:firstRowFirstColumn="0" w:firstRowLastColumn="0" w:lastRowFirstColumn="0" w:lastRowLastColumn="0"/>
-            <w:tcW w:w="6912" w:type="dxa"/>
-            <w:gridSpan w:val="4"/>
-          </w:tcPr>
-          <w:p>
-            <w:pPr>
-              <w:rPr>
-                <w:b w:val="0"/>
-                <w:sz w:val="22"/>
-              </w:rPr>
-            </w:pPr>
-            <w:r>
-              <w:rPr>
-                <w:b w:val="0"/>
-                <w:sz w:val="22"/>
-              </w:rPr>
-              <w:t xml:space="preserve">*Viết slide (PPT) </w:t>
-            </w:r>
-          </w:p>
-        </w:tc>
-        <w:tc>
-          <w:tcPr>
-            <w:tcW w:w="2268" w:type="dxa"/>
-            <w:gridSpan w:val="2"/>
-          </w:tcPr>
-          <w:p>
-            <w:pPr>
-              <w:jc w:val="center"/>
-              <w:cnfStyle w:val="000000000000" w:firstRow="0" w:lastRow="0" w:firstColumn="0" w:lastColumn="0" w:oddVBand="0" w:evenVBand="0" w:oddHBand="0" w:evenHBand="0" w:firstRowFirstColumn="0" w:firstRowLastColumn="0" w:lastRowFirstColumn="0" w:lastRowLastColumn="0"/>
-              <w:rPr>
-                <w:sz w:val="22"/>
-              </w:rPr>
-            </w:pPr>
-            <w:r>
-              <w:rPr>
-                <w:sz w:val="22"/>
-              </w:rPr>
-              <w:t>Toàn</w:t>
-            </w:r>
-          </w:p>
-        </w:tc>
-        <w:tc>
-          <w:tcPr>
-            <w:tcW w:w="1642" w:type="dxa"/>
-          </w:tcPr>
-          <w:p>
-            <w:pPr>
-              <w:jc w:val="center"/>
-              <w:cnfStyle w:val="000000000000" w:firstRow="0" w:lastRow="0" w:firstColumn="0" w:lastColumn="0" w:oddVBand="0" w:evenVBand="0" w:oddHBand="0" w:evenHBand="0" w:firstRowFirstColumn="0" w:firstRowLastColumn="0" w:lastRowFirstColumn="0" w:lastRowLastColumn="0"/>
-              <w:rPr>
-                <w:sz w:val="22"/>
-              </w:rPr>
-            </w:pPr>
-            <w:r>
-              <w:rPr>
-                <w:sz w:val="22"/>
-              </w:rPr>
-              <w:t>01/10</w:t>
             </w:r>
           </w:p>
         </w:tc>
@@ -5064,7 +3113,7 @@
       <w:tr>
         <w:trPr>
           <w:cnfStyle w:val="000000100000" w:firstRow="0" w:lastRow="0" w:firstColumn="0" w:lastColumn="0" w:oddVBand="0" w:evenVBand="0" w:oddHBand="1" w:evenHBand="0" w:firstRowFirstColumn="0" w:firstRowLastColumn="0" w:lastRowFirstColumn="0" w:lastRowLastColumn="0"/>
-          <w:trHeight w:val="213"/>
+          <w:trHeight w:val="203"/>
         </w:trPr>
         <w:tc>
           <w:tcPr>
@@ -5110,7 +3159,7 @@
                 <w:b w:val="0"/>
                 <w:szCs w:val="24"/>
               </w:rPr>
-              <w:t>Biến đổi wavelet rời rạc</w:t>
+              <w:t>Phân tích đa phân giải</w:t>
             </w:r>
           </w:p>
           <w:p>
@@ -5130,7 +3179,7 @@
                 <w:b w:val="0"/>
                 <w:szCs w:val="24"/>
               </w:rPr>
-              <w:t>Biến đổi wavelet liên tục</w:t>
+              <w:t>Biến đổi wavelet rời rạc</w:t>
             </w:r>
           </w:p>
           <w:p>
@@ -5150,7 +3199,7 @@
                 <w:b w:val="0"/>
                 <w:szCs w:val="24"/>
               </w:rPr>
-              <w:t>Biến đổi wavelet nhanh</w:t>
+              <w:t>Biến đổi wavelet liên tục</w:t>
             </w:r>
           </w:p>
           <w:p>
@@ -5170,7 +3219,7 @@
                 <w:b w:val="0"/>
                 <w:szCs w:val="24"/>
               </w:rPr>
-              <w:t>Biến đổi wavelet 2-D</w:t>
+              <w:t>Biến đổi wavelet nhanh</w:t>
             </w:r>
           </w:p>
           <w:p>
@@ -5190,7 +3239,14 @@
                 <w:b w:val="0"/>
                 <w:szCs w:val="24"/>
               </w:rPr>
-              <w:t>Gói wavelet</w:t>
+              <w:t xml:space="preserve">Biến đổi wavelet </w:t>
+            </w:r>
+            <w:r>
+              <w:rPr>
+                <w:b w:val="0"/>
+                <w:szCs w:val="24"/>
+              </w:rPr>
+              <w:t>phức</w:t>
             </w:r>
           </w:p>
           <w:p>
@@ -5210,7 +3266,27 @@
                 <w:b w:val="0"/>
                 <w:szCs w:val="24"/>
               </w:rPr>
-              <w:t>Phân tích đa phân giải</w:t>
+              <w:t>Biến đổi wavelet 2-D</w:t>
+            </w:r>
+          </w:p>
+          <w:p>
+            <w:pPr>
+              <w:pStyle w:val="ListParagraph"/>
+              <w:numPr>
+                <w:ilvl w:val="0"/>
+                <w:numId w:val="19"/>
+              </w:numPr>
+              <w:rPr>
+                <w:b w:val="0"/>
+                <w:szCs w:val="24"/>
+              </w:rPr>
+            </w:pPr>
+            <w:r>
+              <w:rPr>
+                <w:b w:val="0"/>
+                <w:szCs w:val="24"/>
+              </w:rPr>
+              <w:t>Gói wavelet</w:t>
             </w:r>
           </w:p>
         </w:tc>
@@ -5249,7 +3325,7 @@
       </w:tr>
       <w:tr>
         <w:trPr>
-          <w:trHeight w:val="516"/>
+          <w:trHeight w:val="193"/>
         </w:trPr>
         <w:tc>
           <w:tcPr>
@@ -5289,7 +3365,7 @@
               <w:rPr>
                 <w:szCs w:val="24"/>
               </w:rPr>
-              <w:t>Đặng Minh</w:t>
+              <w:t>Toàn</w:t>
             </w:r>
           </w:p>
         </w:tc>
@@ -5311,19 +3387,7 @@
               <w:rPr>
                 <w:szCs w:val="24"/>
               </w:rPr>
-              <w:t>22/</w:t>
-            </w:r>
-            <w:r>
-              <w:rPr>
-                <w:szCs w:val="24"/>
-              </w:rPr>
-              <w:t>0</w:t>
-            </w:r>
-            <w:r>
-              <w:rPr>
-                <w:szCs w:val="24"/>
-              </w:rPr>
-              <w:t>9</w:t>
+              <w:t>22/09</w:t>
             </w:r>
           </w:p>
         </w:tc>
@@ -5331,7 +3395,7 @@
       <w:tr>
         <w:trPr>
           <w:cnfStyle w:val="000000100000" w:firstRow="0" w:lastRow="0" w:firstColumn="0" w:lastColumn="0" w:oddVBand="0" w:evenVBand="0" w:oddHBand="1" w:evenHBand="0" w:firstRowFirstColumn="0" w:firstRowLastColumn="0" w:lastRowFirstColumn="0" w:lastRowLastColumn="0"/>
-          <w:trHeight w:val="313"/>
+          <w:trHeight w:val="185"/>
         </w:trPr>
         <w:tc>
           <w:tcPr>
@@ -5371,7 +3435,7 @@
               <w:rPr>
                 <w:szCs w:val="24"/>
               </w:rPr>
-              <w:t>Quang Minh</w:t>
+              <w:t>Đặng Minh</w:t>
             </w:r>
           </w:p>
         </w:tc>
@@ -5393,32 +3457,14 @@
               <w:rPr>
                 <w:szCs w:val="24"/>
               </w:rPr>
-              <w:t>02</w:t>
-            </w:r>
-            <w:r>
-              <w:rPr>
-                <w:szCs w:val="24"/>
-              </w:rPr>
-              <w:t>/</w:t>
-            </w:r>
-            <w:r>
-              <w:rPr>
-                <w:szCs w:val="24"/>
-              </w:rPr>
-              <w:t>0</w:t>
-            </w:r>
-            <w:r>
-              <w:rPr>
-                <w:szCs w:val="24"/>
-              </w:rPr>
-              <w:t>9</w:t>
+              <w:t>22/09</w:t>
             </w:r>
           </w:p>
         </w:tc>
       </w:tr>
       <w:tr>
         <w:trPr>
-          <w:trHeight w:val="662"/>
+          <w:trHeight w:val="184"/>
         </w:trPr>
         <w:tc>
           <w:tcPr>
@@ -5458,7 +3504,7 @@
               <w:rPr>
                 <w:szCs w:val="24"/>
               </w:rPr>
-              <w:t>Toàn</w:t>
+              <w:t>Đặng Minh</w:t>
             </w:r>
           </w:p>
         </w:tc>
@@ -5480,19 +3526,297 @@
               <w:rPr>
                 <w:szCs w:val="24"/>
               </w:rPr>
-              <w:t>22/</w:t>
-            </w:r>
-            <w:r>
-              <w:rPr>
-                <w:szCs w:val="24"/>
-              </w:rPr>
-              <w:t>0</w:t>
-            </w:r>
-            <w:r>
-              <w:rPr>
-                <w:szCs w:val="24"/>
-              </w:rPr>
-              <w:t>9</w:t>
+              <w:t>22/09</w:t>
+            </w:r>
+          </w:p>
+        </w:tc>
+      </w:tr>
+      <w:tr>
+        <w:trPr>
+          <w:cnfStyle w:val="000000100000" w:firstRow="0" w:lastRow="0" w:firstColumn="0" w:lastColumn="0" w:oddVBand="0" w:evenVBand="0" w:oddHBand="1" w:evenHBand="0" w:firstRowFirstColumn="0" w:firstRowLastColumn="0" w:lastRowFirstColumn="0" w:lastRowLastColumn="0"/>
+          <w:trHeight w:val="213"/>
+        </w:trPr>
+        <w:tc>
+          <w:tcPr>
+            <w:cnfStyle w:val="001000000000" w:firstRow="0" w:lastRow="0" w:firstColumn="1" w:lastColumn="0" w:oddVBand="0" w:evenVBand="0" w:oddHBand="0" w:evenHBand="0" w:firstRowFirstColumn="0" w:firstRowLastColumn="0" w:lastRowFirstColumn="0" w:lastRowLastColumn="0"/>
+            <w:tcW w:w="5637" w:type="dxa"/>
+            <w:gridSpan w:val="3"/>
+            <w:vMerge/>
+          </w:tcPr>
+          <w:p>
+            <w:pPr>
+              <w:pStyle w:val="ListParagraph"/>
+              <w:numPr>
+                <w:ilvl w:val="0"/>
+                <w:numId w:val="9"/>
+              </w:numPr>
+              <w:rPr>
+                <w:szCs w:val="24"/>
+              </w:rPr>
+            </w:pPr>
+          </w:p>
+        </w:tc>
+        <w:tc>
+          <w:tcPr>
+            <w:tcW w:w="2268" w:type="dxa"/>
+            <w:gridSpan w:val="2"/>
+            <w:vAlign w:val="center"/>
+          </w:tcPr>
+          <w:p>
+            <w:pPr>
+              <w:jc w:val="center"/>
+              <w:cnfStyle w:val="000000100000" w:firstRow="0" w:lastRow="0" w:firstColumn="0" w:lastColumn="0" w:oddVBand="0" w:evenVBand="0" w:oddHBand="1" w:evenHBand="0" w:firstRowFirstColumn="0" w:firstRowLastColumn="0" w:lastRowFirstColumn="0" w:lastRowLastColumn="0"/>
+              <w:rPr>
+                <w:szCs w:val="24"/>
+              </w:rPr>
+            </w:pPr>
+            <w:r>
+              <w:rPr>
+                <w:szCs w:val="24"/>
+              </w:rPr>
+              <w:t>Quang Minh</w:t>
+            </w:r>
+          </w:p>
+        </w:tc>
+        <w:tc>
+          <w:tcPr>
+            <w:tcW w:w="2917" w:type="dxa"/>
+            <w:gridSpan w:val="2"/>
+            <w:vAlign w:val="center"/>
+          </w:tcPr>
+          <w:p>
+            <w:pPr>
+              <w:jc w:val="center"/>
+              <w:cnfStyle w:val="000000100000" w:firstRow="0" w:lastRow="0" w:firstColumn="0" w:lastColumn="0" w:oddVBand="0" w:evenVBand="0" w:oddHBand="1" w:evenHBand="0" w:firstRowFirstColumn="0" w:firstRowLastColumn="0" w:lastRowFirstColumn="0" w:lastRowLastColumn="0"/>
+              <w:rPr>
+                <w:szCs w:val="24"/>
+              </w:rPr>
+            </w:pPr>
+            <w:r>
+              <w:rPr>
+                <w:szCs w:val="24"/>
+              </w:rPr>
+              <w:t>02</w:t>
+            </w:r>
+            <w:r>
+              <w:rPr>
+                <w:szCs w:val="24"/>
+              </w:rPr>
+              <w:t>/</w:t>
+            </w:r>
+            <w:r>
+              <w:rPr>
+                <w:szCs w:val="24"/>
+              </w:rPr>
+              <w:t>10</w:t>
+            </w:r>
+          </w:p>
+        </w:tc>
+      </w:tr>
+      <w:tr>
+        <w:trPr>
+          <w:trHeight w:val="213"/>
+        </w:trPr>
+        <w:tc>
+          <w:tcPr>
+            <w:cnfStyle w:val="001000000000" w:firstRow="0" w:lastRow="0" w:firstColumn="1" w:lastColumn="0" w:oddVBand="0" w:evenVBand="0" w:oddHBand="0" w:evenHBand="0" w:firstRowFirstColumn="0" w:firstRowLastColumn="0" w:lastRowFirstColumn="0" w:lastRowLastColumn="0"/>
+            <w:tcW w:w="5637" w:type="dxa"/>
+            <w:gridSpan w:val="3"/>
+            <w:vMerge/>
+          </w:tcPr>
+          <w:p>
+            <w:pPr>
+              <w:pStyle w:val="ListParagraph"/>
+              <w:numPr>
+                <w:ilvl w:val="0"/>
+                <w:numId w:val="9"/>
+              </w:numPr>
+              <w:rPr>
+                <w:szCs w:val="24"/>
+              </w:rPr>
+            </w:pPr>
+          </w:p>
+        </w:tc>
+        <w:tc>
+          <w:tcPr>
+            <w:tcW w:w="2268" w:type="dxa"/>
+            <w:gridSpan w:val="2"/>
+            <w:vAlign w:val="center"/>
+          </w:tcPr>
+          <w:p>
+            <w:pPr>
+              <w:jc w:val="center"/>
+              <w:cnfStyle w:val="000000000000" w:firstRow="0" w:lastRow="0" w:firstColumn="0" w:lastColumn="0" w:oddVBand="0" w:evenVBand="0" w:oddHBand="0" w:evenHBand="0" w:firstRowFirstColumn="0" w:firstRowLastColumn="0" w:lastRowFirstColumn="0" w:lastRowLastColumn="0"/>
+              <w:rPr>
+                <w:szCs w:val="24"/>
+              </w:rPr>
+            </w:pPr>
+            <w:r>
+              <w:rPr>
+                <w:szCs w:val="24"/>
+              </w:rPr>
+              <w:t>Quang Minh</w:t>
+            </w:r>
+          </w:p>
+        </w:tc>
+        <w:tc>
+          <w:tcPr>
+            <w:tcW w:w="2917" w:type="dxa"/>
+            <w:gridSpan w:val="2"/>
+            <w:vAlign w:val="center"/>
+          </w:tcPr>
+          <w:p>
+            <w:pPr>
+              <w:jc w:val="center"/>
+              <w:cnfStyle w:val="000000000000" w:firstRow="0" w:lastRow="0" w:firstColumn="0" w:lastColumn="0" w:oddVBand="0" w:evenVBand="0" w:oddHBand="0" w:evenHBand="0" w:firstRowFirstColumn="0" w:firstRowLastColumn="0" w:lastRowFirstColumn="0" w:lastRowLastColumn="0"/>
+              <w:rPr>
+                <w:szCs w:val="24"/>
+              </w:rPr>
+            </w:pPr>
+            <w:r>
+              <w:rPr>
+                <w:szCs w:val="24"/>
+              </w:rPr>
+              <w:t>Chưa hoàn thành</w:t>
+            </w:r>
+          </w:p>
+        </w:tc>
+      </w:tr>
+      <w:tr>
+        <w:trPr>
+          <w:cnfStyle w:val="000000100000" w:firstRow="0" w:lastRow="0" w:firstColumn="0" w:lastColumn="0" w:oddVBand="0" w:evenVBand="0" w:oddHBand="1" w:evenHBand="0" w:firstRowFirstColumn="0" w:firstRowLastColumn="0" w:lastRowFirstColumn="0" w:lastRowLastColumn="0"/>
+          <w:trHeight w:val="190"/>
+        </w:trPr>
+        <w:tc>
+          <w:tcPr>
+            <w:cnfStyle w:val="001000000000" w:firstRow="0" w:lastRow="0" w:firstColumn="1" w:lastColumn="0" w:oddVBand="0" w:evenVBand="0" w:oddHBand="0" w:evenHBand="0" w:firstRowFirstColumn="0" w:firstRowLastColumn="0" w:lastRowFirstColumn="0" w:lastRowLastColumn="0"/>
+            <w:tcW w:w="5637" w:type="dxa"/>
+            <w:gridSpan w:val="3"/>
+            <w:vMerge/>
+          </w:tcPr>
+          <w:p>
+            <w:pPr>
+              <w:pStyle w:val="ListParagraph"/>
+              <w:numPr>
+                <w:ilvl w:val="0"/>
+                <w:numId w:val="9"/>
+              </w:numPr>
+              <w:rPr>
+                <w:szCs w:val="24"/>
+              </w:rPr>
+            </w:pPr>
+          </w:p>
+        </w:tc>
+        <w:tc>
+          <w:tcPr>
+            <w:tcW w:w="2268" w:type="dxa"/>
+            <w:gridSpan w:val="2"/>
+            <w:vAlign w:val="center"/>
+          </w:tcPr>
+          <w:p>
+            <w:pPr>
+              <w:jc w:val="center"/>
+              <w:cnfStyle w:val="000000100000" w:firstRow="0" w:lastRow="0" w:firstColumn="0" w:lastColumn="0" w:oddVBand="0" w:evenVBand="0" w:oddHBand="1" w:evenHBand="0" w:firstRowFirstColumn="0" w:firstRowLastColumn="0" w:lastRowFirstColumn="0" w:lastRowLastColumn="0"/>
+              <w:rPr>
+                <w:szCs w:val="24"/>
+              </w:rPr>
+            </w:pPr>
+            <w:r>
+              <w:rPr>
+                <w:szCs w:val="24"/>
+              </w:rPr>
+              <w:t>Toàn</w:t>
+            </w:r>
+          </w:p>
+        </w:tc>
+        <w:tc>
+          <w:tcPr>
+            <w:tcW w:w="2917" w:type="dxa"/>
+            <w:gridSpan w:val="2"/>
+            <w:vAlign w:val="center"/>
+          </w:tcPr>
+          <w:p>
+            <w:pPr>
+              <w:jc w:val="center"/>
+              <w:cnfStyle w:val="000000100000" w:firstRow="0" w:lastRow="0" w:firstColumn="0" w:lastColumn="0" w:oddVBand="0" w:evenVBand="0" w:oddHBand="1" w:evenHBand="0" w:firstRowFirstColumn="0" w:firstRowLastColumn="0" w:lastRowFirstColumn="0" w:lastRowLastColumn="0"/>
+              <w:rPr>
+                <w:szCs w:val="24"/>
+              </w:rPr>
+            </w:pPr>
+            <w:r>
+              <w:rPr>
+                <w:szCs w:val="24"/>
+              </w:rPr>
+              <w:t>22/09</w:t>
+            </w:r>
+          </w:p>
+        </w:tc>
+      </w:tr>
+      <w:tr>
+        <w:trPr>
+          <w:trHeight w:val="190"/>
+        </w:trPr>
+        <w:tc>
+          <w:tcPr>
+            <w:cnfStyle w:val="001000000000" w:firstRow="0" w:lastRow="0" w:firstColumn="1" w:lastColumn="0" w:oddVBand="0" w:evenVBand="0" w:oddHBand="0" w:evenHBand="0" w:firstRowFirstColumn="0" w:firstRowLastColumn="0" w:lastRowFirstColumn="0" w:lastRowLastColumn="0"/>
+            <w:tcW w:w="5637" w:type="dxa"/>
+            <w:gridSpan w:val="3"/>
+            <w:vMerge/>
+          </w:tcPr>
+          <w:p>
+            <w:pPr>
+              <w:pStyle w:val="ListParagraph"/>
+              <w:numPr>
+                <w:ilvl w:val="0"/>
+                <w:numId w:val="9"/>
+              </w:numPr>
+              <w:rPr>
+                <w:szCs w:val="24"/>
+              </w:rPr>
+            </w:pPr>
+          </w:p>
+        </w:tc>
+        <w:tc>
+          <w:tcPr>
+            <w:tcW w:w="2268" w:type="dxa"/>
+            <w:gridSpan w:val="2"/>
+            <w:vAlign w:val="center"/>
+          </w:tcPr>
+          <w:p>
+            <w:pPr>
+              <w:jc w:val="center"/>
+              <w:cnfStyle w:val="000000000000" w:firstRow="0" w:lastRow="0" w:firstColumn="0" w:lastColumn="0" w:oddVBand="0" w:evenVBand="0" w:oddHBand="0" w:evenHBand="0" w:firstRowFirstColumn="0" w:firstRowLastColumn="0" w:lastRowFirstColumn="0" w:lastRowLastColumn="0"/>
+              <w:rPr>
+                <w:szCs w:val="24"/>
+              </w:rPr>
+            </w:pPr>
+            <w:r>
+              <w:rPr>
+                <w:szCs w:val="24"/>
+              </w:rPr>
+              <w:t>Toàn</w:t>
+            </w:r>
+          </w:p>
+        </w:tc>
+        <w:tc>
+          <w:tcPr>
+            <w:tcW w:w="2917" w:type="dxa"/>
+            <w:gridSpan w:val="2"/>
+            <w:vAlign w:val="center"/>
+          </w:tcPr>
+          <w:p>
+            <w:pPr>
+              <w:jc w:val="center"/>
+              <w:cnfStyle w:val="000000000000" w:firstRow="0" w:lastRow="0" w:firstColumn="0" w:lastColumn="0" w:oddVBand="0" w:evenVBand="0" w:oddHBand="0" w:evenHBand="0" w:firstRowFirstColumn="0" w:firstRowLastColumn="0" w:lastRowFirstColumn="0" w:lastRowLastColumn="0"/>
+              <w:rPr>
+                <w:szCs w:val="24"/>
+              </w:rPr>
+            </w:pPr>
+            <w:r>
+              <w:rPr>
+                <w:szCs w:val="24"/>
+              </w:rPr>
+              <w:t>22/09</w:t>
             </w:r>
           </w:p>
         </w:tc>
@@ -5544,7 +3868,7 @@
                 <w:b w:val="0"/>
                 <w:szCs w:val="24"/>
               </w:rPr>
-              <w:t>Ảnh độ sâu</w:t>
+              <w:t>Giới thiệu</w:t>
             </w:r>
           </w:p>
           <w:p>
@@ -5564,7 +3888,69 @@
                 <w:b w:val="0"/>
                 <w:szCs w:val="24"/>
               </w:rPr>
-              <w:t>Ảnh màu-độ sâu</w:t>
+              <w:t>Môđun biến đổi wavelet</w:t>
+            </w:r>
+          </w:p>
+          <w:p>
+            <w:pPr>
+              <w:pStyle w:val="ListParagraph"/>
+              <w:numPr>
+                <w:ilvl w:val="0"/>
+                <w:numId w:val="11"/>
+              </w:numPr>
+              <w:rPr>
+                <w:b w:val="0"/>
+                <w:szCs w:val="24"/>
+              </w:rPr>
+            </w:pPr>
+            <w:r>
+              <w:rPr>
+                <w:rFonts w:cs="Times New Roman"/>
+                <w:b w:val="0"/>
+                <w:sz w:val="26"/>
+                <w:szCs w:val="26"/>
+              </w:rPr>
+              <w:t>Ước lượng chênh lệch</w:t>
+            </w:r>
+          </w:p>
+          <w:p>
+            <w:pPr>
+              <w:pStyle w:val="ListParagraph"/>
+              <w:numPr>
+                <w:ilvl w:val="0"/>
+                <w:numId w:val="11"/>
+              </w:numPr>
+              <w:rPr>
+                <w:b w:val="0"/>
+                <w:szCs w:val="24"/>
+              </w:rPr>
+            </w:pPr>
+            <w:r>
+              <w:rPr>
+                <w:b w:val="0"/>
+                <w:szCs w:val="24"/>
+              </w:rPr>
+              <w:t>Thực nghiệm</w:t>
+            </w:r>
+          </w:p>
+          <w:p>
+            <w:pPr>
+              <w:pStyle w:val="ListParagraph"/>
+              <w:numPr>
+                <w:ilvl w:val="0"/>
+                <w:numId w:val="11"/>
+              </w:numPr>
+              <w:rPr>
+                <w:b w:val="0"/>
+                <w:szCs w:val="24"/>
+              </w:rPr>
+            </w:pPr>
+            <w:r>
+              <w:rPr>
+                <w:b w:val="0"/>
+                <w:szCs w:val="24"/>
+              </w:rPr>
+              <w:t>Kết luận</w:t>
             </w:r>
           </w:p>
         </w:tc>
@@ -5586,7 +3972,7 @@
               <w:rPr>
                 <w:szCs w:val="24"/>
               </w:rPr>
-              <w:t>?</w:t>
+              <w:t>Toàn, Đặng Minh</w:t>
             </w:r>
           </w:p>
         </w:tc>
@@ -5608,8 +3994,10 @@
               <w:rPr>
                 <w:szCs w:val="24"/>
               </w:rPr>
-              <w:t>?</w:t>
-            </w:r>
+              <w:t>23/10</w:t>
+            </w:r>
+            <w:bookmarkStart w:id="0" w:name="_GoBack"/>
+            <w:bookmarkEnd w:id="0"/>
           </w:p>
         </w:tc>
       </w:tr>
@@ -5784,19 +4172,7 @@
               <w:rPr>
                 <w:szCs w:val="24"/>
               </w:rPr>
-              <w:t>12/</w:t>
-            </w:r>
-            <w:r>
-              <w:rPr>
-                <w:szCs w:val="24"/>
-              </w:rPr>
-              <w:t>0</w:t>
-            </w:r>
-            <w:r>
-              <w:rPr>
-                <w:szCs w:val="24"/>
-              </w:rPr>
-              <w:t>9</w:t>
+              <w:t>12/09</w:t>
             </w:r>
           </w:p>
         </w:tc>
@@ -7146,7 +5522,7 @@
               <w:rPr>
                 <w:szCs w:val="24"/>
               </w:rPr>
-              <w:t>Chưa hoàn thành</w:t>
+              <w:t>18/10</w:t>
             </w:r>
           </w:p>
         </w:tc>
@@ -7170,7 +5546,7 @@
                 <w:b w:val="0"/>
                 <w:szCs w:val="24"/>
               </w:rPr>
-              <w:t>*Viế</w:t>
+              <w:t>Viế</w:t>
             </w:r>
             <w:r>
               <w:rPr>
@@ -7293,6 +5669,77 @@
                 <w:szCs w:val="24"/>
               </w:rPr>
               <w:t>Chưa hoàn thành</w:t>
+            </w:r>
+          </w:p>
+        </w:tc>
+      </w:tr>
+      <w:tr>
+        <w:trPr>
+          <w:trHeight w:val="331"/>
+        </w:trPr>
+        <w:tc>
+          <w:tcPr>
+            <w:cnfStyle w:val="001000000000" w:firstRow="0" w:lastRow="0" w:firstColumn="1" w:lastColumn="0" w:oddVBand="0" w:evenVBand="0" w:oddHBand="0" w:evenHBand="0" w:firstRowFirstColumn="0" w:firstRowLastColumn="0" w:lastRowFirstColumn="0" w:lastRowLastColumn="0"/>
+            <w:tcW w:w="5637" w:type="dxa"/>
+            <w:gridSpan w:val="3"/>
+          </w:tcPr>
+          <w:p>
+            <w:pPr>
+              <w:rPr>
+                <w:b w:val="0"/>
+                <w:szCs w:val="24"/>
+              </w:rPr>
+            </w:pPr>
+            <w:r>
+              <w:rPr>
+                <w:b w:val="0"/>
+                <w:szCs w:val="24"/>
+              </w:rPr>
+              <w:t>Quay phim demo</w:t>
+            </w:r>
+          </w:p>
+        </w:tc>
+        <w:tc>
+          <w:tcPr>
+            <w:tcW w:w="2268" w:type="dxa"/>
+            <w:gridSpan w:val="2"/>
+            <w:vAlign w:val="center"/>
+          </w:tcPr>
+          <w:p>
+            <w:pPr>
+              <w:jc w:val="center"/>
+              <w:cnfStyle w:val="000000000000" w:firstRow="0" w:lastRow="0" w:firstColumn="0" w:lastColumn="0" w:oddVBand="0" w:evenVBand="0" w:oddHBand="0" w:evenHBand="0" w:firstRowFirstColumn="0" w:firstRowLastColumn="0" w:lastRowFirstColumn="0" w:lastRowLastColumn="0"/>
+              <w:rPr>
+                <w:szCs w:val="24"/>
+              </w:rPr>
+            </w:pPr>
+            <w:r>
+              <w:rPr>
+                <w:szCs w:val="24"/>
+              </w:rPr>
+              <w:t>Tấn</w:t>
+            </w:r>
+          </w:p>
+        </w:tc>
+        <w:tc>
+          <w:tcPr>
+            <w:tcW w:w="2917" w:type="dxa"/>
+            <w:gridSpan w:val="2"/>
+            <w:vAlign w:val="center"/>
+          </w:tcPr>
+          <w:p>
+            <w:pPr>
+              <w:jc w:val="center"/>
+              <w:cnfStyle w:val="000000000000" w:firstRow="0" w:lastRow="0" w:firstColumn="0" w:lastColumn="0" w:oddVBand="0" w:evenVBand="0" w:oddHBand="0" w:evenHBand="0" w:firstRowFirstColumn="0" w:firstRowLastColumn="0" w:lastRowFirstColumn="0" w:lastRowLastColumn="0"/>
+              <w:rPr>
+                <w:szCs w:val="24"/>
+              </w:rPr>
+            </w:pPr>
+            <w:r>
+              <w:rPr>
+                <w:szCs w:val="24"/>
+              </w:rPr>
+              <w:t>23/10</w:t>
             </w:r>
           </w:p>
         </w:tc>

</xml_diff>

<commit_message>
Update Report, TaskList. Update dataset.
</commit_message>
<xml_diff>
--- a/8. Group-Information/TaskList.docx
+++ b/8. Group-Information/TaskList.docx
@@ -10,6 +10,8 @@
           <w:sz w:val="28"/>
         </w:rPr>
       </w:pPr>
+      <w:bookmarkStart w:id="0" w:name="_GoBack"/>
+      <w:bookmarkEnd w:id="0"/>
       <w:r>
         <w:rPr>
           <w:b/>
@@ -695,14 +697,14 @@
       <w:pPr>
         <w:rPr>
           <w:b/>
-          <w:sz w:val="22"/>
+          <w:szCs w:val="24"/>
           <w:u w:val="single"/>
         </w:rPr>
       </w:pPr>
       <w:r>
         <w:rPr>
           <w:b/>
-          <w:sz w:val="22"/>
+          <w:szCs w:val="24"/>
           <w:u w:val="single"/>
         </w:rPr>
         <w:t>Thông tin nhóm</w:t>
@@ -711,7 +713,7 @@
     <w:p>
       <w:pPr>
         <w:rPr>
-          <w:sz w:val="22"/>
+          <w:szCs w:val="24"/>
         </w:rPr>
       </w:pPr>
     </w:p>
@@ -740,13 +742,13 @@
             <w:pPr>
               <w:rPr>
                 <w:b/>
-                <w:sz w:val="22"/>
+                <w:szCs w:val="24"/>
               </w:rPr>
             </w:pPr>
             <w:r>
               <w:rPr>
                 <w:b/>
-                <w:sz w:val="22"/>
+                <w:szCs w:val="24"/>
               </w:rPr>
               <w:t>MSHV</w:t>
             </w:r>
@@ -760,13 +762,13 @@
             <w:pPr>
               <w:rPr>
                 <w:b/>
-                <w:sz w:val="22"/>
+                <w:szCs w:val="24"/>
               </w:rPr>
             </w:pPr>
             <w:r>
               <w:rPr>
                 <w:b/>
-                <w:sz w:val="22"/>
+                <w:szCs w:val="24"/>
               </w:rPr>
               <w:t>Họ tên</w:t>
             </w:r>
@@ -780,13 +782,13 @@
             <w:pPr>
               <w:rPr>
                 <w:b/>
-                <w:sz w:val="22"/>
+                <w:szCs w:val="24"/>
               </w:rPr>
             </w:pPr>
             <w:r>
               <w:rPr>
                 <w:b/>
-                <w:sz w:val="22"/>
+                <w:szCs w:val="24"/>
               </w:rPr>
               <w:t>Email</w:t>
             </w:r>
@@ -800,13 +802,13 @@
             <w:pPr>
               <w:rPr>
                 <w:b/>
-                <w:sz w:val="22"/>
+                <w:szCs w:val="24"/>
               </w:rPr>
             </w:pPr>
             <w:r>
               <w:rPr>
                 <w:b/>
-                <w:sz w:val="22"/>
+                <w:szCs w:val="24"/>
               </w:rPr>
               <w:t>Điện thoại</w:t>
             </w:r>
@@ -824,12 +826,12 @@
           <w:p>
             <w:pPr>
               <w:rPr>
-                <w:sz w:val="22"/>
-              </w:rPr>
-            </w:pPr>
-            <w:r>
-              <w:rPr>
-                <w:sz w:val="22"/>
+                <w:szCs w:val="24"/>
+              </w:rPr>
+            </w:pPr>
+            <w:r>
+              <w:rPr>
+                <w:szCs w:val="24"/>
               </w:rPr>
               <w:t>1211042</w:t>
             </w:r>
@@ -842,12 +844,12 @@
           <w:p>
             <w:pPr>
               <w:rPr>
-                <w:sz w:val="22"/>
-              </w:rPr>
-            </w:pPr>
-            <w:r>
-              <w:rPr>
-                <w:sz w:val="22"/>
+                <w:szCs w:val="24"/>
+              </w:rPr>
+            </w:pPr>
+            <w:r>
+              <w:rPr>
+                <w:szCs w:val="24"/>
               </w:rPr>
               <w:t>Hồ Quang Minh</w:t>
             </w:r>
@@ -860,14 +862,14 @@
           <w:p>
             <w:pPr>
               <w:rPr>
-                <w:sz w:val="22"/>
+                <w:szCs w:val="24"/>
               </w:rPr>
             </w:pPr>
             <w:hyperlink r:id="rId5" w:history="1">
               <w:r>
                 <w:rPr>
                   <w:rStyle w:val="Hyperlink"/>
-                  <w:sz w:val="22"/>
+                  <w:szCs w:val="24"/>
                 </w:rPr>
                 <w:t>minhho242@gmail.com</w:t>
               </w:r>
@@ -881,12 +883,12 @@
           <w:p>
             <w:pPr>
               <w:rPr>
-                <w:sz w:val="22"/>
-              </w:rPr>
-            </w:pPr>
-            <w:r>
-              <w:rPr>
-                <w:sz w:val="22"/>
+                <w:szCs w:val="24"/>
+              </w:rPr>
+            </w:pPr>
+            <w:r>
+              <w:rPr>
+                <w:szCs w:val="24"/>
               </w:rPr>
               <w:t>093-332-1322</w:t>
             </w:r>
@@ -904,12 +906,12 @@
           <w:p>
             <w:pPr>
               <w:rPr>
-                <w:sz w:val="22"/>
-              </w:rPr>
-            </w:pPr>
-            <w:r>
-              <w:rPr>
-                <w:sz w:val="22"/>
+                <w:szCs w:val="24"/>
+              </w:rPr>
+            </w:pPr>
+            <w:r>
+              <w:rPr>
+                <w:szCs w:val="24"/>
               </w:rPr>
               <w:t>1311015</w:t>
             </w:r>
@@ -922,18 +924,18 @@
           <w:p>
             <w:pPr>
               <w:rPr>
-                <w:sz w:val="22"/>
-              </w:rPr>
-            </w:pPr>
-            <w:r>
-              <w:rPr>
-                <w:sz w:val="22"/>
+                <w:szCs w:val="24"/>
+              </w:rPr>
+            </w:pPr>
+            <w:r>
+              <w:rPr>
+                <w:szCs w:val="24"/>
               </w:rPr>
               <w:t>Đỗ Đặng Minh</w:t>
             </w:r>
             <w:r>
               <w:rPr>
-                <w:sz w:val="22"/>
+                <w:szCs w:val="24"/>
               </w:rPr>
               <w:t xml:space="preserve"> (nhóm trưởng)</w:t>
             </w:r>
@@ -946,14 +948,14 @@
           <w:p>
             <w:pPr>
               <w:rPr>
-                <w:sz w:val="22"/>
+                <w:szCs w:val="24"/>
               </w:rPr>
             </w:pPr>
             <w:hyperlink r:id="rId6" w:history="1">
               <w:r>
                 <w:rPr>
                   <w:rStyle w:val="Hyperlink"/>
-                  <w:sz w:val="22"/>
+                  <w:szCs w:val="24"/>
                 </w:rPr>
                 <w:t>masterminh219@gmail.com</w:t>
               </w:r>
@@ -967,12 +969,12 @@
           <w:p>
             <w:pPr>
               <w:rPr>
-                <w:sz w:val="22"/>
-              </w:rPr>
-            </w:pPr>
-            <w:r>
-              <w:rPr>
-                <w:sz w:val="22"/>
+                <w:szCs w:val="24"/>
+              </w:rPr>
+            </w:pPr>
+            <w:r>
+              <w:rPr>
+                <w:szCs w:val="24"/>
               </w:rPr>
               <w:t>0168-993-5242</w:t>
             </w:r>
@@ -990,12 +992,12 @@
           <w:p>
             <w:pPr>
               <w:rPr>
-                <w:sz w:val="22"/>
-              </w:rPr>
-            </w:pPr>
-            <w:r>
-              <w:rPr>
-                <w:sz w:val="22"/>
+                <w:szCs w:val="24"/>
+              </w:rPr>
+            </w:pPr>
+            <w:r>
+              <w:rPr>
+                <w:szCs w:val="24"/>
               </w:rPr>
               <w:t>1311026</w:t>
             </w:r>
@@ -1008,12 +1010,12 @@
           <w:p>
             <w:pPr>
               <w:rPr>
-                <w:sz w:val="22"/>
-              </w:rPr>
-            </w:pPr>
-            <w:r>
-              <w:rPr>
-                <w:sz w:val="22"/>
+                <w:szCs w:val="24"/>
+              </w:rPr>
+            </w:pPr>
+            <w:r>
+              <w:rPr>
+                <w:szCs w:val="24"/>
               </w:rPr>
               <w:t>Huỳnh Công Toàn</w:t>
             </w:r>
@@ -1026,14 +1028,14 @@
           <w:p>
             <w:pPr>
               <w:rPr>
-                <w:sz w:val="22"/>
+                <w:szCs w:val="24"/>
               </w:rPr>
             </w:pPr>
             <w:hyperlink r:id="rId7" w:history="1">
               <w:r>
                 <w:rPr>
                   <w:rStyle w:val="Hyperlink"/>
-                  <w:sz w:val="22"/>
+                  <w:szCs w:val="24"/>
                 </w:rPr>
                 <w:t>alex7huynh@gmail.com</w:t>
               </w:r>
@@ -1047,12 +1049,12 @@
           <w:p>
             <w:pPr>
               <w:rPr>
-                <w:sz w:val="22"/>
-              </w:rPr>
-            </w:pPr>
-            <w:r>
-              <w:rPr>
-                <w:sz w:val="22"/>
+                <w:szCs w:val="24"/>
+              </w:rPr>
+            </w:pPr>
+            <w:r>
+              <w:rPr>
+                <w:szCs w:val="24"/>
               </w:rPr>
               <w:t>0121-516-1090</w:t>
             </w:r>
@@ -1070,12 +1072,12 @@
           <w:p>
             <w:pPr>
               <w:rPr>
-                <w:sz w:val="22"/>
-              </w:rPr>
-            </w:pPr>
-            <w:r>
-              <w:rPr>
-                <w:sz w:val="22"/>
+                <w:szCs w:val="24"/>
+              </w:rPr>
+            </w:pPr>
+            <w:r>
+              <w:rPr>
+                <w:szCs w:val="24"/>
               </w:rPr>
               <w:t>1311048</w:t>
             </w:r>
@@ -1088,12 +1090,12 @@
           <w:p>
             <w:pPr>
               <w:rPr>
-                <w:sz w:val="22"/>
-              </w:rPr>
-            </w:pPr>
-            <w:r>
-              <w:rPr>
-                <w:sz w:val="22"/>
+                <w:szCs w:val="24"/>
+              </w:rPr>
+            </w:pPr>
+            <w:r>
+              <w:rPr>
+                <w:szCs w:val="24"/>
               </w:rPr>
               <w:t>Dương Xuân Long</w:t>
             </w:r>
@@ -1106,14 +1108,14 @@
           <w:p>
             <w:pPr>
               <w:rPr>
-                <w:sz w:val="22"/>
+                <w:szCs w:val="24"/>
               </w:rPr>
             </w:pPr>
             <w:hyperlink r:id="rId8" w:history="1">
               <w:r>
                 <w:rPr>
                   <w:rStyle w:val="Hyperlink"/>
-                  <w:sz w:val="22"/>
+                  <w:szCs w:val="24"/>
                 </w:rPr>
                 <w:t>xuanlong.8888@gmail.com</w:t>
               </w:r>
@@ -1127,12 +1129,12 @@
           <w:p>
             <w:pPr>
               <w:rPr>
-                <w:sz w:val="22"/>
-              </w:rPr>
-            </w:pPr>
-            <w:r>
-              <w:rPr>
-                <w:sz w:val="22"/>
+                <w:szCs w:val="24"/>
+              </w:rPr>
+            </w:pPr>
+            <w:r>
+              <w:rPr>
+                <w:szCs w:val="24"/>
               </w:rPr>
               <w:t>097-357-0042</w:t>
             </w:r>
@@ -1150,12 +1152,12 @@
           <w:p>
             <w:pPr>
               <w:rPr>
-                <w:sz w:val="22"/>
-              </w:rPr>
-            </w:pPr>
-            <w:r>
-              <w:rPr>
-                <w:sz w:val="22"/>
+                <w:szCs w:val="24"/>
+              </w:rPr>
+            </w:pPr>
+            <w:r>
+              <w:rPr>
+                <w:szCs w:val="24"/>
               </w:rPr>
               <w:t>1311058</w:t>
             </w:r>
@@ -1168,12 +1170,12 @@
           <w:p>
             <w:pPr>
               <w:rPr>
-                <w:sz w:val="22"/>
-              </w:rPr>
-            </w:pPr>
-            <w:r>
-              <w:rPr>
-                <w:sz w:val="22"/>
+                <w:szCs w:val="24"/>
+              </w:rPr>
+            </w:pPr>
+            <w:r>
+              <w:rPr>
+                <w:szCs w:val="24"/>
               </w:rPr>
               <w:t>Hồ Văn Tấn</w:t>
             </w:r>
@@ -1186,14 +1188,14 @@
           <w:p>
             <w:pPr>
               <w:rPr>
-                <w:sz w:val="22"/>
+                <w:szCs w:val="24"/>
               </w:rPr>
             </w:pPr>
             <w:hyperlink r:id="rId9" w:history="1">
               <w:r>
                 <w:rPr>
                   <w:rStyle w:val="Hyperlink"/>
-                  <w:sz w:val="22"/>
+                  <w:szCs w:val="24"/>
                 </w:rPr>
                 <w:t>tanhv90@gmail.com</w:t>
               </w:r>
@@ -1207,12 +1209,12 @@
           <w:p>
             <w:pPr>
               <w:rPr>
-                <w:sz w:val="22"/>
-              </w:rPr>
-            </w:pPr>
-            <w:r>
-              <w:rPr>
-                <w:sz w:val="22"/>
+                <w:szCs w:val="24"/>
+              </w:rPr>
+            </w:pPr>
+            <w:r>
+              <w:rPr>
+                <w:szCs w:val="24"/>
               </w:rPr>
               <w:t>090-290-9334</w:t>
             </w:r>
@@ -1224,7 +1226,7 @@
       <w:pPr>
         <w:pStyle w:val="ListParagraph"/>
         <w:rPr>
-          <w:sz w:val="22"/>
+          <w:szCs w:val="24"/>
         </w:rPr>
       </w:pPr>
     </w:p>
@@ -1232,14 +1234,14 @@
       <w:pPr>
         <w:rPr>
           <w:b/>
-          <w:sz w:val="22"/>
+          <w:szCs w:val="24"/>
           <w:u w:val="single"/>
         </w:rPr>
       </w:pPr>
       <w:r>
         <w:rPr>
           <w:b/>
-          <w:sz w:val="22"/>
+          <w:szCs w:val="24"/>
           <w:u w:val="single"/>
         </w:rPr>
         <w:t xml:space="preserve">Lịch làm việc </w:t>
@@ -1247,7 +1249,7 @@
       <w:r>
         <w:rPr>
           <w:b/>
-          <w:sz w:val="22"/>
+          <w:szCs w:val="24"/>
           <w:u w:val="single"/>
         </w:rPr>
         <w:t>tổng quát</w:t>
@@ -1257,7 +1259,7 @@
       <w:pPr>
         <w:pStyle w:val="ListParagraph"/>
         <w:rPr>
-          <w:sz w:val="22"/>
+          <w:szCs w:val="24"/>
         </w:rPr>
       </w:pPr>
     </w:p>
@@ -1271,8 +1273,8 @@
       <w:tblGrid>
         <w:gridCol w:w="1402"/>
         <w:gridCol w:w="1341"/>
-        <w:gridCol w:w="2043"/>
-        <w:gridCol w:w="1541"/>
+        <w:gridCol w:w="2427"/>
+        <w:gridCol w:w="1157"/>
         <w:gridCol w:w="1793"/>
       </w:tblGrid>
       <w:tr>
@@ -1290,14 +1292,14 @@
               <w:rPr>
                 <w:rFonts w:cs="Times New Roman"/>
                 <w:b w:val="0"/>
-                <w:sz w:val="22"/>
-              </w:rPr>
-            </w:pPr>
-            <w:r>
-              <w:rPr>
-                <w:rFonts w:cs="Times New Roman"/>
-                <w:b w:val="0"/>
-                <w:sz w:val="22"/>
+                <w:szCs w:val="24"/>
+              </w:rPr>
+            </w:pPr>
+            <w:r>
+              <w:rPr>
+                <w:rFonts w:cs="Times New Roman"/>
+                <w:b w:val="0"/>
+                <w:szCs w:val="24"/>
               </w:rPr>
               <w:t>Ngày</w:t>
             </w:r>
@@ -1312,13 +1314,13 @@
               <w:cnfStyle w:val="100000000000" w:firstRow="1" w:lastRow="0" w:firstColumn="0" w:lastColumn="0" w:oddVBand="0" w:evenVBand="0" w:oddHBand="0" w:evenHBand="0" w:firstRowFirstColumn="0" w:firstRowLastColumn="0" w:lastRowFirstColumn="0" w:lastRowLastColumn="0"/>
               <w:rPr>
                 <w:rFonts w:cs="Times New Roman"/>
-                <w:sz w:val="22"/>
-              </w:rPr>
-            </w:pPr>
-            <w:r>
-              <w:rPr>
-                <w:rFonts w:cs="Times New Roman"/>
-                <w:sz w:val="22"/>
+                <w:szCs w:val="24"/>
+              </w:rPr>
+            </w:pPr>
+            <w:r>
+              <w:rPr>
+                <w:rFonts w:cs="Times New Roman"/>
+                <w:szCs w:val="24"/>
               </w:rPr>
               <w:t>Buổi</w:t>
             </w:r>
@@ -1326,7 +1328,7 @@
         </w:tc>
         <w:tc>
           <w:tcPr>
-            <w:tcW w:w="2043" w:type="dxa"/>
+            <w:tcW w:w="2427" w:type="dxa"/>
           </w:tcPr>
           <w:p>
             <w:pPr>
@@ -1334,13 +1336,13 @@
               <w:cnfStyle w:val="100000000000" w:firstRow="1" w:lastRow="0" w:firstColumn="0" w:lastColumn="0" w:oddVBand="0" w:evenVBand="0" w:oddHBand="0" w:evenHBand="0" w:firstRowFirstColumn="0" w:firstRowLastColumn="0" w:lastRowFirstColumn="0" w:lastRowLastColumn="0"/>
               <w:rPr>
                 <w:rFonts w:cs="Times New Roman"/>
-                <w:sz w:val="22"/>
-              </w:rPr>
-            </w:pPr>
-            <w:r>
-              <w:rPr>
-                <w:rFonts w:cs="Times New Roman"/>
-                <w:sz w:val="22"/>
+                <w:szCs w:val="24"/>
+              </w:rPr>
+            </w:pPr>
+            <w:r>
+              <w:rPr>
+                <w:rFonts w:cs="Times New Roman"/>
+                <w:szCs w:val="24"/>
               </w:rPr>
               <w:t>Nội dung</w:t>
             </w:r>
@@ -1348,20 +1350,20 @@
         </w:tc>
         <w:tc>
           <w:tcPr>
-            <w:tcW w:w="1541" w:type="dxa"/>
+            <w:tcW w:w="1157" w:type="dxa"/>
           </w:tcPr>
           <w:p>
             <w:pPr>
               <w:cnfStyle w:val="100000000000" w:firstRow="1" w:lastRow="0" w:firstColumn="0" w:lastColumn="0" w:oddVBand="0" w:evenVBand="0" w:oddHBand="0" w:evenHBand="0" w:firstRowFirstColumn="0" w:firstRowLastColumn="0" w:lastRowFirstColumn="0" w:lastRowLastColumn="0"/>
               <w:rPr>
                 <w:rFonts w:cs="Times New Roman"/>
-                <w:sz w:val="22"/>
-              </w:rPr>
-            </w:pPr>
-            <w:r>
-              <w:rPr>
-                <w:rFonts w:cs="Times New Roman"/>
-                <w:sz w:val="22"/>
+                <w:szCs w:val="24"/>
+              </w:rPr>
+            </w:pPr>
+            <w:r>
+              <w:rPr>
+                <w:rFonts w:cs="Times New Roman"/>
+                <w:szCs w:val="24"/>
               </w:rPr>
               <w:t>Báo cáo</w:t>
             </w:r>
@@ -1376,13 +1378,13 @@
               <w:cnfStyle w:val="100000000000" w:firstRow="1" w:lastRow="0" w:firstColumn="0" w:lastColumn="0" w:oddVBand="0" w:evenVBand="0" w:oddHBand="0" w:evenHBand="0" w:firstRowFirstColumn="0" w:firstRowLastColumn="0" w:lastRowFirstColumn="0" w:lastRowLastColumn="0"/>
               <w:rPr>
                 <w:rFonts w:cs="Times New Roman"/>
-                <w:sz w:val="22"/>
-              </w:rPr>
-            </w:pPr>
-            <w:r>
-              <w:rPr>
-                <w:rFonts w:cs="Times New Roman"/>
-                <w:sz w:val="22"/>
+                <w:szCs w:val="24"/>
+              </w:rPr>
+            </w:pPr>
+            <w:r>
+              <w:rPr>
+                <w:rFonts w:cs="Times New Roman"/>
+                <w:szCs w:val="24"/>
               </w:rPr>
               <w:t>Demo</w:t>
             </w:r>
@@ -1403,13 +1405,13 @@
             <w:pPr>
               <w:rPr>
                 <w:rFonts w:cs="Times New Roman"/>
-                <w:sz w:val="22"/>
-              </w:rPr>
-            </w:pPr>
-            <w:r>
-              <w:rPr>
-                <w:rFonts w:cs="Times New Roman"/>
-                <w:sz w:val="22"/>
+                <w:szCs w:val="24"/>
+              </w:rPr>
+            </w:pPr>
+            <w:r>
+              <w:rPr>
+                <w:rFonts w:cs="Times New Roman"/>
+                <w:szCs w:val="24"/>
               </w:rPr>
               <w:t>15/8</w:t>
             </w:r>
@@ -1424,13 +1426,13 @@
               <w:cnfStyle w:val="000000100000" w:firstRow="0" w:lastRow="0" w:firstColumn="0" w:lastColumn="0" w:oddVBand="0" w:evenVBand="0" w:oddHBand="1" w:evenHBand="0" w:firstRowFirstColumn="0" w:firstRowLastColumn="0" w:lastRowFirstColumn="0" w:lastRowLastColumn="0"/>
               <w:rPr>
                 <w:rFonts w:cs="Times New Roman"/>
-                <w:sz w:val="22"/>
-              </w:rPr>
-            </w:pPr>
-            <w:r>
-              <w:rPr>
-                <w:rFonts w:cs="Times New Roman"/>
-                <w:sz w:val="22"/>
+                <w:szCs w:val="24"/>
+              </w:rPr>
+            </w:pPr>
+            <w:r>
+              <w:rPr>
+                <w:rFonts w:cs="Times New Roman"/>
+                <w:szCs w:val="24"/>
               </w:rPr>
               <w:t>Buổi 5</w:t>
             </w:r>
@@ -1438,7 +1440,7 @@
         </w:tc>
         <w:tc>
           <w:tcPr>
-            <w:tcW w:w="2043" w:type="dxa"/>
+            <w:tcW w:w="2427" w:type="dxa"/>
           </w:tcPr>
           <w:p>
             <w:pPr>
@@ -1446,20 +1448,20 @@
               <w:cnfStyle w:val="000000100000" w:firstRow="0" w:lastRow="0" w:firstColumn="0" w:lastColumn="0" w:oddVBand="0" w:evenVBand="0" w:oddHBand="1" w:evenHBand="0" w:firstRowFirstColumn="0" w:firstRowLastColumn="0" w:lastRowFirstColumn="0" w:lastRowLastColumn="0"/>
               <w:rPr>
                 <w:rFonts w:cs="Times New Roman"/>
-                <w:sz w:val="22"/>
-              </w:rPr>
-            </w:pPr>
-            <w:r>
-              <w:rPr>
-                <w:rFonts w:cs="Times New Roman"/>
-                <w:sz w:val="22"/>
+                <w:szCs w:val="24"/>
+              </w:rPr>
+            </w:pPr>
+            <w:r>
+              <w:rPr>
+                <w:rFonts w:cs="Times New Roman"/>
+                <w:szCs w:val="24"/>
               </w:rPr>
               <w:t>Nhận</w:t>
             </w:r>
             <w:r>
               <w:rPr>
                 <w:rFonts w:cs="Times New Roman"/>
-                <w:sz w:val="22"/>
+                <w:szCs w:val="24"/>
               </w:rPr>
               <w:t xml:space="preserve"> đồ án</w:t>
             </w:r>
@@ -1467,20 +1469,20 @@
         </w:tc>
         <w:tc>
           <w:tcPr>
-            <w:tcW w:w="1541" w:type="dxa"/>
+            <w:tcW w:w="1157" w:type="dxa"/>
           </w:tcPr>
           <w:p>
             <w:pPr>
               <w:cnfStyle w:val="000000100000" w:firstRow="0" w:lastRow="0" w:firstColumn="0" w:lastColumn="0" w:oddVBand="0" w:evenVBand="0" w:oddHBand="1" w:evenHBand="0" w:firstRowFirstColumn="0" w:firstRowLastColumn="0" w:lastRowFirstColumn="0" w:lastRowLastColumn="0"/>
               <w:rPr>
                 <w:rFonts w:cs="Times New Roman"/>
-                <w:sz w:val="22"/>
-              </w:rPr>
-            </w:pPr>
-            <w:r>
-              <w:rPr>
-                <w:rFonts w:cs="Times New Roman"/>
-                <w:sz w:val="22"/>
+                <w:szCs w:val="24"/>
+              </w:rPr>
+            </w:pPr>
+            <w:r>
+              <w:rPr>
+                <w:rFonts w:cs="Times New Roman"/>
+                <w:szCs w:val="24"/>
               </w:rPr>
               <w:t>0%</w:t>
             </w:r>
@@ -1495,13 +1497,13 @@
               <w:cnfStyle w:val="000000100000" w:firstRow="0" w:lastRow="0" w:firstColumn="0" w:lastColumn="0" w:oddVBand="0" w:evenVBand="0" w:oddHBand="1" w:evenHBand="0" w:firstRowFirstColumn="0" w:firstRowLastColumn="0" w:lastRowFirstColumn="0" w:lastRowLastColumn="0"/>
               <w:rPr>
                 <w:rFonts w:cs="Times New Roman"/>
-                <w:sz w:val="22"/>
-              </w:rPr>
-            </w:pPr>
-            <w:r>
-              <w:rPr>
-                <w:rFonts w:cs="Times New Roman"/>
-                <w:sz w:val="22"/>
+                <w:szCs w:val="24"/>
+              </w:rPr>
+            </w:pPr>
+            <w:r>
+              <w:rPr>
+                <w:rFonts w:cs="Times New Roman"/>
+                <w:szCs w:val="24"/>
               </w:rPr>
               <w:t>0%</w:t>
             </w:r>
@@ -1521,13 +1523,13 @@
             <w:pPr>
               <w:rPr>
                 <w:rFonts w:cs="Times New Roman"/>
-                <w:sz w:val="22"/>
-              </w:rPr>
-            </w:pPr>
-            <w:r>
-              <w:rPr>
-                <w:rFonts w:cs="Times New Roman"/>
-                <w:sz w:val="22"/>
+                <w:szCs w:val="24"/>
+              </w:rPr>
+            </w:pPr>
+            <w:r>
+              <w:rPr>
+                <w:rFonts w:cs="Times New Roman"/>
+                <w:szCs w:val="24"/>
               </w:rPr>
               <w:t>22/8</w:t>
             </w:r>
@@ -1542,13 +1544,13 @@
               <w:cnfStyle w:val="000000000000" w:firstRow="0" w:lastRow="0" w:firstColumn="0" w:lastColumn="0" w:oddVBand="0" w:evenVBand="0" w:oddHBand="0" w:evenHBand="0" w:firstRowFirstColumn="0" w:firstRowLastColumn="0" w:lastRowFirstColumn="0" w:lastRowLastColumn="0"/>
               <w:rPr>
                 <w:rFonts w:cs="Times New Roman"/>
-                <w:sz w:val="22"/>
-              </w:rPr>
-            </w:pPr>
-            <w:r>
-              <w:rPr>
-                <w:rFonts w:cs="Times New Roman"/>
-                <w:sz w:val="22"/>
+                <w:szCs w:val="24"/>
+              </w:rPr>
+            </w:pPr>
+            <w:r>
+              <w:rPr>
+                <w:rFonts w:cs="Times New Roman"/>
+                <w:szCs w:val="24"/>
               </w:rPr>
               <w:t>Nghỉ</w:t>
             </w:r>
@@ -1556,7 +1558,7 @@
         </w:tc>
         <w:tc>
           <w:tcPr>
-            <w:tcW w:w="2043" w:type="dxa"/>
+            <w:tcW w:w="2427" w:type="dxa"/>
           </w:tcPr>
           <w:p>
             <w:pPr>
@@ -1564,27 +1566,27 @@
               <w:cnfStyle w:val="000000000000" w:firstRow="0" w:lastRow="0" w:firstColumn="0" w:lastColumn="0" w:oddVBand="0" w:evenVBand="0" w:oddHBand="0" w:evenHBand="0" w:firstRowFirstColumn="0" w:firstRowLastColumn="0" w:lastRowFirstColumn="0" w:lastRowLastColumn="0"/>
               <w:rPr>
                 <w:rFonts w:cs="Times New Roman"/>
-                <w:sz w:val="22"/>
-              </w:rPr>
-            </w:pPr>
-          </w:p>
-        </w:tc>
-        <w:tc>
-          <w:tcPr>
-            <w:tcW w:w="1541" w:type="dxa"/>
+                <w:szCs w:val="24"/>
+              </w:rPr>
+            </w:pPr>
+          </w:p>
+        </w:tc>
+        <w:tc>
+          <w:tcPr>
+            <w:tcW w:w="1157" w:type="dxa"/>
           </w:tcPr>
           <w:p>
             <w:pPr>
               <w:cnfStyle w:val="000000000000" w:firstRow="0" w:lastRow="0" w:firstColumn="0" w:lastColumn="0" w:oddVBand="0" w:evenVBand="0" w:oddHBand="0" w:evenHBand="0" w:firstRowFirstColumn="0" w:firstRowLastColumn="0" w:lastRowFirstColumn="0" w:lastRowLastColumn="0"/>
               <w:rPr>
                 <w:rFonts w:cs="Times New Roman"/>
-                <w:sz w:val="22"/>
-              </w:rPr>
-            </w:pPr>
-            <w:r>
-              <w:rPr>
-                <w:rFonts w:cs="Times New Roman"/>
-                <w:sz w:val="22"/>
+                <w:szCs w:val="24"/>
+              </w:rPr>
+            </w:pPr>
+            <w:r>
+              <w:rPr>
+                <w:rFonts w:cs="Times New Roman"/>
+                <w:szCs w:val="24"/>
               </w:rPr>
               <w:t>5%</w:t>
             </w:r>
@@ -1599,13 +1601,13 @@
               <w:cnfStyle w:val="000000000000" w:firstRow="0" w:lastRow="0" w:firstColumn="0" w:lastColumn="0" w:oddVBand="0" w:evenVBand="0" w:oddHBand="0" w:evenHBand="0" w:firstRowFirstColumn="0" w:firstRowLastColumn="0" w:lastRowFirstColumn="0" w:lastRowLastColumn="0"/>
               <w:rPr>
                 <w:rFonts w:cs="Times New Roman"/>
-                <w:sz w:val="22"/>
-              </w:rPr>
-            </w:pPr>
-            <w:r>
-              <w:rPr>
-                <w:rFonts w:cs="Times New Roman"/>
-                <w:sz w:val="22"/>
+                <w:szCs w:val="24"/>
+              </w:rPr>
+            </w:pPr>
+            <w:r>
+              <w:rPr>
+                <w:rFonts w:cs="Times New Roman"/>
+                <w:szCs w:val="24"/>
               </w:rPr>
               <w:t>3%</w:t>
             </w:r>
@@ -1626,13 +1628,13 @@
             <w:pPr>
               <w:rPr>
                 <w:rFonts w:cs="Times New Roman"/>
-                <w:sz w:val="22"/>
-              </w:rPr>
-            </w:pPr>
-            <w:r>
-              <w:rPr>
-                <w:rFonts w:cs="Times New Roman"/>
-                <w:sz w:val="22"/>
+                <w:szCs w:val="24"/>
+              </w:rPr>
+            </w:pPr>
+            <w:r>
+              <w:rPr>
+                <w:rFonts w:cs="Times New Roman"/>
+                <w:szCs w:val="24"/>
               </w:rPr>
               <w:t>29/8</w:t>
             </w:r>
@@ -1647,13 +1649,13 @@
               <w:cnfStyle w:val="000000100000" w:firstRow="0" w:lastRow="0" w:firstColumn="0" w:lastColumn="0" w:oddVBand="0" w:evenVBand="0" w:oddHBand="1" w:evenHBand="0" w:firstRowFirstColumn="0" w:firstRowLastColumn="0" w:lastRowFirstColumn="0" w:lastRowLastColumn="0"/>
               <w:rPr>
                 <w:rFonts w:cs="Times New Roman"/>
-                <w:sz w:val="22"/>
-              </w:rPr>
-            </w:pPr>
-            <w:r>
-              <w:rPr>
-                <w:rFonts w:cs="Times New Roman"/>
-                <w:sz w:val="22"/>
+                <w:szCs w:val="24"/>
+              </w:rPr>
+            </w:pPr>
+            <w:r>
+              <w:rPr>
+                <w:rFonts w:cs="Times New Roman"/>
+                <w:szCs w:val="24"/>
               </w:rPr>
               <w:t>Nghỉ</w:t>
             </w:r>
@@ -1661,7 +1663,7 @@
         </w:tc>
         <w:tc>
           <w:tcPr>
-            <w:tcW w:w="2043" w:type="dxa"/>
+            <w:tcW w:w="2427" w:type="dxa"/>
           </w:tcPr>
           <w:p>
             <w:pPr>
@@ -1669,27 +1671,27 @@
               <w:cnfStyle w:val="000000100000" w:firstRow="0" w:lastRow="0" w:firstColumn="0" w:lastColumn="0" w:oddVBand="0" w:evenVBand="0" w:oddHBand="1" w:evenHBand="0" w:firstRowFirstColumn="0" w:firstRowLastColumn="0" w:lastRowFirstColumn="0" w:lastRowLastColumn="0"/>
               <w:rPr>
                 <w:rFonts w:cs="Times New Roman"/>
-                <w:sz w:val="22"/>
-              </w:rPr>
-            </w:pPr>
-          </w:p>
-        </w:tc>
-        <w:tc>
-          <w:tcPr>
-            <w:tcW w:w="1541" w:type="dxa"/>
+                <w:szCs w:val="24"/>
+              </w:rPr>
+            </w:pPr>
+          </w:p>
+        </w:tc>
+        <w:tc>
+          <w:tcPr>
+            <w:tcW w:w="1157" w:type="dxa"/>
           </w:tcPr>
           <w:p>
             <w:pPr>
               <w:cnfStyle w:val="000000100000" w:firstRow="0" w:lastRow="0" w:firstColumn="0" w:lastColumn="0" w:oddVBand="0" w:evenVBand="0" w:oddHBand="1" w:evenHBand="0" w:firstRowFirstColumn="0" w:firstRowLastColumn="0" w:lastRowFirstColumn="0" w:lastRowLastColumn="0"/>
               <w:rPr>
                 <w:rFonts w:cs="Times New Roman"/>
-                <w:sz w:val="22"/>
-              </w:rPr>
-            </w:pPr>
-            <w:r>
-              <w:rPr>
-                <w:rFonts w:cs="Times New Roman"/>
-                <w:sz w:val="22"/>
+                <w:szCs w:val="24"/>
+              </w:rPr>
+            </w:pPr>
+            <w:r>
+              <w:rPr>
+                <w:rFonts w:cs="Times New Roman"/>
+                <w:szCs w:val="24"/>
               </w:rPr>
               <w:t>10%</w:t>
             </w:r>
@@ -1704,13 +1706,13 @@
               <w:cnfStyle w:val="000000100000" w:firstRow="0" w:lastRow="0" w:firstColumn="0" w:lastColumn="0" w:oddVBand="0" w:evenVBand="0" w:oddHBand="1" w:evenHBand="0" w:firstRowFirstColumn="0" w:firstRowLastColumn="0" w:lastRowFirstColumn="0" w:lastRowLastColumn="0"/>
               <w:rPr>
                 <w:rFonts w:cs="Times New Roman"/>
-                <w:sz w:val="22"/>
-              </w:rPr>
-            </w:pPr>
-            <w:r>
-              <w:rPr>
-                <w:rFonts w:cs="Times New Roman"/>
-                <w:sz w:val="22"/>
+                <w:szCs w:val="24"/>
+              </w:rPr>
+            </w:pPr>
+            <w:r>
+              <w:rPr>
+                <w:rFonts w:cs="Times New Roman"/>
+                <w:szCs w:val="24"/>
               </w:rPr>
               <w:t>5%</w:t>
             </w:r>
@@ -1730,13 +1732,13 @@
             <w:pPr>
               <w:rPr>
                 <w:rFonts w:cs="Times New Roman"/>
-                <w:sz w:val="22"/>
-              </w:rPr>
-            </w:pPr>
-            <w:r>
-              <w:rPr>
-                <w:rFonts w:cs="Times New Roman"/>
-                <w:sz w:val="22"/>
+                <w:szCs w:val="24"/>
+              </w:rPr>
+            </w:pPr>
+            <w:r>
+              <w:rPr>
+                <w:rFonts w:cs="Times New Roman"/>
+                <w:szCs w:val="24"/>
               </w:rPr>
               <w:t>5/9</w:t>
             </w:r>
@@ -1751,13 +1753,13 @@
               <w:cnfStyle w:val="000000000000" w:firstRow="0" w:lastRow="0" w:firstColumn="0" w:lastColumn="0" w:oddVBand="0" w:evenVBand="0" w:oddHBand="0" w:evenHBand="0" w:firstRowFirstColumn="0" w:firstRowLastColumn="0" w:lastRowFirstColumn="0" w:lastRowLastColumn="0"/>
               <w:rPr>
                 <w:rFonts w:cs="Times New Roman"/>
-                <w:sz w:val="22"/>
-              </w:rPr>
-            </w:pPr>
-            <w:r>
-              <w:rPr>
-                <w:rFonts w:cs="Times New Roman"/>
-                <w:sz w:val="22"/>
+                <w:szCs w:val="24"/>
+              </w:rPr>
+            </w:pPr>
+            <w:r>
+              <w:rPr>
+                <w:rFonts w:cs="Times New Roman"/>
+                <w:szCs w:val="24"/>
               </w:rPr>
               <w:t>Buổi 6</w:t>
             </w:r>
@@ -1765,7 +1767,7 @@
         </w:tc>
         <w:tc>
           <w:tcPr>
-            <w:tcW w:w="2043" w:type="dxa"/>
+            <w:tcW w:w="2427" w:type="dxa"/>
           </w:tcPr>
           <w:p>
             <w:pPr>
@@ -1773,13 +1775,13 @@
               <w:cnfStyle w:val="000000000000" w:firstRow="0" w:lastRow="0" w:firstColumn="0" w:lastColumn="0" w:oddVBand="0" w:evenVBand="0" w:oddHBand="0" w:evenHBand="0" w:firstRowFirstColumn="0" w:firstRowLastColumn="0" w:lastRowFirstColumn="0" w:lastRowLastColumn="0"/>
               <w:rPr>
                 <w:rFonts w:cs="Times New Roman"/>
-                <w:sz w:val="22"/>
-              </w:rPr>
-            </w:pPr>
-            <w:r>
-              <w:rPr>
-                <w:rFonts w:cs="Times New Roman"/>
-                <w:sz w:val="22"/>
+                <w:szCs w:val="24"/>
+              </w:rPr>
+            </w:pPr>
+            <w:r>
+              <w:rPr>
+                <w:rFonts w:cs="Times New Roman"/>
+                <w:szCs w:val="24"/>
               </w:rPr>
               <w:t>Nộp bảng phân công</w:t>
             </w:r>
@@ -1787,20 +1789,20 @@
         </w:tc>
         <w:tc>
           <w:tcPr>
-            <w:tcW w:w="1541" w:type="dxa"/>
+            <w:tcW w:w="1157" w:type="dxa"/>
           </w:tcPr>
           <w:p>
             <w:pPr>
               <w:cnfStyle w:val="000000000000" w:firstRow="0" w:lastRow="0" w:firstColumn="0" w:lastColumn="0" w:oddVBand="0" w:evenVBand="0" w:oddHBand="0" w:evenHBand="0" w:firstRowFirstColumn="0" w:firstRowLastColumn="0" w:lastRowFirstColumn="0" w:lastRowLastColumn="0"/>
               <w:rPr>
                 <w:rFonts w:cs="Times New Roman"/>
-                <w:sz w:val="22"/>
-              </w:rPr>
-            </w:pPr>
-            <w:r>
-              <w:rPr>
-                <w:rFonts w:cs="Times New Roman"/>
-                <w:sz w:val="22"/>
+                <w:szCs w:val="24"/>
+              </w:rPr>
+            </w:pPr>
+            <w:r>
+              <w:rPr>
+                <w:rFonts w:cs="Times New Roman"/>
+                <w:szCs w:val="24"/>
               </w:rPr>
               <w:t>20%</w:t>
             </w:r>
@@ -1815,13 +1817,13 @@
               <w:cnfStyle w:val="000000000000" w:firstRow="0" w:lastRow="0" w:firstColumn="0" w:lastColumn="0" w:oddVBand="0" w:evenVBand="0" w:oddHBand="0" w:evenHBand="0" w:firstRowFirstColumn="0" w:firstRowLastColumn="0" w:lastRowFirstColumn="0" w:lastRowLastColumn="0"/>
               <w:rPr>
                 <w:rFonts w:cs="Times New Roman"/>
-                <w:sz w:val="22"/>
-              </w:rPr>
-            </w:pPr>
-            <w:r>
-              <w:rPr>
-                <w:rFonts w:cs="Times New Roman"/>
-                <w:sz w:val="22"/>
+                <w:szCs w:val="24"/>
+              </w:rPr>
+            </w:pPr>
+            <w:r>
+              <w:rPr>
+                <w:rFonts w:cs="Times New Roman"/>
+                <w:szCs w:val="24"/>
               </w:rPr>
               <w:t>10%</w:t>
             </w:r>
@@ -1842,13 +1844,13 @@
             <w:pPr>
               <w:rPr>
                 <w:rFonts w:cs="Times New Roman"/>
-                <w:sz w:val="22"/>
-              </w:rPr>
-            </w:pPr>
-            <w:r>
-              <w:rPr>
-                <w:rFonts w:cs="Times New Roman"/>
-                <w:sz w:val="22"/>
+                <w:szCs w:val="24"/>
+              </w:rPr>
+            </w:pPr>
+            <w:r>
+              <w:rPr>
+                <w:rFonts w:cs="Times New Roman"/>
+                <w:szCs w:val="24"/>
               </w:rPr>
               <w:t>12/9</w:t>
             </w:r>
@@ -1863,13 +1865,13 @@
               <w:cnfStyle w:val="000000100000" w:firstRow="0" w:lastRow="0" w:firstColumn="0" w:lastColumn="0" w:oddVBand="0" w:evenVBand="0" w:oddHBand="1" w:evenHBand="0" w:firstRowFirstColumn="0" w:firstRowLastColumn="0" w:lastRowFirstColumn="0" w:lastRowLastColumn="0"/>
               <w:rPr>
                 <w:rFonts w:cs="Times New Roman"/>
-                <w:sz w:val="22"/>
-              </w:rPr>
-            </w:pPr>
-            <w:r>
-              <w:rPr>
-                <w:rFonts w:cs="Times New Roman"/>
-                <w:sz w:val="22"/>
+                <w:szCs w:val="24"/>
+              </w:rPr>
+            </w:pPr>
+            <w:r>
+              <w:rPr>
+                <w:rFonts w:cs="Times New Roman"/>
+                <w:szCs w:val="24"/>
               </w:rPr>
               <w:t>Buổi 7</w:t>
             </w:r>
@@ -1877,7 +1879,7 @@
         </w:tc>
         <w:tc>
           <w:tcPr>
-            <w:tcW w:w="2043" w:type="dxa"/>
+            <w:tcW w:w="2427" w:type="dxa"/>
           </w:tcPr>
           <w:p>
             <w:pPr>
@@ -1885,27 +1887,27 @@
               <w:cnfStyle w:val="000000100000" w:firstRow="0" w:lastRow="0" w:firstColumn="0" w:lastColumn="0" w:oddVBand="0" w:evenVBand="0" w:oddHBand="1" w:evenHBand="0" w:firstRowFirstColumn="0" w:firstRowLastColumn="0" w:lastRowFirstColumn="0" w:lastRowLastColumn="0"/>
               <w:rPr>
                 <w:rFonts w:cs="Times New Roman"/>
-                <w:sz w:val="22"/>
-              </w:rPr>
-            </w:pPr>
-          </w:p>
-        </w:tc>
-        <w:tc>
-          <w:tcPr>
-            <w:tcW w:w="1541" w:type="dxa"/>
+                <w:szCs w:val="24"/>
+              </w:rPr>
+            </w:pPr>
+          </w:p>
+        </w:tc>
+        <w:tc>
+          <w:tcPr>
+            <w:tcW w:w="1157" w:type="dxa"/>
           </w:tcPr>
           <w:p>
             <w:pPr>
               <w:cnfStyle w:val="000000100000" w:firstRow="0" w:lastRow="0" w:firstColumn="0" w:lastColumn="0" w:oddVBand="0" w:evenVBand="0" w:oddHBand="1" w:evenHBand="0" w:firstRowFirstColumn="0" w:firstRowLastColumn="0" w:lastRowFirstColumn="0" w:lastRowLastColumn="0"/>
               <w:rPr>
                 <w:rFonts w:cs="Times New Roman"/>
-                <w:sz w:val="22"/>
-              </w:rPr>
-            </w:pPr>
-            <w:r>
-              <w:rPr>
-                <w:rFonts w:cs="Times New Roman"/>
-                <w:sz w:val="22"/>
+                <w:szCs w:val="24"/>
+              </w:rPr>
+            </w:pPr>
+            <w:r>
+              <w:rPr>
+                <w:rFonts w:cs="Times New Roman"/>
+                <w:szCs w:val="24"/>
               </w:rPr>
               <w:t>50%</w:t>
             </w:r>
@@ -1920,13 +1922,13 @@
               <w:cnfStyle w:val="000000100000" w:firstRow="0" w:lastRow="0" w:firstColumn="0" w:lastColumn="0" w:oddVBand="0" w:evenVBand="0" w:oddHBand="1" w:evenHBand="0" w:firstRowFirstColumn="0" w:firstRowLastColumn="0" w:lastRowFirstColumn="0" w:lastRowLastColumn="0"/>
               <w:rPr>
                 <w:rFonts w:cs="Times New Roman"/>
-                <w:sz w:val="22"/>
-              </w:rPr>
-            </w:pPr>
-            <w:r>
-              <w:rPr>
-                <w:rFonts w:cs="Times New Roman"/>
-                <w:sz w:val="22"/>
+                <w:szCs w:val="24"/>
+              </w:rPr>
+            </w:pPr>
+            <w:r>
+              <w:rPr>
+                <w:rFonts w:cs="Times New Roman"/>
+                <w:szCs w:val="24"/>
               </w:rPr>
               <w:t>30%</w:t>
             </w:r>
@@ -1946,13 +1948,13 @@
             <w:pPr>
               <w:rPr>
                 <w:rFonts w:cs="Times New Roman"/>
-                <w:sz w:val="22"/>
-              </w:rPr>
-            </w:pPr>
-            <w:r>
-              <w:rPr>
-                <w:rFonts w:cs="Times New Roman"/>
-                <w:sz w:val="22"/>
+                <w:szCs w:val="24"/>
+              </w:rPr>
+            </w:pPr>
+            <w:r>
+              <w:rPr>
+                <w:rFonts w:cs="Times New Roman"/>
+                <w:szCs w:val="24"/>
               </w:rPr>
               <w:t>19/9</w:t>
             </w:r>
@@ -1967,13 +1969,13 @@
               <w:cnfStyle w:val="000000000000" w:firstRow="0" w:lastRow="0" w:firstColumn="0" w:lastColumn="0" w:oddVBand="0" w:evenVBand="0" w:oddHBand="0" w:evenHBand="0" w:firstRowFirstColumn="0" w:firstRowLastColumn="0" w:lastRowFirstColumn="0" w:lastRowLastColumn="0"/>
               <w:rPr>
                 <w:rFonts w:cs="Times New Roman"/>
-                <w:sz w:val="22"/>
-              </w:rPr>
-            </w:pPr>
-            <w:r>
-              <w:rPr>
-                <w:rFonts w:cs="Times New Roman"/>
-                <w:sz w:val="22"/>
+                <w:szCs w:val="24"/>
+              </w:rPr>
+            </w:pPr>
+            <w:r>
+              <w:rPr>
+                <w:rFonts w:cs="Times New Roman"/>
+                <w:szCs w:val="24"/>
               </w:rPr>
               <w:t>Buổi 8</w:t>
             </w:r>
@@ -1981,7 +1983,7 @@
         </w:tc>
         <w:tc>
           <w:tcPr>
-            <w:tcW w:w="2043" w:type="dxa"/>
+            <w:tcW w:w="2427" w:type="dxa"/>
             <w:vAlign w:val="center"/>
           </w:tcPr>
           <w:p>
@@ -1990,27 +1992,27 @@
               <w:cnfStyle w:val="000000000000" w:firstRow="0" w:lastRow="0" w:firstColumn="0" w:lastColumn="0" w:oddVBand="0" w:evenVBand="0" w:oddHBand="0" w:evenHBand="0" w:firstRowFirstColumn="0" w:firstRowLastColumn="0" w:lastRowFirstColumn="0" w:lastRowLastColumn="0"/>
               <w:rPr>
                 <w:rFonts w:cs="Times New Roman"/>
-                <w:sz w:val="22"/>
-              </w:rPr>
-            </w:pPr>
-          </w:p>
-        </w:tc>
-        <w:tc>
-          <w:tcPr>
-            <w:tcW w:w="1541" w:type="dxa"/>
+                <w:szCs w:val="24"/>
+              </w:rPr>
+            </w:pPr>
+          </w:p>
+        </w:tc>
+        <w:tc>
+          <w:tcPr>
+            <w:tcW w:w="1157" w:type="dxa"/>
           </w:tcPr>
           <w:p>
             <w:pPr>
               <w:cnfStyle w:val="000000000000" w:firstRow="0" w:lastRow="0" w:firstColumn="0" w:lastColumn="0" w:oddVBand="0" w:evenVBand="0" w:oddHBand="0" w:evenHBand="0" w:firstRowFirstColumn="0" w:firstRowLastColumn="0" w:lastRowFirstColumn="0" w:lastRowLastColumn="0"/>
               <w:rPr>
                 <w:rFonts w:cs="Times New Roman"/>
-                <w:sz w:val="22"/>
-              </w:rPr>
-            </w:pPr>
-            <w:r>
-              <w:rPr>
-                <w:rFonts w:cs="Times New Roman"/>
-                <w:sz w:val="22"/>
+                <w:szCs w:val="24"/>
+              </w:rPr>
+            </w:pPr>
+            <w:r>
+              <w:rPr>
+                <w:rFonts w:cs="Times New Roman"/>
+                <w:szCs w:val="24"/>
               </w:rPr>
               <w:t>60%</w:t>
             </w:r>
@@ -2025,13 +2027,13 @@
               <w:cnfStyle w:val="000000000000" w:firstRow="0" w:lastRow="0" w:firstColumn="0" w:lastColumn="0" w:oddVBand="0" w:evenVBand="0" w:oddHBand="0" w:evenHBand="0" w:firstRowFirstColumn="0" w:firstRowLastColumn="0" w:lastRowFirstColumn="0" w:lastRowLastColumn="0"/>
               <w:rPr>
                 <w:rFonts w:cs="Times New Roman"/>
-                <w:sz w:val="22"/>
-              </w:rPr>
-            </w:pPr>
-            <w:r>
-              <w:rPr>
-                <w:rFonts w:cs="Times New Roman"/>
-                <w:sz w:val="22"/>
+                <w:szCs w:val="24"/>
+              </w:rPr>
+            </w:pPr>
+            <w:r>
+              <w:rPr>
+                <w:rFonts w:cs="Times New Roman"/>
+                <w:szCs w:val="24"/>
               </w:rPr>
               <w:t>50%</w:t>
             </w:r>
@@ -2052,13 +2054,13 @@
             <w:pPr>
               <w:rPr>
                 <w:rFonts w:cs="Times New Roman"/>
-                <w:sz w:val="22"/>
-              </w:rPr>
-            </w:pPr>
-            <w:r>
-              <w:rPr>
-                <w:rFonts w:cs="Times New Roman"/>
-                <w:sz w:val="22"/>
+                <w:szCs w:val="24"/>
+              </w:rPr>
+            </w:pPr>
+            <w:r>
+              <w:rPr>
+                <w:rFonts w:cs="Times New Roman"/>
+                <w:szCs w:val="24"/>
               </w:rPr>
               <w:t>26/9</w:t>
             </w:r>
@@ -2073,13 +2075,13 @@
               <w:cnfStyle w:val="000000100000" w:firstRow="0" w:lastRow="0" w:firstColumn="0" w:lastColumn="0" w:oddVBand="0" w:evenVBand="0" w:oddHBand="1" w:evenHBand="0" w:firstRowFirstColumn="0" w:firstRowLastColumn="0" w:lastRowFirstColumn="0" w:lastRowLastColumn="0"/>
               <w:rPr>
                 <w:rFonts w:cs="Times New Roman"/>
-                <w:sz w:val="22"/>
-              </w:rPr>
-            </w:pPr>
-            <w:r>
-              <w:rPr>
-                <w:rFonts w:cs="Times New Roman"/>
-                <w:sz w:val="22"/>
+                <w:szCs w:val="24"/>
+              </w:rPr>
+            </w:pPr>
+            <w:r>
+              <w:rPr>
+                <w:rFonts w:cs="Times New Roman"/>
+                <w:szCs w:val="24"/>
               </w:rPr>
               <w:t>Nghỉ</w:t>
             </w:r>
@@ -2087,7 +2089,7 @@
         </w:tc>
         <w:tc>
           <w:tcPr>
-            <w:tcW w:w="2043" w:type="dxa"/>
+            <w:tcW w:w="2427" w:type="dxa"/>
           </w:tcPr>
           <w:p>
             <w:pPr>
@@ -2095,13 +2097,13 @@
               <w:cnfStyle w:val="000000100000" w:firstRow="0" w:lastRow="0" w:firstColumn="0" w:lastColumn="0" w:oddVBand="0" w:evenVBand="0" w:oddHBand="1" w:evenHBand="0" w:firstRowFirstColumn="0" w:firstRowLastColumn="0" w:lastRowFirstColumn="0" w:lastRowLastColumn="0"/>
               <w:rPr>
                 <w:rFonts w:cs="Times New Roman"/>
-                <w:sz w:val="22"/>
-              </w:rPr>
-            </w:pPr>
-            <w:r>
-              <w:rPr>
-                <w:rFonts w:cs="Times New Roman"/>
-                <w:sz w:val="22"/>
+                <w:szCs w:val="24"/>
+              </w:rPr>
+            </w:pPr>
+            <w:r>
+              <w:rPr>
+                <w:rFonts w:cs="Times New Roman"/>
+                <w:szCs w:val="24"/>
               </w:rPr>
               <w:t>Workshop</w:t>
             </w:r>
@@ -2109,20 +2111,20 @@
         </w:tc>
         <w:tc>
           <w:tcPr>
-            <w:tcW w:w="1541" w:type="dxa"/>
+            <w:tcW w:w="1157" w:type="dxa"/>
           </w:tcPr>
           <w:p>
             <w:pPr>
               <w:cnfStyle w:val="000000100000" w:firstRow="0" w:lastRow="0" w:firstColumn="0" w:lastColumn="0" w:oddVBand="0" w:evenVBand="0" w:oddHBand="1" w:evenHBand="0" w:firstRowFirstColumn="0" w:firstRowLastColumn="0" w:lastRowFirstColumn="0" w:lastRowLastColumn="0"/>
               <w:rPr>
                 <w:rFonts w:cs="Times New Roman"/>
-                <w:sz w:val="22"/>
-              </w:rPr>
-            </w:pPr>
-            <w:r>
-              <w:rPr>
-                <w:rFonts w:cs="Times New Roman"/>
-                <w:sz w:val="22"/>
+                <w:szCs w:val="24"/>
+              </w:rPr>
+            </w:pPr>
+            <w:r>
+              <w:rPr>
+                <w:rFonts w:cs="Times New Roman"/>
+                <w:szCs w:val="24"/>
               </w:rPr>
               <w:t>80%</w:t>
             </w:r>
@@ -2137,13 +2139,13 @@
               <w:cnfStyle w:val="000000100000" w:firstRow="0" w:lastRow="0" w:firstColumn="0" w:lastColumn="0" w:oddVBand="0" w:evenVBand="0" w:oddHBand="1" w:evenHBand="0" w:firstRowFirstColumn="0" w:firstRowLastColumn="0" w:lastRowFirstColumn="0" w:lastRowLastColumn="0"/>
               <w:rPr>
                 <w:rFonts w:cs="Times New Roman"/>
-                <w:sz w:val="22"/>
-              </w:rPr>
-            </w:pPr>
-            <w:r>
-              <w:rPr>
-                <w:rFonts w:cs="Times New Roman"/>
-                <w:sz w:val="22"/>
+                <w:szCs w:val="24"/>
+              </w:rPr>
+            </w:pPr>
+            <w:r>
+              <w:rPr>
+                <w:rFonts w:cs="Times New Roman"/>
+                <w:szCs w:val="24"/>
               </w:rPr>
               <w:t>70%</w:t>
             </w:r>
@@ -2163,13 +2165,13 @@
             <w:pPr>
               <w:rPr>
                 <w:rFonts w:cs="Times New Roman"/>
-                <w:sz w:val="22"/>
-              </w:rPr>
-            </w:pPr>
-            <w:r>
-              <w:rPr>
-                <w:rFonts w:cs="Times New Roman"/>
-                <w:sz w:val="22"/>
+                <w:szCs w:val="24"/>
+              </w:rPr>
+            </w:pPr>
+            <w:r>
+              <w:rPr>
+                <w:rFonts w:cs="Times New Roman"/>
+                <w:szCs w:val="24"/>
               </w:rPr>
               <w:t>3/10</w:t>
             </w:r>
@@ -2184,28 +2186,21 @@
               <w:cnfStyle w:val="000000000000" w:firstRow="0" w:lastRow="0" w:firstColumn="0" w:lastColumn="0" w:oddVBand="0" w:evenVBand="0" w:oddHBand="0" w:evenHBand="0" w:firstRowFirstColumn="0" w:firstRowLastColumn="0" w:lastRowFirstColumn="0" w:lastRowLastColumn="0"/>
               <w:rPr>
                 <w:rFonts w:cs="Times New Roman"/>
-                <w:sz w:val="22"/>
-              </w:rPr>
-            </w:pPr>
-            <w:r>
-              <w:rPr>
-                <w:rFonts w:cs="Times New Roman"/>
-                <w:sz w:val="22"/>
-              </w:rPr>
-              <w:t>Buổ</w:t>
-            </w:r>
-            <w:r>
-              <w:rPr>
-                <w:rFonts w:cs="Times New Roman"/>
-                <w:sz w:val="22"/>
-              </w:rPr>
-              <w:t>i 9</w:t>
-            </w:r>
-          </w:p>
-        </w:tc>
-        <w:tc>
-          <w:tcPr>
-            <w:tcW w:w="2043" w:type="dxa"/>
+                <w:szCs w:val="24"/>
+              </w:rPr>
+            </w:pPr>
+            <w:r>
+              <w:rPr>
+                <w:rFonts w:cs="Times New Roman"/>
+                <w:szCs w:val="24"/>
+              </w:rPr>
+              <w:t>Buổi 9</w:t>
+            </w:r>
+          </w:p>
+        </w:tc>
+        <w:tc>
+          <w:tcPr>
+            <w:tcW w:w="2427" w:type="dxa"/>
           </w:tcPr>
           <w:p>
             <w:pPr>
@@ -2213,27 +2208,27 @@
               <w:cnfStyle w:val="000000000000" w:firstRow="0" w:lastRow="0" w:firstColumn="0" w:lastColumn="0" w:oddVBand="0" w:evenVBand="0" w:oddHBand="0" w:evenHBand="0" w:firstRowFirstColumn="0" w:firstRowLastColumn="0" w:lastRowFirstColumn="0" w:lastRowLastColumn="0"/>
               <w:rPr>
                 <w:rFonts w:cs="Times New Roman"/>
-                <w:sz w:val="22"/>
-              </w:rPr>
-            </w:pPr>
-          </w:p>
-        </w:tc>
-        <w:tc>
-          <w:tcPr>
-            <w:tcW w:w="1541" w:type="dxa"/>
+                <w:szCs w:val="24"/>
+              </w:rPr>
+            </w:pPr>
+          </w:p>
+        </w:tc>
+        <w:tc>
+          <w:tcPr>
+            <w:tcW w:w="1157" w:type="dxa"/>
           </w:tcPr>
           <w:p>
             <w:pPr>
               <w:cnfStyle w:val="000000000000" w:firstRow="0" w:lastRow="0" w:firstColumn="0" w:lastColumn="0" w:oddVBand="0" w:evenVBand="0" w:oddHBand="0" w:evenHBand="0" w:firstRowFirstColumn="0" w:firstRowLastColumn="0" w:lastRowFirstColumn="0" w:lastRowLastColumn="0"/>
               <w:rPr>
                 <w:rFonts w:cs="Times New Roman"/>
-                <w:sz w:val="22"/>
-              </w:rPr>
-            </w:pPr>
-            <w:r>
-              <w:rPr>
-                <w:rFonts w:cs="Times New Roman"/>
-                <w:sz w:val="22"/>
+                <w:szCs w:val="24"/>
+              </w:rPr>
+            </w:pPr>
+            <w:r>
+              <w:rPr>
+                <w:rFonts w:cs="Times New Roman"/>
+                <w:szCs w:val="24"/>
               </w:rPr>
               <w:t>85%</w:t>
             </w:r>
@@ -2248,13 +2243,13 @@
               <w:cnfStyle w:val="000000000000" w:firstRow="0" w:lastRow="0" w:firstColumn="0" w:lastColumn="0" w:oddVBand="0" w:evenVBand="0" w:oddHBand="0" w:evenHBand="0" w:firstRowFirstColumn="0" w:firstRowLastColumn="0" w:lastRowFirstColumn="0" w:lastRowLastColumn="0"/>
               <w:rPr>
                 <w:rFonts w:cs="Times New Roman"/>
-                <w:sz w:val="22"/>
-              </w:rPr>
-            </w:pPr>
-            <w:r>
-              <w:rPr>
-                <w:rFonts w:cs="Times New Roman"/>
-                <w:sz w:val="22"/>
+                <w:szCs w:val="24"/>
+              </w:rPr>
+            </w:pPr>
+            <w:r>
+              <w:rPr>
+                <w:rFonts w:cs="Times New Roman"/>
+                <w:szCs w:val="24"/>
               </w:rPr>
               <w:t>80%</w:t>
             </w:r>
@@ -2275,13 +2270,13 @@
             <w:pPr>
               <w:rPr>
                 <w:rFonts w:cs="Times New Roman"/>
-                <w:sz w:val="22"/>
-              </w:rPr>
-            </w:pPr>
-            <w:r>
-              <w:rPr>
-                <w:rFonts w:cs="Times New Roman"/>
-                <w:sz w:val="22"/>
+                <w:szCs w:val="24"/>
+              </w:rPr>
+            </w:pPr>
+            <w:r>
+              <w:rPr>
+                <w:rFonts w:cs="Times New Roman"/>
+                <w:szCs w:val="24"/>
               </w:rPr>
               <w:t>10/10</w:t>
             </w:r>
@@ -2296,28 +2291,21 @@
               <w:cnfStyle w:val="000000100000" w:firstRow="0" w:lastRow="0" w:firstColumn="0" w:lastColumn="0" w:oddVBand="0" w:evenVBand="0" w:oddHBand="1" w:evenHBand="0" w:firstRowFirstColumn="0" w:firstRowLastColumn="0" w:lastRowFirstColumn="0" w:lastRowLastColumn="0"/>
               <w:rPr>
                 <w:rFonts w:cs="Times New Roman"/>
-                <w:sz w:val="22"/>
-              </w:rPr>
-            </w:pPr>
-            <w:r>
-              <w:rPr>
-                <w:rFonts w:cs="Times New Roman"/>
-                <w:sz w:val="22"/>
-              </w:rPr>
-              <w:t>Buổ</w:t>
-            </w:r>
-            <w:r>
-              <w:rPr>
-                <w:rFonts w:cs="Times New Roman"/>
-                <w:sz w:val="22"/>
-              </w:rPr>
-              <w:t>i 10</w:t>
-            </w:r>
-          </w:p>
-        </w:tc>
-        <w:tc>
-          <w:tcPr>
-            <w:tcW w:w="2043" w:type="dxa"/>
+                <w:szCs w:val="24"/>
+              </w:rPr>
+            </w:pPr>
+            <w:r>
+              <w:rPr>
+                <w:rFonts w:cs="Times New Roman"/>
+                <w:szCs w:val="24"/>
+              </w:rPr>
+              <w:t>Buổi 10</w:t>
+            </w:r>
+          </w:p>
+        </w:tc>
+        <w:tc>
+          <w:tcPr>
+            <w:tcW w:w="2427" w:type="dxa"/>
           </w:tcPr>
           <w:p>
             <w:pPr>
@@ -2325,27 +2313,27 @@
               <w:cnfStyle w:val="000000100000" w:firstRow="0" w:lastRow="0" w:firstColumn="0" w:lastColumn="0" w:oddVBand="0" w:evenVBand="0" w:oddHBand="1" w:evenHBand="0" w:firstRowFirstColumn="0" w:firstRowLastColumn="0" w:lastRowFirstColumn="0" w:lastRowLastColumn="0"/>
               <w:rPr>
                 <w:rFonts w:cs="Times New Roman"/>
-                <w:sz w:val="22"/>
-              </w:rPr>
-            </w:pPr>
-          </w:p>
-        </w:tc>
-        <w:tc>
-          <w:tcPr>
-            <w:tcW w:w="1541" w:type="dxa"/>
+                <w:szCs w:val="24"/>
+              </w:rPr>
+            </w:pPr>
+          </w:p>
+        </w:tc>
+        <w:tc>
+          <w:tcPr>
+            <w:tcW w:w="1157" w:type="dxa"/>
           </w:tcPr>
           <w:p>
             <w:pPr>
               <w:cnfStyle w:val="000000100000" w:firstRow="0" w:lastRow="0" w:firstColumn="0" w:lastColumn="0" w:oddVBand="0" w:evenVBand="0" w:oddHBand="1" w:evenHBand="0" w:firstRowFirstColumn="0" w:firstRowLastColumn="0" w:lastRowFirstColumn="0" w:lastRowLastColumn="0"/>
               <w:rPr>
                 <w:rFonts w:cs="Times New Roman"/>
-                <w:sz w:val="22"/>
-              </w:rPr>
-            </w:pPr>
-            <w:r>
-              <w:rPr>
-                <w:rFonts w:cs="Times New Roman"/>
-                <w:sz w:val="22"/>
+                <w:szCs w:val="24"/>
+              </w:rPr>
+            </w:pPr>
+            <w:r>
+              <w:rPr>
+                <w:rFonts w:cs="Times New Roman"/>
+                <w:szCs w:val="24"/>
               </w:rPr>
               <w:t>90%</w:t>
             </w:r>
@@ -2360,13 +2348,13 @@
               <w:cnfStyle w:val="000000100000" w:firstRow="0" w:lastRow="0" w:firstColumn="0" w:lastColumn="0" w:oddVBand="0" w:evenVBand="0" w:oddHBand="1" w:evenHBand="0" w:firstRowFirstColumn="0" w:firstRowLastColumn="0" w:lastRowFirstColumn="0" w:lastRowLastColumn="0"/>
               <w:rPr>
                 <w:rFonts w:cs="Times New Roman"/>
-                <w:sz w:val="22"/>
-              </w:rPr>
-            </w:pPr>
-            <w:r>
-              <w:rPr>
-                <w:rFonts w:cs="Times New Roman"/>
-                <w:sz w:val="22"/>
+                <w:szCs w:val="24"/>
+              </w:rPr>
+            </w:pPr>
+            <w:r>
+              <w:rPr>
+                <w:rFonts w:cs="Times New Roman"/>
+                <w:szCs w:val="24"/>
               </w:rPr>
               <w:t>90%</w:t>
             </w:r>
@@ -2386,13 +2374,13 @@
             <w:pPr>
               <w:rPr>
                 <w:rFonts w:cs="Times New Roman"/>
-                <w:sz w:val="22"/>
-              </w:rPr>
-            </w:pPr>
-            <w:r>
-              <w:rPr>
-                <w:rFonts w:cs="Times New Roman"/>
-                <w:sz w:val="22"/>
+                <w:szCs w:val="24"/>
+              </w:rPr>
+            </w:pPr>
+            <w:r>
+              <w:rPr>
+                <w:rFonts w:cs="Times New Roman"/>
+                <w:szCs w:val="24"/>
               </w:rPr>
               <w:t>17/10</w:t>
             </w:r>
@@ -2407,28 +2395,21 @@
               <w:cnfStyle w:val="000000000000" w:firstRow="0" w:lastRow="0" w:firstColumn="0" w:lastColumn="0" w:oddVBand="0" w:evenVBand="0" w:oddHBand="0" w:evenHBand="0" w:firstRowFirstColumn="0" w:firstRowLastColumn="0" w:lastRowFirstColumn="0" w:lastRowLastColumn="0"/>
               <w:rPr>
                 <w:rFonts w:cs="Times New Roman"/>
-                <w:sz w:val="22"/>
-              </w:rPr>
-            </w:pPr>
-            <w:r>
-              <w:rPr>
-                <w:rFonts w:cs="Times New Roman"/>
-                <w:sz w:val="22"/>
-              </w:rPr>
-              <w:t>Buổ</w:t>
-            </w:r>
-            <w:r>
-              <w:rPr>
-                <w:rFonts w:cs="Times New Roman"/>
-                <w:sz w:val="22"/>
-              </w:rPr>
-              <w:t>i 11</w:t>
-            </w:r>
-          </w:p>
-        </w:tc>
-        <w:tc>
-          <w:tcPr>
-            <w:tcW w:w="2043" w:type="dxa"/>
+                <w:szCs w:val="24"/>
+              </w:rPr>
+            </w:pPr>
+            <w:r>
+              <w:rPr>
+                <w:rFonts w:cs="Times New Roman"/>
+                <w:szCs w:val="24"/>
+              </w:rPr>
+              <w:t>Buổi 11</w:t>
+            </w:r>
+          </w:p>
+        </w:tc>
+        <w:tc>
+          <w:tcPr>
+            <w:tcW w:w="2427" w:type="dxa"/>
           </w:tcPr>
           <w:p>
             <w:pPr>
@@ -2436,13 +2417,13 @@
               <w:cnfStyle w:val="000000000000" w:firstRow="0" w:lastRow="0" w:firstColumn="0" w:lastColumn="0" w:oddVBand="0" w:evenVBand="0" w:oddHBand="0" w:evenHBand="0" w:firstRowFirstColumn="0" w:firstRowLastColumn="0" w:lastRowFirstColumn="0" w:lastRowLastColumn="0"/>
               <w:rPr>
                 <w:rFonts w:cs="Times New Roman"/>
-                <w:sz w:val="22"/>
-              </w:rPr>
-            </w:pPr>
-            <w:r>
-              <w:rPr>
-                <w:rFonts w:cs="Times New Roman"/>
-                <w:sz w:val="22"/>
+                <w:szCs w:val="24"/>
+              </w:rPr>
+            </w:pPr>
+            <w:r>
+              <w:rPr>
+                <w:rFonts w:cs="Times New Roman"/>
+                <w:szCs w:val="24"/>
               </w:rPr>
               <w:t>Seminar</w:t>
             </w:r>
@@ -2450,27 +2431,27 @@
         </w:tc>
         <w:tc>
           <w:tcPr>
-            <w:tcW w:w="1541" w:type="dxa"/>
+            <w:tcW w:w="1157" w:type="dxa"/>
           </w:tcPr>
           <w:p>
             <w:pPr>
               <w:cnfStyle w:val="000000000000" w:firstRow="0" w:lastRow="0" w:firstColumn="0" w:lastColumn="0" w:oddVBand="0" w:evenVBand="0" w:oddHBand="0" w:evenHBand="0" w:firstRowFirstColumn="0" w:firstRowLastColumn="0" w:lastRowFirstColumn="0" w:lastRowLastColumn="0"/>
               <w:rPr>
                 <w:rFonts w:cs="Times New Roman"/>
-                <w:sz w:val="22"/>
-              </w:rPr>
-            </w:pPr>
-            <w:r>
-              <w:rPr>
-                <w:rFonts w:cs="Times New Roman"/>
-                <w:sz w:val="22"/>
+                <w:szCs w:val="24"/>
+              </w:rPr>
+            </w:pPr>
+            <w:r>
+              <w:rPr>
+                <w:rFonts w:cs="Times New Roman"/>
+                <w:szCs w:val="24"/>
               </w:rPr>
               <w:t>95</w:t>
             </w:r>
             <w:r>
               <w:rPr>
                 <w:rFonts w:cs="Times New Roman"/>
-                <w:sz w:val="22"/>
+                <w:szCs w:val="24"/>
               </w:rPr>
               <w:t>%</w:t>
             </w:r>
@@ -2485,13 +2466,13 @@
               <w:cnfStyle w:val="000000000000" w:firstRow="0" w:lastRow="0" w:firstColumn="0" w:lastColumn="0" w:oddVBand="0" w:evenVBand="0" w:oddHBand="0" w:evenHBand="0" w:firstRowFirstColumn="0" w:firstRowLastColumn="0" w:lastRowFirstColumn="0" w:lastRowLastColumn="0"/>
               <w:rPr>
                 <w:rFonts w:cs="Times New Roman"/>
-                <w:sz w:val="22"/>
-              </w:rPr>
-            </w:pPr>
-            <w:r>
-              <w:rPr>
-                <w:rFonts w:cs="Times New Roman"/>
-                <w:sz w:val="22"/>
+                <w:szCs w:val="24"/>
+              </w:rPr>
+            </w:pPr>
+            <w:r>
+              <w:rPr>
+                <w:rFonts w:cs="Times New Roman"/>
+                <w:szCs w:val="24"/>
               </w:rPr>
               <w:t>95%</w:t>
             </w:r>
@@ -2512,13 +2493,13 @@
             <w:pPr>
               <w:rPr>
                 <w:rFonts w:cs="Times New Roman"/>
-                <w:sz w:val="22"/>
-              </w:rPr>
-            </w:pPr>
-            <w:r>
-              <w:rPr>
-                <w:rFonts w:cs="Times New Roman"/>
-                <w:sz w:val="22"/>
+                <w:szCs w:val="24"/>
+              </w:rPr>
+            </w:pPr>
+            <w:r>
+              <w:rPr>
+                <w:rFonts w:cs="Times New Roman"/>
+                <w:szCs w:val="24"/>
               </w:rPr>
               <w:t>24/10</w:t>
             </w:r>
@@ -2533,28 +2514,21 @@
               <w:cnfStyle w:val="000000100000" w:firstRow="0" w:lastRow="0" w:firstColumn="0" w:lastColumn="0" w:oddVBand="0" w:evenVBand="0" w:oddHBand="1" w:evenHBand="0" w:firstRowFirstColumn="0" w:firstRowLastColumn="0" w:lastRowFirstColumn="0" w:lastRowLastColumn="0"/>
               <w:rPr>
                 <w:rFonts w:cs="Times New Roman"/>
-                <w:sz w:val="22"/>
-              </w:rPr>
-            </w:pPr>
-            <w:r>
-              <w:rPr>
-                <w:rFonts w:cs="Times New Roman"/>
-                <w:sz w:val="22"/>
-              </w:rPr>
-              <w:t>Buổ</w:t>
-            </w:r>
-            <w:r>
-              <w:rPr>
-                <w:rFonts w:cs="Times New Roman"/>
-                <w:sz w:val="22"/>
-              </w:rPr>
-              <w:t>i 12</w:t>
-            </w:r>
-          </w:p>
-        </w:tc>
-        <w:tc>
-          <w:tcPr>
-            <w:tcW w:w="2043" w:type="dxa"/>
+                <w:szCs w:val="24"/>
+              </w:rPr>
+            </w:pPr>
+            <w:r>
+              <w:rPr>
+                <w:rFonts w:cs="Times New Roman"/>
+                <w:szCs w:val="24"/>
+              </w:rPr>
+              <w:t>Buổi 12</w:t>
+            </w:r>
+          </w:p>
+        </w:tc>
+        <w:tc>
+          <w:tcPr>
+            <w:tcW w:w="2427" w:type="dxa"/>
           </w:tcPr>
           <w:p>
             <w:pPr>
@@ -2562,13 +2536,13 @@
               <w:cnfStyle w:val="000000100000" w:firstRow="0" w:lastRow="0" w:firstColumn="0" w:lastColumn="0" w:oddVBand="0" w:evenVBand="0" w:oddHBand="1" w:evenHBand="0" w:firstRowFirstColumn="0" w:firstRowLastColumn="0" w:lastRowFirstColumn="0" w:lastRowLastColumn="0"/>
               <w:rPr>
                 <w:rFonts w:cs="Times New Roman"/>
-                <w:sz w:val="22"/>
-              </w:rPr>
-            </w:pPr>
-            <w:r>
-              <w:rPr>
-                <w:rFonts w:cs="Times New Roman"/>
-                <w:sz w:val="22"/>
+                <w:szCs w:val="24"/>
+              </w:rPr>
+            </w:pPr>
+            <w:r>
+              <w:rPr>
+                <w:rFonts w:cs="Times New Roman"/>
+                <w:szCs w:val="24"/>
               </w:rPr>
               <w:t>Seminar</w:t>
             </w:r>
@@ -2576,20 +2550,20 @@
         </w:tc>
         <w:tc>
           <w:tcPr>
-            <w:tcW w:w="1541" w:type="dxa"/>
+            <w:tcW w:w="1157" w:type="dxa"/>
           </w:tcPr>
           <w:p>
             <w:pPr>
               <w:cnfStyle w:val="000000100000" w:firstRow="0" w:lastRow="0" w:firstColumn="0" w:lastColumn="0" w:oddVBand="0" w:evenVBand="0" w:oddHBand="1" w:evenHBand="0" w:firstRowFirstColumn="0" w:firstRowLastColumn="0" w:lastRowFirstColumn="0" w:lastRowLastColumn="0"/>
               <w:rPr>
                 <w:rFonts w:cs="Times New Roman"/>
-                <w:sz w:val="22"/>
-              </w:rPr>
-            </w:pPr>
-            <w:r>
-              <w:rPr>
-                <w:rFonts w:cs="Times New Roman"/>
-                <w:sz w:val="22"/>
+                <w:szCs w:val="24"/>
+              </w:rPr>
+            </w:pPr>
+            <w:r>
+              <w:rPr>
+                <w:rFonts w:cs="Times New Roman"/>
+                <w:szCs w:val="24"/>
               </w:rPr>
               <w:t>100%</w:t>
             </w:r>
@@ -2604,13 +2578,13 @@
               <w:cnfStyle w:val="000000100000" w:firstRow="0" w:lastRow="0" w:firstColumn="0" w:lastColumn="0" w:oddVBand="0" w:evenVBand="0" w:oddHBand="1" w:evenHBand="0" w:firstRowFirstColumn="0" w:firstRowLastColumn="0" w:lastRowFirstColumn="0" w:lastRowLastColumn="0"/>
               <w:rPr>
                 <w:rFonts w:cs="Times New Roman"/>
-                <w:sz w:val="22"/>
-              </w:rPr>
-            </w:pPr>
-            <w:r>
-              <w:rPr>
-                <w:rFonts w:cs="Times New Roman"/>
-                <w:sz w:val="22"/>
+                <w:szCs w:val="24"/>
+              </w:rPr>
+            </w:pPr>
+            <w:r>
+              <w:rPr>
+                <w:rFonts w:cs="Times New Roman"/>
+                <w:szCs w:val="24"/>
               </w:rPr>
               <w:t>100%</w:t>
             </w:r>
@@ -2630,13 +2604,13 @@
             <w:pPr>
               <w:rPr>
                 <w:rFonts w:cs="Times New Roman"/>
-                <w:sz w:val="22"/>
-              </w:rPr>
-            </w:pPr>
-            <w:r>
-              <w:rPr>
-                <w:rFonts w:cs="Times New Roman"/>
-                <w:sz w:val="22"/>
+                <w:szCs w:val="24"/>
+              </w:rPr>
+            </w:pPr>
+            <w:r>
+              <w:rPr>
+                <w:rFonts w:cs="Times New Roman"/>
+                <w:szCs w:val="24"/>
               </w:rPr>
               <w:t>25/10</w:t>
             </w:r>
@@ -2651,13 +2625,13 @@
               <w:cnfStyle w:val="000000000000" w:firstRow="0" w:lastRow="0" w:firstColumn="0" w:lastColumn="0" w:oddVBand="0" w:evenVBand="0" w:oddHBand="0" w:evenHBand="0" w:firstRowFirstColumn="0" w:firstRowLastColumn="0" w:lastRowFirstColumn="0" w:lastRowLastColumn="0"/>
               <w:rPr>
                 <w:rFonts w:cs="Times New Roman"/>
-                <w:sz w:val="22"/>
-              </w:rPr>
-            </w:pPr>
-            <w:r>
-              <w:rPr>
-                <w:rFonts w:cs="Times New Roman"/>
-                <w:sz w:val="22"/>
+                <w:szCs w:val="24"/>
+              </w:rPr>
+            </w:pPr>
+            <w:r>
+              <w:rPr>
+                <w:rFonts w:cs="Times New Roman"/>
+                <w:szCs w:val="24"/>
               </w:rPr>
               <w:t>Thi cuối kỳ</w:t>
             </w:r>
@@ -2665,7 +2639,7 @@
         </w:tc>
         <w:tc>
           <w:tcPr>
-            <w:tcW w:w="2043" w:type="dxa"/>
+            <w:tcW w:w="2427" w:type="dxa"/>
           </w:tcPr>
           <w:p>
             <w:pPr>
@@ -2673,13 +2647,13 @@
               <w:cnfStyle w:val="000000000000" w:firstRow="0" w:lastRow="0" w:firstColumn="0" w:lastColumn="0" w:oddVBand="0" w:evenVBand="0" w:oddHBand="0" w:evenHBand="0" w:firstRowFirstColumn="0" w:firstRowLastColumn="0" w:lastRowFirstColumn="0" w:lastRowLastColumn="0"/>
               <w:rPr>
                 <w:rFonts w:cs="Times New Roman"/>
-                <w:sz w:val="22"/>
-              </w:rPr>
-            </w:pPr>
-            <w:r>
-              <w:rPr>
-                <w:rFonts w:cs="Times New Roman"/>
-                <w:sz w:val="22"/>
+                <w:szCs w:val="24"/>
+              </w:rPr>
+            </w:pPr>
+            <w:r>
+              <w:rPr>
+                <w:rFonts w:cs="Times New Roman"/>
+                <w:szCs w:val="24"/>
               </w:rPr>
               <w:t>Nộp đồ án</w:t>
             </w:r>
@@ -2687,20 +2661,20 @@
         </w:tc>
         <w:tc>
           <w:tcPr>
-            <w:tcW w:w="1541" w:type="dxa"/>
+            <w:tcW w:w="1157" w:type="dxa"/>
           </w:tcPr>
           <w:p>
             <w:pPr>
               <w:cnfStyle w:val="000000000000" w:firstRow="0" w:lastRow="0" w:firstColumn="0" w:lastColumn="0" w:oddVBand="0" w:evenVBand="0" w:oddHBand="0" w:evenHBand="0" w:firstRowFirstColumn="0" w:firstRowLastColumn="0" w:lastRowFirstColumn="0" w:lastRowLastColumn="0"/>
               <w:rPr>
                 <w:rFonts w:cs="Times New Roman"/>
-                <w:sz w:val="22"/>
-              </w:rPr>
-            </w:pPr>
-            <w:r>
-              <w:rPr>
-                <w:rFonts w:cs="Times New Roman"/>
-                <w:sz w:val="22"/>
+                <w:szCs w:val="24"/>
+              </w:rPr>
+            </w:pPr>
+            <w:r>
+              <w:rPr>
+                <w:rFonts w:cs="Times New Roman"/>
+                <w:szCs w:val="24"/>
               </w:rPr>
               <w:t>100%</w:t>
             </w:r>
@@ -2715,13 +2689,13 @@
               <w:cnfStyle w:val="000000000000" w:firstRow="0" w:lastRow="0" w:firstColumn="0" w:lastColumn="0" w:oddVBand="0" w:evenVBand="0" w:oddHBand="0" w:evenHBand="0" w:firstRowFirstColumn="0" w:firstRowLastColumn="0" w:lastRowFirstColumn="0" w:lastRowLastColumn="0"/>
               <w:rPr>
                 <w:rFonts w:cs="Times New Roman"/>
-                <w:sz w:val="22"/>
-              </w:rPr>
-            </w:pPr>
-            <w:r>
-              <w:rPr>
-                <w:rFonts w:cs="Times New Roman"/>
-                <w:sz w:val="22"/>
+                <w:szCs w:val="24"/>
+              </w:rPr>
+            </w:pPr>
+            <w:r>
+              <w:rPr>
+                <w:rFonts w:cs="Times New Roman"/>
+                <w:szCs w:val="24"/>
               </w:rPr>
               <w:t>100%</w:t>
             </w:r>
@@ -2729,9 +2703,23 @@
         </w:tc>
       </w:tr>
     </w:tbl>
-    <w:p/>
     <w:p>
+      <w:pPr>
+        <w:rPr>
+          <w:szCs w:val="24"/>
+        </w:rPr>
+      </w:pPr>
+    </w:p>
+    <w:p>
+      <w:pPr>
+        <w:rPr>
+          <w:szCs w:val="24"/>
+        </w:rPr>
+      </w:pPr>
       <w:r>
+        <w:rPr>
+          <w:szCs w:val="24"/>
+        </w:rPr>
         <w:br w:type="page"/>
       </w:r>
     </w:p>
@@ -3882,6 +3870,148 @@
               <w:t>Ứng dụng của Wavelet</w:t>
             </w:r>
           </w:p>
+          <w:p>
+            <w:pPr>
+              <w:pStyle w:val="ListParagraph"/>
+              <w:numPr>
+                <w:ilvl w:val="0"/>
+                <w:numId w:val="13"/>
+              </w:numPr>
+              <w:rPr>
+                <w:b w:val="0"/>
+                <w:szCs w:val="24"/>
+              </w:rPr>
+            </w:pPr>
+            <w:bookmarkStart w:id="1" w:name="_Toc401859134"/>
+            <w:r>
+              <w:rPr>
+                <w:b w:val="0"/>
+                <w:szCs w:val="24"/>
+              </w:rPr>
+              <w:t>Nén ảnh JPEG 2000</w:t>
+            </w:r>
+            <w:bookmarkEnd w:id="1"/>
+          </w:p>
+          <w:p>
+            <w:pPr>
+              <w:pStyle w:val="ListParagraph"/>
+              <w:numPr>
+                <w:ilvl w:val="0"/>
+                <w:numId w:val="13"/>
+              </w:numPr>
+              <w:rPr>
+                <w:b w:val="0"/>
+                <w:szCs w:val="24"/>
+              </w:rPr>
+            </w:pPr>
+            <w:r>
+              <w:rPr>
+                <w:b w:val="0"/>
+                <w:szCs w:val="24"/>
+              </w:rPr>
+              <w:t>Nén video</w:t>
+            </w:r>
+          </w:p>
+          <w:p>
+            <w:pPr>
+              <w:pStyle w:val="ListParagraph"/>
+              <w:numPr>
+                <w:ilvl w:val="0"/>
+                <w:numId w:val="13"/>
+              </w:numPr>
+              <w:rPr>
+                <w:b w:val="0"/>
+                <w:szCs w:val="24"/>
+              </w:rPr>
+            </w:pPr>
+            <w:r>
+              <w:rPr>
+                <w:b w:val="0"/>
+                <w:szCs w:val="24"/>
+              </w:rPr>
+              <w:t>Nén âm thanh</w:t>
+            </w:r>
+          </w:p>
+          <w:p>
+            <w:pPr>
+              <w:pStyle w:val="ListParagraph"/>
+              <w:numPr>
+                <w:ilvl w:val="0"/>
+                <w:numId w:val="13"/>
+              </w:numPr>
+              <w:rPr>
+                <w:b w:val="0"/>
+                <w:szCs w:val="24"/>
+              </w:rPr>
+            </w:pPr>
+            <w:r>
+              <w:rPr>
+                <w:b w:val="0"/>
+                <w:szCs w:val="24"/>
+              </w:rPr>
+              <w:t>Lưu trữ vân tay điện tử</w:t>
+            </w:r>
+          </w:p>
+          <w:p>
+            <w:pPr>
+              <w:pStyle w:val="ListParagraph"/>
+              <w:numPr>
+                <w:ilvl w:val="0"/>
+                <w:numId w:val="13"/>
+              </w:numPr>
+              <w:rPr>
+                <w:b w:val="0"/>
+                <w:szCs w:val="24"/>
+              </w:rPr>
+            </w:pPr>
+            <w:r>
+              <w:rPr>
+                <w:b w:val="0"/>
+                <w:szCs w:val="24"/>
+              </w:rPr>
+              <w:t>Chứng thực vân tay</w:t>
+            </w:r>
+          </w:p>
+          <w:p>
+            <w:pPr>
+              <w:pStyle w:val="ListParagraph"/>
+              <w:numPr>
+                <w:ilvl w:val="0"/>
+                <w:numId w:val="13"/>
+              </w:numPr>
+              <w:rPr>
+                <w:b w:val="0"/>
+                <w:szCs w:val="24"/>
+              </w:rPr>
+            </w:pPr>
+            <w:r>
+              <w:rPr>
+                <w:b w:val="0"/>
+                <w:szCs w:val="24"/>
+              </w:rPr>
+              <w:t>Giảm nhiễu</w:t>
+            </w:r>
+          </w:p>
+          <w:p>
+            <w:pPr>
+              <w:pStyle w:val="ListParagraph"/>
+              <w:numPr>
+                <w:ilvl w:val="0"/>
+                <w:numId w:val="13"/>
+              </w:numPr>
+              <w:rPr>
+                <w:b w:val="0"/>
+                <w:szCs w:val="24"/>
+              </w:rPr>
+            </w:pPr>
+            <w:r>
+              <w:rPr>
+                <w:b w:val="0"/>
+                <w:szCs w:val="24"/>
+              </w:rPr>
+              <w:t>Các ứng dụng khác</w:t>
+            </w:r>
+          </w:p>
         </w:tc>
         <w:tc>
           <w:tcPr>
@@ -3896,17 +4026,110 @@
                 <w:szCs w:val="24"/>
               </w:rPr>
             </w:pPr>
+          </w:p>
+          <w:p>
+            <w:pPr>
+              <w:jc w:val="center"/>
+              <w:cnfStyle w:val="000000100000" w:firstRow="0" w:lastRow="0" w:firstColumn="0" w:lastColumn="0" w:oddVBand="0" w:evenVBand="0" w:oddHBand="1" w:evenHBand="0" w:firstRowFirstColumn="0" w:firstRowLastColumn="0" w:lastRowFirstColumn="0" w:lastRowLastColumn="0"/>
+              <w:rPr>
+                <w:szCs w:val="24"/>
+              </w:rPr>
+            </w:pPr>
             <w:r>
               <w:rPr>
                 <w:szCs w:val="24"/>
               </w:rPr>
               <w:t>Toàn</w:t>
             </w:r>
-            <w:r>
-              <w:rPr>
-                <w:szCs w:val="24"/>
-              </w:rPr>
-              <w:t>, Đặng Minh</w:t>
+          </w:p>
+          <w:p>
+            <w:pPr>
+              <w:jc w:val="center"/>
+              <w:cnfStyle w:val="000000100000" w:firstRow="0" w:lastRow="0" w:firstColumn="0" w:lastColumn="0" w:oddVBand="0" w:evenVBand="0" w:oddHBand="1" w:evenHBand="0" w:firstRowFirstColumn="0" w:firstRowLastColumn="0" w:lastRowFirstColumn="0" w:lastRowLastColumn="0"/>
+              <w:rPr>
+                <w:szCs w:val="24"/>
+              </w:rPr>
+            </w:pPr>
+            <w:r>
+              <w:rPr>
+                <w:szCs w:val="24"/>
+              </w:rPr>
+              <w:t>Toàn</w:t>
+            </w:r>
+          </w:p>
+          <w:p>
+            <w:pPr>
+              <w:jc w:val="center"/>
+              <w:cnfStyle w:val="000000100000" w:firstRow="0" w:lastRow="0" w:firstColumn="0" w:lastColumn="0" w:oddVBand="0" w:evenVBand="0" w:oddHBand="1" w:evenHBand="0" w:firstRowFirstColumn="0" w:firstRowLastColumn="0" w:lastRowFirstColumn="0" w:lastRowLastColumn="0"/>
+              <w:rPr>
+                <w:szCs w:val="24"/>
+              </w:rPr>
+            </w:pPr>
+            <w:r>
+              <w:rPr>
+                <w:szCs w:val="24"/>
+              </w:rPr>
+              <w:t>Toàn</w:t>
+            </w:r>
+          </w:p>
+          <w:p>
+            <w:pPr>
+              <w:jc w:val="center"/>
+              <w:cnfStyle w:val="000000100000" w:firstRow="0" w:lastRow="0" w:firstColumn="0" w:lastColumn="0" w:oddVBand="0" w:evenVBand="0" w:oddHBand="1" w:evenHBand="0" w:firstRowFirstColumn="0" w:firstRowLastColumn="0" w:lastRowFirstColumn="0" w:lastRowLastColumn="0"/>
+              <w:rPr>
+                <w:szCs w:val="24"/>
+              </w:rPr>
+            </w:pPr>
+            <w:r>
+              <w:rPr>
+                <w:szCs w:val="24"/>
+              </w:rPr>
+              <w:t>Đặng Minh</w:t>
+            </w:r>
+          </w:p>
+          <w:p>
+            <w:pPr>
+              <w:jc w:val="center"/>
+              <w:cnfStyle w:val="000000100000" w:firstRow="0" w:lastRow="0" w:firstColumn="0" w:lastColumn="0" w:oddVBand="0" w:evenVBand="0" w:oddHBand="1" w:evenHBand="0" w:firstRowFirstColumn="0" w:firstRowLastColumn="0" w:lastRowFirstColumn="0" w:lastRowLastColumn="0"/>
+              <w:rPr>
+                <w:szCs w:val="24"/>
+              </w:rPr>
+            </w:pPr>
+            <w:r>
+              <w:rPr>
+                <w:szCs w:val="24"/>
+              </w:rPr>
+              <w:t>Đặng Minh</w:t>
+            </w:r>
+          </w:p>
+          <w:p>
+            <w:pPr>
+              <w:jc w:val="center"/>
+              <w:cnfStyle w:val="000000100000" w:firstRow="0" w:lastRow="0" w:firstColumn="0" w:lastColumn="0" w:oddVBand="0" w:evenVBand="0" w:oddHBand="1" w:evenHBand="0" w:firstRowFirstColumn="0" w:firstRowLastColumn="0" w:lastRowFirstColumn="0" w:lastRowLastColumn="0"/>
+              <w:rPr>
+                <w:szCs w:val="24"/>
+              </w:rPr>
+            </w:pPr>
+            <w:r>
+              <w:rPr>
+                <w:szCs w:val="24"/>
+              </w:rPr>
+              <w:t>Toàn</w:t>
+            </w:r>
+          </w:p>
+          <w:p>
+            <w:pPr>
+              <w:jc w:val="center"/>
+              <w:cnfStyle w:val="000000100000" w:firstRow="0" w:lastRow="0" w:firstColumn="0" w:lastColumn="0" w:oddVBand="0" w:evenVBand="0" w:oddHBand="1" w:evenHBand="0" w:firstRowFirstColumn="0" w:firstRowLastColumn="0" w:lastRowFirstColumn="0" w:lastRowLastColumn="0"/>
+              <w:rPr>
+                <w:szCs w:val="24"/>
+              </w:rPr>
+            </w:pPr>
+            <w:r>
+              <w:rPr>
+                <w:szCs w:val="24"/>
+              </w:rPr>
+              <w:t>Đặng Minh</w:t>
             </w:r>
           </w:p>
         </w:tc>
@@ -3915,6 +4138,105 @@
             <w:tcW w:w="2917" w:type="dxa"/>
             <w:gridSpan w:val="2"/>
           </w:tcPr>
+          <w:p>
+            <w:pPr>
+              <w:jc w:val="center"/>
+              <w:cnfStyle w:val="000000100000" w:firstRow="0" w:lastRow="0" w:firstColumn="0" w:lastColumn="0" w:oddVBand="0" w:evenVBand="0" w:oddHBand="1" w:evenHBand="0" w:firstRowFirstColumn="0" w:firstRowLastColumn="0" w:lastRowFirstColumn="0" w:lastRowLastColumn="0"/>
+              <w:rPr>
+                <w:szCs w:val="24"/>
+              </w:rPr>
+            </w:pPr>
+          </w:p>
+          <w:p>
+            <w:pPr>
+              <w:jc w:val="center"/>
+              <w:cnfStyle w:val="000000100000" w:firstRow="0" w:lastRow="0" w:firstColumn="0" w:lastColumn="0" w:oddVBand="0" w:evenVBand="0" w:oddHBand="1" w:evenHBand="0" w:firstRowFirstColumn="0" w:firstRowLastColumn="0" w:lastRowFirstColumn="0" w:lastRowLastColumn="0"/>
+              <w:rPr>
+                <w:szCs w:val="24"/>
+              </w:rPr>
+            </w:pPr>
+            <w:r>
+              <w:rPr>
+                <w:szCs w:val="24"/>
+              </w:rPr>
+              <w:t>12/09</w:t>
+            </w:r>
+          </w:p>
+          <w:p>
+            <w:pPr>
+              <w:jc w:val="center"/>
+              <w:cnfStyle w:val="000000100000" w:firstRow="0" w:lastRow="0" w:firstColumn="0" w:lastColumn="0" w:oddVBand="0" w:evenVBand="0" w:oddHBand="1" w:evenHBand="0" w:firstRowFirstColumn="0" w:firstRowLastColumn="0" w:lastRowFirstColumn="0" w:lastRowLastColumn="0"/>
+              <w:rPr>
+                <w:szCs w:val="24"/>
+              </w:rPr>
+            </w:pPr>
+            <w:r>
+              <w:rPr>
+                <w:szCs w:val="24"/>
+              </w:rPr>
+              <w:t>12/09</w:t>
+            </w:r>
+          </w:p>
+          <w:p>
+            <w:pPr>
+              <w:jc w:val="center"/>
+              <w:cnfStyle w:val="000000100000" w:firstRow="0" w:lastRow="0" w:firstColumn="0" w:lastColumn="0" w:oddVBand="0" w:evenVBand="0" w:oddHBand="1" w:evenHBand="0" w:firstRowFirstColumn="0" w:firstRowLastColumn="0" w:lastRowFirstColumn="0" w:lastRowLastColumn="0"/>
+              <w:rPr>
+                <w:szCs w:val="24"/>
+              </w:rPr>
+            </w:pPr>
+            <w:r>
+              <w:rPr>
+                <w:szCs w:val="24"/>
+              </w:rPr>
+              <w:t>12/09</w:t>
+            </w:r>
+          </w:p>
+          <w:p>
+            <w:pPr>
+              <w:jc w:val="center"/>
+              <w:cnfStyle w:val="000000100000" w:firstRow="0" w:lastRow="0" w:firstColumn="0" w:lastColumn="0" w:oddVBand="0" w:evenVBand="0" w:oddHBand="1" w:evenHBand="0" w:firstRowFirstColumn="0" w:firstRowLastColumn="0" w:lastRowFirstColumn="0" w:lastRowLastColumn="0"/>
+              <w:rPr>
+                <w:szCs w:val="24"/>
+              </w:rPr>
+            </w:pPr>
+            <w:r>
+              <w:rPr>
+                <w:szCs w:val="24"/>
+              </w:rPr>
+              <w:t>12/09</w:t>
+            </w:r>
+          </w:p>
+          <w:p>
+            <w:pPr>
+              <w:jc w:val="center"/>
+              <w:cnfStyle w:val="000000100000" w:firstRow="0" w:lastRow="0" w:firstColumn="0" w:lastColumn="0" w:oddVBand="0" w:evenVBand="0" w:oddHBand="1" w:evenHBand="0" w:firstRowFirstColumn="0" w:firstRowLastColumn="0" w:lastRowFirstColumn="0" w:lastRowLastColumn="0"/>
+              <w:rPr>
+                <w:szCs w:val="24"/>
+              </w:rPr>
+            </w:pPr>
+            <w:r>
+              <w:rPr>
+                <w:szCs w:val="24"/>
+              </w:rPr>
+              <w:t>12/09</w:t>
+            </w:r>
+          </w:p>
+          <w:p>
+            <w:pPr>
+              <w:jc w:val="center"/>
+              <w:cnfStyle w:val="000000100000" w:firstRow="0" w:lastRow="0" w:firstColumn="0" w:lastColumn="0" w:oddVBand="0" w:evenVBand="0" w:oddHBand="1" w:evenHBand="0" w:firstRowFirstColumn="0" w:firstRowLastColumn="0" w:lastRowFirstColumn="0" w:lastRowLastColumn="0"/>
+              <w:rPr>
+                <w:szCs w:val="24"/>
+              </w:rPr>
+            </w:pPr>
+            <w:r>
+              <w:rPr>
+                <w:szCs w:val="24"/>
+              </w:rPr>
+              <w:t>12/09</w:t>
+            </w:r>
+          </w:p>
           <w:p>
             <w:pPr>
               <w:jc w:val="center"/>
@@ -4503,6 +4825,114 @@
               <w:rPr>
                 <w:szCs w:val="24"/>
               </w:rPr>
+              <w:t>20/10</w:t>
+            </w:r>
+          </w:p>
+          <w:p>
+            <w:pPr>
+              <w:jc w:val="center"/>
+              <w:cnfStyle w:val="000000000000" w:firstRow="0" w:lastRow="0" w:firstColumn="0" w:lastColumn="0" w:oddVBand="0" w:evenVBand="0" w:oddHBand="0" w:evenHBand="0" w:firstRowFirstColumn="0" w:firstRowLastColumn="0" w:lastRowFirstColumn="0" w:lastRowLastColumn="0"/>
+              <w:rPr>
+                <w:szCs w:val="24"/>
+              </w:rPr>
+            </w:pPr>
+            <w:r>
+              <w:rPr>
+                <w:szCs w:val="24"/>
+              </w:rPr>
+              <w:t>05/09</w:t>
+            </w:r>
+          </w:p>
+          <w:p>
+            <w:pPr>
+              <w:jc w:val="center"/>
+              <w:cnfStyle w:val="000000000000" w:firstRow="0" w:lastRow="0" w:firstColumn="0" w:lastColumn="0" w:oddVBand="0" w:evenVBand="0" w:oddHBand="0" w:evenHBand="0" w:firstRowFirstColumn="0" w:firstRowLastColumn="0" w:lastRowFirstColumn="0" w:lastRowLastColumn="0"/>
+              <w:rPr>
+                <w:szCs w:val="24"/>
+              </w:rPr>
+            </w:pPr>
+          </w:p>
+          <w:p>
+            <w:pPr>
+              <w:jc w:val="center"/>
+              <w:cnfStyle w:val="000000000000" w:firstRow="0" w:lastRow="0" w:firstColumn="0" w:lastColumn="0" w:oddVBand="0" w:evenVBand="0" w:oddHBand="0" w:evenHBand="0" w:firstRowFirstColumn="0" w:firstRowLastColumn="0" w:lastRowFirstColumn="0" w:lastRowLastColumn="0"/>
+              <w:rPr>
+                <w:szCs w:val="24"/>
+              </w:rPr>
+            </w:pPr>
+            <w:r>
+              <w:rPr>
+                <w:szCs w:val="24"/>
+              </w:rPr>
+              <w:t>22/10</w:t>
+            </w:r>
+          </w:p>
+          <w:p>
+            <w:pPr>
+              <w:jc w:val="center"/>
+              <w:cnfStyle w:val="000000000000" w:firstRow="0" w:lastRow="0" w:firstColumn="0" w:lastColumn="0" w:oddVBand="0" w:evenVBand="0" w:oddHBand="0" w:evenHBand="0" w:firstRowFirstColumn="0" w:firstRowLastColumn="0" w:lastRowFirstColumn="0" w:lastRowLastColumn="0"/>
+              <w:rPr>
+                <w:szCs w:val="24"/>
+              </w:rPr>
+            </w:pPr>
+            <w:r>
+              <w:rPr>
+                <w:szCs w:val="24"/>
+              </w:rPr>
+              <w:t>22/10</w:t>
+            </w:r>
+          </w:p>
+          <w:p>
+            <w:pPr>
+              <w:jc w:val="center"/>
+              <w:cnfStyle w:val="000000000000" w:firstRow="0" w:lastRow="0" w:firstColumn="0" w:lastColumn="0" w:oddVBand="0" w:evenVBand="0" w:oddHBand="0" w:evenHBand="0" w:firstRowFirstColumn="0" w:firstRowLastColumn="0" w:lastRowFirstColumn="0" w:lastRowLastColumn="0"/>
+              <w:rPr>
+                <w:szCs w:val="24"/>
+              </w:rPr>
+            </w:pPr>
+          </w:p>
+          <w:p>
+            <w:pPr>
+              <w:jc w:val="center"/>
+              <w:cnfStyle w:val="000000000000" w:firstRow="0" w:lastRow="0" w:firstColumn="0" w:lastColumn="0" w:oddVBand="0" w:evenVBand="0" w:oddHBand="0" w:evenHBand="0" w:firstRowFirstColumn="0" w:firstRowLastColumn="0" w:lastRowFirstColumn="0" w:lastRowLastColumn="0"/>
+              <w:rPr>
+                <w:szCs w:val="24"/>
+              </w:rPr>
+            </w:pPr>
+            <w:r>
+              <w:rPr>
+                <w:szCs w:val="24"/>
+              </w:rPr>
+              <w:t>28/09</w:t>
+            </w:r>
+          </w:p>
+          <w:p>
+            <w:pPr>
+              <w:jc w:val="center"/>
+              <w:cnfStyle w:val="000000000000" w:firstRow="0" w:lastRow="0" w:firstColumn="0" w:lastColumn="0" w:oddVBand="0" w:evenVBand="0" w:oddHBand="0" w:evenHBand="0" w:firstRowFirstColumn="0" w:firstRowLastColumn="0" w:lastRowFirstColumn="0" w:lastRowLastColumn="0"/>
+              <w:rPr>
+                <w:szCs w:val="24"/>
+              </w:rPr>
+            </w:pPr>
+            <w:r>
+              <w:rPr>
+                <w:szCs w:val="24"/>
+              </w:rPr>
+              <w:t>28/09</w:t>
+            </w:r>
+          </w:p>
+          <w:p>
+            <w:pPr>
+              <w:jc w:val="center"/>
+              <w:cnfStyle w:val="000000000000" w:firstRow="0" w:lastRow="0" w:firstColumn="0" w:lastColumn="0" w:oddVBand="0" w:evenVBand="0" w:oddHBand="0" w:evenHBand="0" w:firstRowFirstColumn="0" w:firstRowLastColumn="0" w:lastRowFirstColumn="0" w:lastRowLastColumn="0"/>
+              <w:rPr>
+                <w:szCs w:val="24"/>
+              </w:rPr>
+            </w:pPr>
+            <w:r>
+              <w:rPr>
+                <w:szCs w:val="24"/>
+              </w:rPr>
               <w:t>Chưa hoàn thành</w:t>
             </w:r>
           </w:p>
@@ -4518,115 +4948,7 @@
               <w:rPr>
                 <w:szCs w:val="24"/>
               </w:rPr>
-              <w:t>05/09</w:t>
-            </w:r>
-          </w:p>
-          <w:p>
-            <w:pPr>
-              <w:jc w:val="center"/>
-              <w:cnfStyle w:val="000000000000" w:firstRow="0" w:lastRow="0" w:firstColumn="0" w:lastColumn="0" w:oddVBand="0" w:evenVBand="0" w:oddHBand="0" w:evenHBand="0" w:firstRowFirstColumn="0" w:firstRowLastColumn="0" w:lastRowFirstColumn="0" w:lastRowLastColumn="0"/>
-              <w:rPr>
-                <w:szCs w:val="24"/>
-              </w:rPr>
-            </w:pPr>
-          </w:p>
-          <w:p>
-            <w:pPr>
-              <w:jc w:val="center"/>
-              <w:cnfStyle w:val="000000000000" w:firstRow="0" w:lastRow="0" w:firstColumn="0" w:lastColumn="0" w:oddVBand="0" w:evenVBand="0" w:oddHBand="0" w:evenHBand="0" w:firstRowFirstColumn="0" w:firstRowLastColumn="0" w:lastRowFirstColumn="0" w:lastRowLastColumn="0"/>
-              <w:rPr>
-                <w:szCs w:val="24"/>
-              </w:rPr>
-            </w:pPr>
-            <w:r>
-              <w:rPr>
-                <w:szCs w:val="24"/>
-              </w:rPr>
-              <w:t>Chưa hoàn thành</w:t>
-            </w:r>
-          </w:p>
-          <w:p>
-            <w:pPr>
-              <w:jc w:val="center"/>
-              <w:cnfStyle w:val="000000000000" w:firstRow="0" w:lastRow="0" w:firstColumn="0" w:lastColumn="0" w:oddVBand="0" w:evenVBand="0" w:oddHBand="0" w:evenHBand="0" w:firstRowFirstColumn="0" w:firstRowLastColumn="0" w:lastRowFirstColumn="0" w:lastRowLastColumn="0"/>
-              <w:rPr>
-                <w:szCs w:val="24"/>
-              </w:rPr>
-            </w:pPr>
-            <w:r>
-              <w:rPr>
-                <w:szCs w:val="24"/>
-              </w:rPr>
-              <w:t>Chưa hoàn thành</w:t>
-            </w:r>
-          </w:p>
-          <w:p>
-            <w:pPr>
-              <w:jc w:val="center"/>
-              <w:cnfStyle w:val="000000000000" w:firstRow="0" w:lastRow="0" w:firstColumn="0" w:lastColumn="0" w:oddVBand="0" w:evenVBand="0" w:oddHBand="0" w:evenHBand="0" w:firstRowFirstColumn="0" w:firstRowLastColumn="0" w:lastRowFirstColumn="0" w:lastRowLastColumn="0"/>
-              <w:rPr>
-                <w:szCs w:val="24"/>
-              </w:rPr>
-            </w:pPr>
-          </w:p>
-          <w:p>
-            <w:pPr>
-              <w:jc w:val="center"/>
-              <w:cnfStyle w:val="000000000000" w:firstRow="0" w:lastRow="0" w:firstColumn="0" w:lastColumn="0" w:oddVBand="0" w:evenVBand="0" w:oddHBand="0" w:evenHBand="0" w:firstRowFirstColumn="0" w:firstRowLastColumn="0" w:lastRowFirstColumn="0" w:lastRowLastColumn="0"/>
-              <w:rPr>
-                <w:szCs w:val="24"/>
-              </w:rPr>
-            </w:pPr>
-            <w:r>
-              <w:rPr>
-                <w:szCs w:val="24"/>
-              </w:rPr>
-              <w:t>28/09</w:t>
-            </w:r>
-          </w:p>
-          <w:p>
-            <w:pPr>
-              <w:jc w:val="center"/>
-              <w:cnfStyle w:val="000000000000" w:firstRow="0" w:lastRow="0" w:firstColumn="0" w:lastColumn="0" w:oddVBand="0" w:evenVBand="0" w:oddHBand="0" w:evenHBand="0" w:firstRowFirstColumn="0" w:firstRowLastColumn="0" w:lastRowFirstColumn="0" w:lastRowLastColumn="0"/>
-              <w:rPr>
-                <w:szCs w:val="24"/>
-              </w:rPr>
-            </w:pPr>
-            <w:r>
-              <w:rPr>
-                <w:szCs w:val="24"/>
-              </w:rPr>
-              <w:t>28/09</w:t>
-            </w:r>
-          </w:p>
-          <w:p>
-            <w:pPr>
-              <w:jc w:val="center"/>
-              <w:cnfStyle w:val="000000000000" w:firstRow="0" w:lastRow="0" w:firstColumn="0" w:lastColumn="0" w:oddVBand="0" w:evenVBand="0" w:oddHBand="0" w:evenHBand="0" w:firstRowFirstColumn="0" w:firstRowLastColumn="0" w:lastRowFirstColumn="0" w:lastRowLastColumn="0"/>
-              <w:rPr>
-                <w:szCs w:val="24"/>
-              </w:rPr>
-            </w:pPr>
-            <w:r>
-              <w:rPr>
-                <w:szCs w:val="24"/>
-              </w:rPr>
-              <w:t>Chưa hoàn thành</w:t>
-            </w:r>
-          </w:p>
-          <w:p>
-            <w:pPr>
-              <w:jc w:val="center"/>
-              <w:cnfStyle w:val="000000000000" w:firstRow="0" w:lastRow="0" w:firstColumn="0" w:lastColumn="0" w:oddVBand="0" w:evenVBand="0" w:oddHBand="0" w:evenHBand="0" w:firstRowFirstColumn="0" w:firstRowLastColumn="0" w:lastRowFirstColumn="0" w:lastRowLastColumn="0"/>
-              <w:rPr>
-                <w:szCs w:val="24"/>
-              </w:rPr>
-            </w:pPr>
-            <w:r>
-              <w:rPr>
-                <w:szCs w:val="24"/>
-              </w:rPr>
-              <w:t>Chưa hoàn thành</w:t>
+              <w:t>23/10</w:t>
             </w:r>
           </w:p>
         </w:tc>
@@ -4854,7 +5176,7 @@
               <w:rPr>
                 <w:szCs w:val="24"/>
               </w:rPr>
-              <w:t>Long</w:t>
+              <w:t>Toàn</w:t>
             </w:r>
           </w:p>
         </w:tc>
@@ -4875,7 +5197,7 @@
               <w:rPr>
                 <w:szCs w:val="24"/>
               </w:rPr>
-              <w:t>Chưa hoàn thành</w:t>
+              <w:t>23/10</w:t>
             </w:r>
           </w:p>
         </w:tc>
@@ -5021,8 +5343,6 @@
               </w:rPr>
               <w:t>PPT)</w:t>
             </w:r>
-            <w:bookmarkStart w:id="0" w:name="_GoBack"/>
-            <w:bookmarkEnd w:id="0"/>
           </w:p>
         </w:tc>
         <w:tc>

</xml_diff>